<commit_message>
Doc(Rapport): changement de la table des matière
</commit_message>
<xml_diff>
--- a/Docs/Rapport-BAMMOS-P_Cloud.docx
+++ b/Docs/Rapport-BAMMOS-P_Cloud.docx
@@ -6,15 +6,11 @@
       <w:pPr>
         <w:pStyle w:val="Titre"/>
       </w:pPr>
-      <w:r>
-        <w:t xml:space="preserve">Titre </w:t>
-      </w:r>
-      <w:r>
-        <w:t xml:space="preserve">(nom) </w:t>
-      </w:r>
-      <w:r>
-        <w:t>du projet</w:t>
-      </w:r>
+      <w:proofErr w:type="spellStart"/>
+      <w:r>
+        <w:t>BAMMOS_P_Cloud</w:t>
+      </w:r>
+      <w:proofErr w:type="spellEnd"/>
     </w:p>
     <w:p>
       <w:pPr>
@@ -34,10 +30,10 @@
           <w:szCs w:val="22"/>
         </w:rPr>
         <w:drawing>
-          <wp:inline distT="0" distB="0" distL="0" distR="0" wp14:anchorId="3EC19B34" wp14:editId="246BDEE7">
-            <wp:extent cx="3134995" cy="2558415"/>
-            <wp:effectExtent l="19050" t="0" r="8255" b="0"/>
-            <wp:docPr id="3" name="Image 3"/>
+          <wp:inline distT="0" distB="0" distL="0" distR="0" wp14:anchorId="796EB20C" wp14:editId="61FAFDA7">
+            <wp:extent cx="5759450" cy="3220085"/>
+            <wp:effectExtent l="0" t="0" r="0" b="0"/>
+            <wp:docPr id="1300353970" name="Image 1" descr="Une image contenant texte, logo, Graphique, Police&#10;&#10;Le contenu généré par l’IA peut être incorrect."/>
             <wp:cNvGraphicFramePr>
               <a:graphicFrameLocks xmlns:a="http://schemas.openxmlformats.org/drawingml/2006/main" noChangeAspect="1"/>
             </wp:cNvGraphicFramePr>
@@ -45,33 +41,29 @@
               <a:graphicData uri="http://schemas.openxmlformats.org/drawingml/2006/picture">
                 <pic:pic xmlns:pic="http://schemas.openxmlformats.org/drawingml/2006/picture">
                   <pic:nvPicPr>
-                    <pic:cNvPr id="0" name="Picture 3"/>
-                    <pic:cNvPicPr>
-                      <a:picLocks noChangeAspect="1" noChangeArrowheads="1"/>
-                    </pic:cNvPicPr>
+                    <pic:cNvPr id="1300353970" name="Image 1" descr="Une image contenant texte, logo, Graphique, Police&#10;&#10;Le contenu généré par l’IA peut être incorrect."/>
+                    <pic:cNvPicPr/>
                   </pic:nvPicPr>
                   <pic:blipFill>
-                    <a:blip r:embed="rId8" cstate="print"/>
-                    <a:srcRect/>
+                    <a:blip r:embed="rId8">
+                      <a:extLst>
+                        <a:ext uri="{28A0092B-C50C-407E-A947-70E740481C1C}">
+                          <a14:useLocalDpi xmlns:a14="http://schemas.microsoft.com/office/drawing/2010/main" val="0"/>
+                        </a:ext>
+                      </a:extLst>
+                    </a:blip>
                     <a:stretch>
                       <a:fillRect/>
                     </a:stretch>
                   </pic:blipFill>
-                  <pic:spPr bwMode="auto">
+                  <pic:spPr>
                     <a:xfrm>
                       <a:off x="0" y="0"/>
-                      <a:ext cx="3134995" cy="2558415"/>
+                      <a:ext cx="5759450" cy="3220085"/>
                     </a:xfrm>
                     <a:prstGeom prst="rect">
                       <a:avLst/>
                     </a:prstGeom>
-                    <a:noFill/>
-                    <a:ln w="9525">
-                      <a:noFill/>
-                      <a:miter lim="800000"/>
-                      <a:headEnd/>
-                      <a:tailEnd/>
-                    </a:ln>
                   </pic:spPr>
                 </pic:pic>
               </a:graphicData>
@@ -82,25 +74,25 @@
     </w:p>
     <w:p>
       <w:pPr>
-        <w:jc w:val="center"/>
-      </w:pPr>
-      <w:r>
-        <w:t>(</w:t>
-      </w:r>
-      <w:r>
-        <w:t>Une</w:t>
-      </w:r>
-      <w:r>
-        <w:t xml:space="preserve"> image originale représentant le projet)</w:t>
-      </w:r>
-    </w:p>
-    <w:p>
-      <w:pPr>
         <w:spacing w:before="2000"/>
         <w:jc w:val="center"/>
       </w:pPr>
       <w:r>
-        <w:t>Nom de l’auteur – Classe</w:t>
+        <w:t>Charles-</w:t>
+      </w:r>
+      <w:proofErr w:type="spellStart"/>
+      <w:r>
+        <w:t>Henrie</w:t>
+      </w:r>
+      <w:proofErr w:type="spellEnd"/>
+      <w:r>
+        <w:t xml:space="preserve"> Moser et Mathieu Bamert</w:t>
+      </w:r>
+      <w:r>
+        <w:t xml:space="preserve"> – </w:t>
+      </w:r>
+      <w:r>
+        <w:t>CID 3B</w:t>
       </w:r>
     </w:p>
     <w:p>
@@ -108,7 +100,7 @@
         <w:jc w:val="center"/>
       </w:pPr>
       <w:r>
-        <w:t>Lieu</w:t>
+        <w:t>Lausanne Vennes</w:t>
       </w:r>
     </w:p>
     <w:p>
@@ -116,7 +108,7 @@
         <w:jc w:val="center"/>
       </w:pPr>
       <w:r>
-        <w:t>Durée</w:t>
+        <w:t>32 périodes</w:t>
       </w:r>
     </w:p>
     <w:p>
@@ -124,16 +116,18 @@
         <w:jc w:val="center"/>
       </w:pPr>
       <w:r>
-        <w:t>Nom du chef de projet</w:t>
-      </w:r>
+        <w:t xml:space="preserve">Gaël </w:t>
+      </w:r>
+      <w:proofErr w:type="spellStart"/>
+      <w:r>
+        <w:t>Sonney</w:t>
+      </w:r>
+      <w:proofErr w:type="spellEnd"/>
     </w:p>
     <w:p>
       <w:pPr>
         <w:jc w:val="center"/>
       </w:pPr>
-      <w:r>
-        <w:t>(Nom et adresse du mandant)</w:t>
-      </w:r>
     </w:p>
     <w:p>
       <w:pPr>
@@ -3437,23 +3431,13 @@
     </w:p>
     <w:p>
       <w:pPr>
-        <w:pStyle w:val="Informations"/>
-      </w:pPr>
-      <w:r>
-        <w:t>A compléter</w:t>
-      </w:r>
-      <w:r>
-        <w:t>,</w:t>
-      </w:r>
-      <w:r>
-        <w:t xml:space="preserve">par un titre cours et pertinent. </w:t>
-      </w:r>
-      <w:r>
-        <w:t xml:space="preserve">Cela peut être une reprise ou compléter le titre de la première page </w:t>
-      </w:r>
-      <w:r>
-        <w:t xml:space="preserve">… </w:t>
-      </w:r>
+        <w:ind w:left="426" w:firstLine="708"/>
+      </w:pPr>
+      <w:proofErr w:type="spellStart"/>
+      <w:r>
+        <w:t>BAMMOS_P_Cloud</w:t>
+      </w:r>
+      <w:proofErr w:type="spellEnd"/>
     </w:p>
     <w:p>
       <w:pPr>
@@ -3477,22 +3461,18 @@
     </w:p>
     <w:p>
       <w:pPr>
-        <w:pStyle w:val="Informations"/>
-      </w:pPr>
-      <w:r>
-        <w:t>A compléter</w:t>
-      </w:r>
-      <w:r>
-        <w:t>,</w:t>
-      </w:r>
-      <w:r>
-        <w:t>par une explication du contexte, de la situation, des raisons</w:t>
-      </w:r>
-      <w:r>
-        <w:t xml:space="preserve"> générales de la mise en route d’un tel projet. Le lecteur doit pouvoir comprendre les motivations du lancement du projet</w:t>
-      </w:r>
-      <w:r>
-        <w:t xml:space="preserve">… </w:t>
+        <w:ind w:left="1134"/>
+      </w:pPr>
+      <w:r>
+        <w:t xml:space="preserve">Nous devons déployer une </w:t>
+      </w:r>
+      <w:proofErr w:type="spellStart"/>
+      <w:r>
+        <w:t>webapp</w:t>
+      </w:r>
+      <w:proofErr w:type="spellEnd"/>
+      <w:r>
+        <w:t xml:space="preserve"> que nous avons développé sur Azure en y ajoutant des fonctionnalités. L’application doit utiliser une base de données. Nous avons utilisé l’application passion lecture.</w:t>
       </w:r>
     </w:p>
     <w:p>
@@ -3517,16 +3497,38 @@
     </w:p>
     <w:p>
       <w:pPr>
-        <w:pStyle w:val="Informations"/>
-      </w:pPr>
-      <w:r>
-        <w:t>A compléter</w:t>
-      </w:r>
-      <w:r>
-        <w:t xml:space="preserve"> par ce qui est nécessaire pour le démarrage</w:t>
-      </w:r>
-      <w:r>
-        <w:t xml:space="preserve"> … </w:t>
+        <w:pStyle w:val="Paragraphedeliste"/>
+        <w:numPr>
+          <w:ilvl w:val="0"/>
+          <w:numId w:val="48"/>
+        </w:numPr>
+      </w:pPr>
+      <w:r>
+        <w:t>1 ordinateur type ETML</w:t>
+      </w:r>
+    </w:p>
+    <w:p>
+      <w:pPr>
+        <w:pStyle w:val="Paragraphedeliste"/>
+        <w:numPr>
+          <w:ilvl w:val="0"/>
+          <w:numId w:val="48"/>
+        </w:numPr>
+      </w:pPr>
+      <w:r>
+        <w:t>Un groupe de ressource sur Azure</w:t>
+      </w:r>
+    </w:p>
+    <w:p>
+      <w:pPr>
+        <w:pStyle w:val="Paragraphedeliste"/>
+        <w:numPr>
+          <w:ilvl w:val="0"/>
+          <w:numId w:val="48"/>
+        </w:numPr>
+      </w:pPr>
+      <w:r>
+        <w:t>Code initial présent sur GitHub</w:t>
       </w:r>
     </w:p>
     <w:p>
@@ -3554,304 +3556,50 @@
     </w:p>
     <w:p>
       <w:pPr>
-        <w:pStyle w:val="Informations"/>
-      </w:pPr>
-      <w:r>
-        <w:t>A compléter</w:t>
-      </w:r>
-      <w:r>
-        <w:t xml:space="preserve"> par une description des compétences, des connaissances et de la formation minimum pour être à même de réaliser le projet</w:t>
-      </w:r>
-      <w:r>
-        <w:t xml:space="preserve"> … </w:t>
-      </w:r>
-    </w:p>
-    <w:p>
-      <w:pPr>
-        <w:pStyle w:val="Retraitcorpsdetexte"/>
+        <w:pStyle w:val="Paragraphedeliste"/>
+        <w:numPr>
+          <w:ilvl w:val="0"/>
+          <w:numId w:val="50"/>
+        </w:numPr>
+      </w:pPr>
+      <w:r>
+        <w:t>Git/</w:t>
+      </w:r>
+      <w:proofErr w:type="spellStart"/>
+      <w:r>
+        <w:t>Github</w:t>
+      </w:r>
+      <w:proofErr w:type="spellEnd"/>
+    </w:p>
+    <w:p>
+      <w:pPr>
+        <w:pStyle w:val="Paragraphedeliste"/>
+        <w:numPr>
+          <w:ilvl w:val="0"/>
+          <w:numId w:val="50"/>
+        </w:numPr>
+      </w:pPr>
+      <w:r>
+        <w:t>Les bases sur azure</w:t>
+      </w:r>
+      <w:r>
+        <w:t xml:space="preserve"> </w:t>
+      </w:r>
+    </w:p>
+    <w:p>
+      <w:pPr>
+        <w:pStyle w:val="Retraitcorpsdetexte3"/>
       </w:pPr>
     </w:p>
     <w:p>
       <w:pPr>
         <w:pStyle w:val="Titre2"/>
       </w:pPr>
-      <w:bookmarkStart w:id="9" w:name="_Toc308526321"/>
-      <w:r>
-        <w:t>Cahier des charges</w:t>
+      <w:bookmarkStart w:id="9" w:name="_Toc308526329"/>
+      <w:r>
+        <w:t>Les points suivants seront évalués</w:t>
       </w:r>
       <w:bookmarkEnd w:id="9"/>
-    </w:p>
-    <w:p>
-      <w:pPr>
-        <w:pStyle w:val="Titre3"/>
-      </w:pPr>
-      <w:bookmarkStart w:id="10" w:name="_Toc308526322"/>
-      <w:r>
-        <w:t>Objectifs et portée du projet (objectifs SMART</w:t>
-      </w:r>
-      <w:r>
-        <w:t>)</w:t>
-      </w:r>
-      <w:bookmarkEnd w:id="10"/>
-    </w:p>
-    <w:p>
-      <w:pPr>
-        <w:pStyle w:val="Retraitcorpsdetexte3"/>
-      </w:pPr>
-    </w:p>
-    <w:p>
-      <w:pPr>
-        <w:pStyle w:val="Informations"/>
-      </w:pPr>
-      <w:r>
-        <w:t>A compléter</w:t>
-      </w:r>
-      <w:r>
-        <w:t>. Il s’agit d’ébaucher des réponses aux questions de l’acronyme CQQCOQP (Combien, Quoi, Qui, Comment, Où, Quand, Pourquoi)</w:t>
-      </w:r>
-    </w:p>
-    <w:p>
-      <w:pPr>
-        <w:pStyle w:val="Retraitcorpsdetexte3"/>
-      </w:pPr>
-    </w:p>
-    <w:p>
-      <w:pPr>
-        <w:pStyle w:val="Titre3"/>
-      </w:pPr>
-      <w:bookmarkStart w:id="11" w:name="_Toc308526323"/>
-      <w:r>
-        <w:t xml:space="preserve">Caractéristiques des utilisateurs et </w:t>
-      </w:r>
-      <w:r>
-        <w:t>impacts</w:t>
-      </w:r>
-      <w:bookmarkEnd w:id="11"/>
-    </w:p>
-    <w:p>
-      <w:pPr>
-        <w:pStyle w:val="Retraitcorpsdetexte3"/>
-      </w:pPr>
-    </w:p>
-    <w:p>
-      <w:pPr>
-        <w:pStyle w:val="Informations"/>
-      </w:pPr>
-      <w:r>
-        <w:t>A compléter</w:t>
-      </w:r>
-      <w:r>
-        <w:t xml:space="preserve">… </w:t>
-      </w:r>
-      <w:r>
-        <w:t>Il s’agit d’identifier le(s) profil(s) de(s) utilisateur-trice(s) type, et les conséquences que cela va avoir sur la conception (couleurs, ergonomie, utilisation, etc.)</w:t>
-      </w:r>
-    </w:p>
-    <w:p>
-      <w:pPr>
-        <w:pStyle w:val="Retraitcorpsdetexte3"/>
-      </w:pPr>
-    </w:p>
-    <w:p>
-      <w:pPr>
-        <w:pStyle w:val="Titre3"/>
-      </w:pPr>
-      <w:bookmarkStart w:id="12" w:name="_Toc308526324"/>
-      <w:r>
-        <w:t>Fonctionnalités requises (du point de vue de l’utilisateur)</w:t>
-      </w:r>
-      <w:bookmarkEnd w:id="12"/>
-    </w:p>
-    <w:p>
-      <w:pPr>
-        <w:pStyle w:val="Retraitcorpsdetexte3"/>
-      </w:pPr>
-    </w:p>
-    <w:p>
-      <w:pPr>
-        <w:pStyle w:val="Informations"/>
-      </w:pPr>
-      <w:r>
-        <w:t xml:space="preserve">A compléter </w:t>
-      </w:r>
-      <w:r>
-        <w:t xml:space="preserve">par une espèce de mode d’emploi du produit. S’il s’agissait d’une montre, décrire qu’à part l’heure, il y aura la possibilité d’utiliser un chronomètre, un réveil, </w:t>
-      </w:r>
-      <w:r>
-        <w:t xml:space="preserve">… </w:t>
-      </w:r>
-    </w:p>
-    <w:p>
-      <w:pPr>
-        <w:pStyle w:val="Retraitcorpsdetexte3"/>
-      </w:pPr>
-    </w:p>
-    <w:p>
-      <w:pPr>
-        <w:pStyle w:val="Titre3"/>
-      </w:pPr>
-      <w:bookmarkStart w:id="13" w:name="_Toc308526325"/>
-      <w:r>
-        <w:t>Contraintes</w:t>
-      </w:r>
-      <w:bookmarkEnd w:id="13"/>
-    </w:p>
-    <w:p>
-      <w:pPr>
-        <w:pStyle w:val="Retraitcorpsdetexte3"/>
-      </w:pPr>
-    </w:p>
-    <w:p>
-      <w:pPr>
-        <w:pStyle w:val="Informations"/>
-      </w:pPr>
-      <w:r>
-        <w:t>S</w:t>
-      </w:r>
-      <w:r>
-        <w:t>écurité,</w:t>
-      </w:r>
-      <w:r>
-        <w:t xml:space="preserve"> backups, disponibilité,</w:t>
-      </w:r>
-      <w:r>
-        <w:t xml:space="preserve"> système utilisé, interfa</w:t>
-      </w:r>
-      <w:r>
-        <w:t>ces avec autres logiciels, etc.</w:t>
-      </w:r>
-    </w:p>
-    <w:p>
-      <w:pPr>
-        <w:pStyle w:val="Retraitcorpsdetexte3"/>
-      </w:pPr>
-    </w:p>
-    <w:p>
-      <w:pPr>
-        <w:pStyle w:val="Titre3"/>
-      </w:pPr>
-      <w:bookmarkStart w:id="14" w:name="_Toc308526326"/>
-      <w:r>
-        <w:t>Travail à réaliser par l'apprenti</w:t>
-      </w:r>
-      <w:bookmarkEnd w:id="14"/>
-    </w:p>
-    <w:p>
-      <w:pPr>
-        <w:pStyle w:val="Retraitcorpsdetexte3"/>
-      </w:pPr>
-    </w:p>
-    <w:p>
-      <w:pPr>
-        <w:pStyle w:val="Informations"/>
-      </w:pPr>
-      <w:r>
-        <w:t xml:space="preserve">Décrire à quoi doit ressembler le travail produit, ce qu’il faudra </w:t>
-      </w:r>
-      <w:r>
-        <w:t>rendre</w:t>
-      </w:r>
-      <w:r>
-        <w:t xml:space="preserve"> … </w:t>
-      </w:r>
-    </w:p>
-    <w:p>
-      <w:pPr>
-        <w:pStyle w:val="Retraitcorpsdetexte3"/>
-      </w:pPr>
-    </w:p>
-    <w:p>
-      <w:pPr>
-        <w:pStyle w:val="Titre3"/>
-      </w:pPr>
-      <w:bookmarkStart w:id="15" w:name="_Toc308526327"/>
-      <w:r>
-        <w:t>Si le temps le permet …</w:t>
-      </w:r>
-      <w:bookmarkEnd w:id="15"/>
-    </w:p>
-    <w:p>
-      <w:pPr>
-        <w:pStyle w:val="Retraitcorpsdetexte3"/>
-      </w:pPr>
-    </w:p>
-    <w:p>
-      <w:pPr>
-        <w:pStyle w:val="Informations"/>
-      </w:pPr>
-      <w:r>
-        <w:t>Objectifs complémentaires</w:t>
-      </w:r>
-      <w:r>
-        <w:t>au cas où le projet n’est pas assez ambitieux dans le temps imparti</w:t>
-      </w:r>
-      <w:r>
-        <w:t xml:space="preserve">… </w:t>
-      </w:r>
-    </w:p>
-    <w:p>
-      <w:pPr>
-        <w:pStyle w:val="Retraitcorpsdetexte3"/>
-      </w:pPr>
-    </w:p>
-    <w:p>
-      <w:pPr>
-        <w:pStyle w:val="Titre3"/>
-      </w:pPr>
-      <w:bookmarkStart w:id="16" w:name="_Toc308526328"/>
-      <w:r>
-        <w:t>Méthodes de validation des solutions</w:t>
-      </w:r>
-      <w:bookmarkEnd w:id="16"/>
-    </w:p>
-    <w:p>
-      <w:pPr>
-        <w:pStyle w:val="Retraitcorpsdetexte3"/>
-      </w:pPr>
-    </w:p>
-    <w:p>
-      <w:pPr>
-        <w:pStyle w:val="Informations"/>
-      </w:pPr>
-      <w:r>
-        <w:t xml:space="preserve">Comment </w:t>
-      </w:r>
-      <w:r>
-        <w:t xml:space="preserve">les </w:t>
-      </w:r>
-      <w:r>
-        <w:t>tests</w:t>
-      </w:r>
-      <w:r>
-        <w:t xml:space="preserve"> vont être entrepris</w:t>
-      </w:r>
-      <w:r>
-        <w:t xml:space="preserve">, quels tests </w:t>
-      </w:r>
-      <w:r>
-        <w:t>doivent être entrepris</w:t>
-      </w:r>
-      <w:r>
-        <w:t>, etc.</w:t>
-      </w:r>
-      <w:r>
-        <w:t xml:space="preserve">… </w:t>
-      </w:r>
-    </w:p>
-    <w:p>
-      <w:pPr>
-        <w:pStyle w:val="Retraitcorpsdetexte3"/>
-      </w:pPr>
-    </w:p>
-    <w:p>
-      <w:pPr>
-        <w:pStyle w:val="Titre2"/>
-      </w:pPr>
-      <w:bookmarkStart w:id="17" w:name="_Toc308526329"/>
-      <w:r>
-        <w:t>Les points suivants seront évalués</w:t>
-      </w:r>
-      <w:bookmarkEnd w:id="17"/>
     </w:p>
     <w:p>
       <w:pPr>
@@ -3932,11 +3680,11 @@
       <w:pPr>
         <w:pStyle w:val="Titre2"/>
       </w:pPr>
-      <w:bookmarkStart w:id="18" w:name="_Toc308526330"/>
+      <w:bookmarkStart w:id="10" w:name="_Toc308526330"/>
       <w:r>
         <w:t>Validation et conditions de réussite</w:t>
       </w:r>
-      <w:bookmarkEnd w:id="18"/>
+      <w:bookmarkEnd w:id="10"/>
     </w:p>
     <w:p>
       <w:pPr>
@@ -3974,95 +3722,221 @@
         <w:t>Etat de fonctionnement du produit livré</w:t>
       </w:r>
     </w:p>
+    <w:bookmarkEnd w:id="4"/>
+    <w:bookmarkEnd w:id="5"/>
     <w:p>
       <w:pPr>
         <w:pStyle w:val="Titre1"/>
       </w:pPr>
-      <w:bookmarkStart w:id="19" w:name="_Toc308526331"/>
-      <w:r>
-        <w:t>Planification</w:t>
-      </w:r>
-      <w:bookmarkEnd w:id="4"/>
-      <w:bookmarkEnd w:id="5"/>
-      <w:r>
-        <w:t xml:space="preserve"> Initiale</w:t>
-      </w:r>
-      <w:bookmarkEnd w:id="19"/>
-    </w:p>
-    <w:p>
-      <w:pPr>
-        <w:pStyle w:val="Informations"/>
+      <w:r>
+        <w:t>MSAL</w:t>
+      </w:r>
+    </w:p>
+    <w:p>
+      <w:pPr>
+        <w:pStyle w:val="Corpsdetexte"/>
+        <w:ind w:left="0"/>
+      </w:pPr>
+    </w:p>
+    <w:p>
+      <w:pPr>
+        <w:ind w:left="360"/>
+      </w:pPr>
+      <w:r>
+        <w:t xml:space="preserve">La bibliothèque d’authentification </w:t>
+      </w:r>
+      <w:r>
+        <w:t>Microsoft (</w:t>
+      </w:r>
+      <w:r>
+        <w:t xml:space="preserve">MSAL) </w:t>
+      </w:r>
+      <w:r>
+        <w:t xml:space="preserve">permet </w:t>
+      </w:r>
+      <w:r>
+        <w:t>aux développeurs</w:t>
+      </w:r>
+      <w:r>
+        <w:t xml:space="preserve"> d’acquérir des jetons de sécurité auprès de la plateforme</w:t>
+      </w:r>
+      <w:r>
+        <w:t xml:space="preserve"> </w:t>
+      </w:r>
+      <w:r>
+        <w:t>d’identités Microsoft afin d’authentifier les utilisateurs et d’accéder aux API web sécurisées.</w:t>
+      </w:r>
+      <w:r>
+        <w:t xml:space="preserve"> </w:t>
+      </w:r>
+      <w:r>
+        <w:br/>
+      </w:r>
+    </w:p>
+    <w:p>
+      <w:pPr>
+        <w:pStyle w:val="Paragraphedeliste"/>
         <w:numPr>
-          <w:ilvl w:val="5"/>
-          <w:numId w:val="26"/>
+          <w:ilvl w:val="0"/>
+          <w:numId w:val="55"/>
         </w:numPr>
-      </w:pPr>
-      <w:r>
-        <w:t>Ce paragraphe présente le p</w:t>
-      </w:r>
-      <w:r>
-        <w:t>lanning d'origine (</w:t>
-      </w:r>
-      <w:r>
-        <w:t xml:space="preserve">date de début, date de fin, vacances et congés, </w:t>
-      </w:r>
-      <w:r>
-        <w:t xml:space="preserve">liste hiérarchique des tâches ou </w:t>
-      </w:r>
-      <w:r>
-        <w:t>GANTT</w:t>
-      </w:r>
-      <w:r>
-        <w:t>, jalons, durée totale</w:t>
-      </w:r>
-      <w:r>
-        <w:t>)</w:t>
-      </w:r>
-    </w:p>
-    <w:p>
-      <w:pPr>
-        <w:pStyle w:val="Informations"/>
+        <w:spacing w:line="360" w:lineRule="auto"/>
+      </w:pPr>
+      <w:r>
+        <w:t>L’application initialise MSAL avec le client ID, l’autorité et l’URI de redirection.</w:t>
+      </w:r>
+    </w:p>
+    <w:p>
+      <w:pPr>
+        <w:pStyle w:val="Corpsdetexte"/>
         <w:numPr>
-          <w:ilvl w:val="5"/>
-          <w:numId w:val="26"/>
+          <w:ilvl w:val="0"/>
+          <w:numId w:val="55"/>
         </w:numPr>
-      </w:pPr>
-      <w:r>
-        <w:t xml:space="preserve">Toutes les mises à jour subies par le planning </w:t>
-      </w:r>
-      <w:r>
-        <w:t xml:space="preserve">sont à reporter </w:t>
-      </w:r>
-      <w:r>
-        <w:t>(avec date de mise à jour)</w:t>
-      </w:r>
-      <w:r>
-        <w:t xml:space="preserve"> et peuvent déboucher sur plusieurs versions de plannings.</w:t>
-      </w:r>
+        <w:spacing w:line="360" w:lineRule="auto"/>
+      </w:pPr>
+      <w:r>
+        <w:t>L’utilisateur tente de se connecter → redirection vers Microsoft.</w:t>
+      </w:r>
+    </w:p>
+    <w:p>
+      <w:pPr>
+        <w:pStyle w:val="Corpsdetexte"/>
+        <w:numPr>
+          <w:ilvl w:val="0"/>
+          <w:numId w:val="55"/>
+        </w:numPr>
+      </w:pPr>
+      <w:r>
+        <w:t>Azure AD renvoie un code d’autorisation.</w:t>
+      </w:r>
+    </w:p>
+    <w:p>
+      <w:pPr>
+        <w:pStyle w:val="Corpsdetexte"/>
+        <w:numPr>
+          <w:ilvl w:val="0"/>
+          <w:numId w:val="55"/>
+        </w:numPr>
+      </w:pPr>
+      <w:r>
+        <w:lastRenderedPageBreak/>
+        <w:t xml:space="preserve">MSAL échange ce code contre des </w:t>
+      </w:r>
+      <w:proofErr w:type="spellStart"/>
+      <w:r>
+        <w:rPr>
+          <w:b/>
+          <w:bCs/>
+        </w:rPr>
+        <w:t>tokens</w:t>
+      </w:r>
+      <w:proofErr w:type="spellEnd"/>
+      <w:r>
+        <w:t xml:space="preserve"> (ID + </w:t>
+      </w:r>
+      <w:proofErr w:type="spellStart"/>
+      <w:r>
+        <w:t>access</w:t>
+      </w:r>
+      <w:proofErr w:type="spellEnd"/>
+      <w:r>
+        <w:t xml:space="preserve"> </w:t>
+      </w:r>
+      <w:proofErr w:type="spellStart"/>
+      <w:r>
+        <w:t>tokens</w:t>
+      </w:r>
+      <w:proofErr w:type="spellEnd"/>
+      <w:r>
+        <w:t>).</w:t>
+      </w:r>
+    </w:p>
+    <w:p>
+      <w:pPr>
+        <w:pStyle w:val="Corpsdetexte"/>
+        <w:numPr>
+          <w:ilvl w:val="0"/>
+          <w:numId w:val="51"/>
+        </w:numPr>
+      </w:pPr>
+      <w:r>
+        <w:t xml:space="preserve">Les </w:t>
+      </w:r>
+      <w:proofErr w:type="spellStart"/>
+      <w:r>
+        <w:t>tokens</w:t>
+      </w:r>
+      <w:proofErr w:type="spellEnd"/>
+      <w:r>
+        <w:t xml:space="preserve"> sont stockés (</w:t>
+      </w:r>
+      <w:proofErr w:type="spellStart"/>
+      <w:r>
+        <w:t>localStorage</w:t>
+      </w:r>
+      <w:proofErr w:type="spellEnd"/>
+      <w:r>
+        <w:t xml:space="preserve"> / </w:t>
+      </w:r>
+      <w:proofErr w:type="spellStart"/>
+      <w:r>
+        <w:t>sessionStorage</w:t>
+      </w:r>
+      <w:proofErr w:type="spellEnd"/>
+      <w:r>
+        <w:t>).</w:t>
+      </w:r>
+    </w:p>
+    <w:p>
+      <w:pPr>
+        <w:pStyle w:val="Corpsdetexte"/>
+        <w:numPr>
+          <w:ilvl w:val="0"/>
+          <w:numId w:val="51"/>
+        </w:numPr>
+      </w:pPr>
+      <w:r>
+        <w:t xml:space="preserve">L’application utilise ces </w:t>
+      </w:r>
+      <w:proofErr w:type="spellStart"/>
+      <w:r>
+        <w:t>tokens</w:t>
+      </w:r>
+      <w:proofErr w:type="spellEnd"/>
+      <w:r>
+        <w:t xml:space="preserve"> pour appeler des APIs sécurisées.</w:t>
+      </w:r>
+    </w:p>
+    <w:p>
+      <w:pPr>
+        <w:pStyle w:val="Corpsdetexte"/>
+        <w:ind w:left="1416"/>
+      </w:pPr>
     </w:p>
     <w:p>
       <w:pPr>
         <w:pStyle w:val="Titre1"/>
       </w:pPr>
-      <w:bookmarkStart w:id="20" w:name="_Toc532179957"/>
-      <w:bookmarkStart w:id="21" w:name="_Toc165969641"/>
-      <w:bookmarkStart w:id="22" w:name="_Toc308526332"/>
+      <w:bookmarkStart w:id="11" w:name="_Toc532179957"/>
+      <w:bookmarkStart w:id="12" w:name="_Toc165969641"/>
+      <w:bookmarkStart w:id="13" w:name="_Toc308526332"/>
       <w:r>
         <w:t>Analyse</w:t>
       </w:r>
-      <w:bookmarkEnd w:id="20"/>
-      <w:bookmarkEnd w:id="21"/>
-      <w:bookmarkEnd w:id="22"/>
+      <w:bookmarkEnd w:id="11"/>
+      <w:bookmarkEnd w:id="12"/>
+      <w:bookmarkEnd w:id="13"/>
     </w:p>
     <w:p>
       <w:pPr>
         <w:pStyle w:val="Titre2"/>
       </w:pPr>
-      <w:bookmarkStart w:id="23" w:name="_Toc308526333"/>
+      <w:bookmarkStart w:id="14" w:name="_Toc308526333"/>
       <w:r>
         <w:t>Opportunités</w:t>
       </w:r>
-      <w:bookmarkEnd w:id="23"/>
+      <w:bookmarkEnd w:id="14"/>
     </w:p>
     <w:p>
       <w:pPr>
@@ -4185,18 +4059,18 @@
       <w:pPr>
         <w:pStyle w:val="Titre2"/>
       </w:pPr>
-      <w:bookmarkStart w:id="24" w:name="_Toc532179959"/>
-      <w:bookmarkStart w:id="25" w:name="_Toc165969643"/>
-      <w:bookmarkStart w:id="26" w:name="_Toc308526334"/>
+      <w:bookmarkStart w:id="15" w:name="_Toc532179959"/>
+      <w:bookmarkStart w:id="16" w:name="_Toc165969643"/>
+      <w:bookmarkStart w:id="17" w:name="_Toc308526334"/>
       <w:r>
         <w:t>Document d’analyse</w:t>
       </w:r>
-      <w:bookmarkEnd w:id="24"/>
-      <w:bookmarkEnd w:id="25"/>
+      <w:bookmarkEnd w:id="15"/>
+      <w:bookmarkEnd w:id="16"/>
       <w:r>
         <w:t xml:space="preserve"> et conception</w:t>
       </w:r>
-      <w:bookmarkEnd w:id="26"/>
+      <w:bookmarkEnd w:id="17"/>
     </w:p>
     <w:p>
       <w:pPr>
@@ -4291,8 +4165,15 @@
         </w:numPr>
       </w:pPr>
       <w:r>
-        <w:lastRenderedPageBreak/>
-        <w:t xml:space="preserve">Schémas de navigation, schémas événementiels, structogramme, </w:t>
+        <w:t xml:space="preserve">Schémas de navigation, schémas événementiels, </w:t>
+      </w:r>
+      <w:proofErr w:type="spellStart"/>
+      <w:r>
+        <w:t>structogramme</w:t>
+      </w:r>
+      <w:proofErr w:type="spellEnd"/>
+      <w:r>
+        <w:t xml:space="preserve">, </w:t>
       </w:r>
       <w:r>
         <w:t>pseudocode</w:t>
@@ -4350,15 +4231,15 @@
       <w:pPr>
         <w:pStyle w:val="Titre2"/>
       </w:pPr>
-      <w:bookmarkStart w:id="27" w:name="_Toc532179967"/>
-      <w:bookmarkStart w:id="28" w:name="_Toc165969651"/>
-      <w:bookmarkStart w:id="29" w:name="_Toc308526335"/>
+      <w:bookmarkStart w:id="18" w:name="_Toc532179967"/>
+      <w:bookmarkStart w:id="19" w:name="_Toc165969651"/>
+      <w:bookmarkStart w:id="20" w:name="_Toc308526335"/>
       <w:r>
         <w:t>Conception des tests</w:t>
       </w:r>
-      <w:bookmarkEnd w:id="27"/>
-      <w:bookmarkEnd w:id="28"/>
-      <w:bookmarkEnd w:id="29"/>
+      <w:bookmarkEnd w:id="18"/>
+      <w:bookmarkEnd w:id="19"/>
+      <w:bookmarkEnd w:id="20"/>
     </w:p>
     <w:p>
       <w:pPr>
@@ -4409,8 +4290,8 @@
       <w:pPr>
         <w:pStyle w:val="Titre2"/>
       </w:pPr>
-      <w:bookmarkStart w:id="30" w:name="_Toc308526336"/>
-      <w:bookmarkStart w:id="31" w:name="_Toc532179961"/>
+      <w:bookmarkStart w:id="21" w:name="_Toc308526336"/>
+      <w:bookmarkStart w:id="22" w:name="_Toc532179961"/>
       <w:r>
         <w:t>Planification</w:t>
       </w:r>
@@ -4420,7 +4301,7 @@
       <w:r>
         <w:t>e</w:t>
       </w:r>
-      <w:bookmarkEnd w:id="30"/>
+      <w:bookmarkEnd w:id="21"/>
     </w:p>
     <w:p>
       <w:pPr>
@@ -4452,34 +4333,28 @@
         <w:t xml:space="preserve"> Il faut que l’on puisse situer cette planification détaillée par rapport à la planification initiale.</w:t>
       </w:r>
     </w:p>
+    <w:bookmarkEnd w:id="22"/>
     <w:p>
       <w:pPr>
         <w:pStyle w:val="Titre1"/>
       </w:pPr>
-      <w:bookmarkStart w:id="32" w:name="_Toc532179964"/>
-      <w:bookmarkStart w:id="33" w:name="_Toc165969648"/>
-      <w:bookmarkStart w:id="34" w:name="_Toc308526337"/>
-      <w:bookmarkEnd w:id="31"/>
-      <w:r>
-        <w:t>Réalisation</w:t>
-      </w:r>
-      <w:bookmarkEnd w:id="32"/>
-      <w:bookmarkEnd w:id="33"/>
-      <w:bookmarkEnd w:id="34"/>
+      <w:r>
+        <w:t>Explication</w:t>
+      </w:r>
     </w:p>
     <w:p>
       <w:pPr>
         <w:pStyle w:val="Titre2"/>
       </w:pPr>
-      <w:bookmarkStart w:id="35" w:name="_Toc532179965"/>
-      <w:bookmarkStart w:id="36" w:name="_Toc165969649"/>
-      <w:bookmarkStart w:id="37" w:name="_Toc308526338"/>
+      <w:bookmarkStart w:id="23" w:name="_Toc532179965"/>
+      <w:bookmarkStart w:id="24" w:name="_Toc165969649"/>
+      <w:bookmarkStart w:id="25" w:name="_Toc308526338"/>
       <w:r>
         <w:t>Dossier de Réalisation</w:t>
       </w:r>
-      <w:bookmarkEnd w:id="35"/>
-      <w:bookmarkEnd w:id="36"/>
-      <w:bookmarkEnd w:id="37"/>
+      <w:bookmarkEnd w:id="23"/>
+      <w:bookmarkEnd w:id="24"/>
+      <w:bookmarkEnd w:id="25"/>
     </w:p>
     <w:p>
       <w:pPr>
@@ -4638,15 +4513,15 @@
       <w:pPr>
         <w:pStyle w:val="Titre2"/>
       </w:pPr>
-      <w:bookmarkStart w:id="38" w:name="_Toc532179960"/>
-      <w:bookmarkStart w:id="39" w:name="_Toc165969644"/>
-      <w:bookmarkStart w:id="40" w:name="_Toc308526339"/>
+      <w:bookmarkStart w:id="26" w:name="_Toc532179960"/>
+      <w:bookmarkStart w:id="27" w:name="_Toc165969644"/>
+      <w:bookmarkStart w:id="28" w:name="_Toc308526339"/>
       <w:r>
         <w:t>Modifications</w:t>
       </w:r>
-      <w:bookmarkEnd w:id="38"/>
-      <w:bookmarkEnd w:id="39"/>
-      <w:bookmarkEnd w:id="40"/>
+      <w:bookmarkEnd w:id="26"/>
+      <w:bookmarkEnd w:id="27"/>
+      <w:bookmarkEnd w:id="28"/>
     </w:p>
     <w:p>
       <w:pPr>
@@ -4688,31 +4563,26 @@
       <w:pPr>
         <w:pStyle w:val="Titre1"/>
       </w:pPr>
-      <w:bookmarkStart w:id="41" w:name="_Toc532179966"/>
-      <w:bookmarkStart w:id="42" w:name="_Toc165969650"/>
-      <w:bookmarkStart w:id="43" w:name="_Toc308526340"/>
-      <w:r>
-        <w:t>Tests</w:t>
-      </w:r>
-      <w:bookmarkEnd w:id="41"/>
-      <w:bookmarkEnd w:id="42"/>
-      <w:bookmarkEnd w:id="43"/>
+      <w:r>
+        <w:lastRenderedPageBreak/>
+        <w:t>Shéma</w:t>
+      </w:r>
     </w:p>
     <w:p>
       <w:pPr>
         <w:pStyle w:val="Titre2"/>
       </w:pPr>
-      <w:bookmarkStart w:id="44" w:name="_Toc532179968"/>
-      <w:bookmarkStart w:id="45" w:name="_Toc165969652"/>
-      <w:bookmarkStart w:id="46" w:name="_Ref308525868"/>
-      <w:bookmarkStart w:id="47" w:name="_Toc308526341"/>
+      <w:bookmarkStart w:id="29" w:name="_Toc532179968"/>
+      <w:bookmarkStart w:id="30" w:name="_Toc165969652"/>
+      <w:bookmarkStart w:id="31" w:name="_Ref308525868"/>
+      <w:bookmarkStart w:id="32" w:name="_Toc308526341"/>
       <w:r>
         <w:t>Dossier des tests</w:t>
       </w:r>
-      <w:bookmarkEnd w:id="44"/>
-      <w:bookmarkEnd w:id="45"/>
-      <w:bookmarkEnd w:id="46"/>
-      <w:bookmarkEnd w:id="47"/>
+      <w:bookmarkEnd w:id="29"/>
+      <w:bookmarkEnd w:id="30"/>
+      <w:bookmarkEnd w:id="31"/>
+      <w:bookmarkEnd w:id="32"/>
     </w:p>
     <w:p>
       <w:pPr>
@@ -4799,28 +4669,28 @@
       <w:pPr>
         <w:pStyle w:val="Titre1"/>
       </w:pPr>
-      <w:bookmarkStart w:id="48" w:name="_Toc165969653"/>
-      <w:bookmarkStart w:id="49" w:name="_Toc308526342"/>
+      <w:bookmarkStart w:id="33" w:name="_Toc165969653"/>
+      <w:bookmarkStart w:id="34" w:name="_Toc308526342"/>
       <w:r>
         <w:t>Conclusion</w:t>
       </w:r>
-      <w:bookmarkEnd w:id="48"/>
-      <w:bookmarkEnd w:id="49"/>
+      <w:bookmarkEnd w:id="33"/>
+      <w:bookmarkEnd w:id="34"/>
     </w:p>
     <w:p>
       <w:pPr>
         <w:pStyle w:val="Titre2"/>
       </w:pPr>
-      <w:bookmarkStart w:id="50" w:name="_Toc165969654"/>
-      <w:bookmarkStart w:id="51" w:name="_Toc308526343"/>
+      <w:bookmarkStart w:id="35" w:name="_Toc165969654"/>
+      <w:bookmarkStart w:id="36" w:name="_Toc308526343"/>
       <w:r>
         <w:t xml:space="preserve">Bilan des </w:t>
       </w:r>
-      <w:bookmarkEnd w:id="50"/>
+      <w:bookmarkEnd w:id="35"/>
       <w:r>
         <w:t>fonctionnalités demandées</w:t>
       </w:r>
-      <w:bookmarkEnd w:id="51"/>
+      <w:bookmarkEnd w:id="36"/>
     </w:p>
     <w:p>
       <w:pPr>
@@ -4859,13 +4729,13 @@
       <w:pPr>
         <w:pStyle w:val="Titre2"/>
       </w:pPr>
-      <w:bookmarkStart w:id="52" w:name="_Toc165969655"/>
-      <w:bookmarkStart w:id="53" w:name="_Toc308526344"/>
+      <w:bookmarkStart w:id="37" w:name="_Toc165969655"/>
+      <w:bookmarkStart w:id="38" w:name="_Toc308526344"/>
       <w:r>
         <w:t>Bilan de la planification</w:t>
       </w:r>
-      <w:bookmarkEnd w:id="52"/>
-      <w:bookmarkEnd w:id="53"/>
+      <w:bookmarkEnd w:id="37"/>
+      <w:bookmarkEnd w:id="38"/>
     </w:p>
     <w:p>
       <w:pPr>
@@ -4906,13 +4776,13 @@
       <w:pPr>
         <w:pStyle w:val="Titre2"/>
       </w:pPr>
-      <w:bookmarkStart w:id="54" w:name="_Toc165969656"/>
-      <w:bookmarkStart w:id="55" w:name="_Toc308526345"/>
+      <w:bookmarkStart w:id="39" w:name="_Toc165969656"/>
+      <w:bookmarkStart w:id="40" w:name="_Toc308526345"/>
       <w:r>
         <w:t>Bilan personnel</w:t>
       </w:r>
-      <w:bookmarkEnd w:id="54"/>
-      <w:bookmarkEnd w:id="55"/>
+      <w:bookmarkEnd w:id="39"/>
+      <w:bookmarkEnd w:id="40"/>
     </w:p>
     <w:p>
       <w:pPr>
@@ -4995,7 +4865,6 @@
         </w:numPr>
       </w:pPr>
       <w:r>
-        <w:lastRenderedPageBreak/>
         <w:t>Suite à donner, améliorations souhaitables, …</w:t>
       </w:r>
     </w:p>
@@ -5015,29 +4884,29 @@
       <w:pPr>
         <w:pStyle w:val="Titre1"/>
       </w:pPr>
-      <w:bookmarkStart w:id="56" w:name="_Toc532179971"/>
-      <w:bookmarkStart w:id="57" w:name="_Toc165969657"/>
-      <w:bookmarkStart w:id="58" w:name="_Toc308526346"/>
+      <w:bookmarkStart w:id="41" w:name="_Toc532179971"/>
+      <w:bookmarkStart w:id="42" w:name="_Toc165969657"/>
+      <w:bookmarkStart w:id="43" w:name="_Toc308526346"/>
       <w:r>
         <w:t>Divers</w:t>
       </w:r>
-      <w:bookmarkEnd w:id="56"/>
-      <w:bookmarkEnd w:id="57"/>
-      <w:bookmarkEnd w:id="58"/>
+      <w:bookmarkEnd w:id="41"/>
+      <w:bookmarkEnd w:id="42"/>
+      <w:bookmarkEnd w:id="43"/>
     </w:p>
     <w:p>
       <w:pPr>
         <w:pStyle w:val="Titre2"/>
       </w:pPr>
-      <w:bookmarkStart w:id="59" w:name="_Toc532179972"/>
-      <w:bookmarkStart w:id="60" w:name="_Toc165969658"/>
-      <w:bookmarkStart w:id="61" w:name="_Toc308526347"/>
+      <w:bookmarkStart w:id="44" w:name="_Toc532179972"/>
+      <w:bookmarkStart w:id="45" w:name="_Toc165969658"/>
+      <w:bookmarkStart w:id="46" w:name="_Toc308526347"/>
       <w:r>
         <w:t>Journal de travail</w:t>
       </w:r>
-      <w:bookmarkEnd w:id="59"/>
-      <w:bookmarkEnd w:id="60"/>
-      <w:bookmarkEnd w:id="61"/>
+      <w:bookmarkEnd w:id="44"/>
+      <w:bookmarkEnd w:id="45"/>
+      <w:bookmarkEnd w:id="46"/>
     </w:p>
     <w:p>
       <w:pPr>
@@ -5073,11 +4942,11 @@
       <w:pPr>
         <w:pStyle w:val="Titre2"/>
       </w:pPr>
-      <w:bookmarkStart w:id="62" w:name="_Toc308526348"/>
+      <w:bookmarkStart w:id="47" w:name="_Toc308526348"/>
       <w:r>
         <w:t>Bibliographie</w:t>
       </w:r>
-      <w:bookmarkEnd w:id="62"/>
+      <w:bookmarkEnd w:id="47"/>
     </w:p>
     <w:p>
       <w:pPr>
@@ -5104,11 +4973,11 @@
       <w:pPr>
         <w:pStyle w:val="Titre2"/>
       </w:pPr>
-      <w:bookmarkStart w:id="63" w:name="_Toc308526349"/>
+      <w:bookmarkStart w:id="48" w:name="_Toc308526349"/>
       <w:r>
         <w:t>Webographie</w:t>
       </w:r>
-      <w:bookmarkEnd w:id="63"/>
+      <w:bookmarkEnd w:id="48"/>
     </w:p>
     <w:p>
       <w:pPr>
@@ -5126,11 +4995,11 @@
       <w:pPr>
         <w:pStyle w:val="Titre1"/>
       </w:pPr>
-      <w:bookmarkStart w:id="64" w:name="_Toc308526350"/>
+      <w:bookmarkStart w:id="49" w:name="_Toc308526350"/>
       <w:r>
         <w:t>Annexes</w:t>
       </w:r>
-      <w:bookmarkEnd w:id="64"/>
+      <w:bookmarkEnd w:id="49"/>
     </w:p>
     <w:p>
       <w:pPr>
@@ -5673,7 +5542,7 @@
               <w:noProof/>
               <w:szCs w:val="16"/>
             </w:rPr>
-            <w:t>00.00.0000 00:00</w:t>
+            <w:t>05.11.2025 16:33</w:t>
           </w:r>
           <w:r>
             <w:rPr>
@@ -5885,7 +5754,7 @@
         <v:path o:extrusionok="f" gradientshapeok="t" o:connecttype="rect"/>
         <o:lock v:ext="edit" aspectratio="t"/>
       </v:shapetype>
-      <v:shape id="_x0000_i1031" type="#_x0000_t75" style="width:12pt;height:12pt" o:bullet="t">
+      <v:shape id="_x0000_i1087" type="#_x0000_t75" style="width:12pt;height:12pt" o:bullet="t">
         <v:imagedata r:id="rId1" o:title="BD10263_"/>
       </v:shape>
     </w:pict>
@@ -6189,6 +6058,119 @@
     </w:lvl>
   </w:abstractNum>
   <w:abstractNum w:abstractNumId="11" w15:restartNumberingAfterBreak="0">
+    <w:nsid w:val="01526250"/>
+    <w:multiLevelType w:val="hybridMultilevel"/>
+    <w:tmpl w:val="E58CB89E"/>
+    <w:lvl w:ilvl="0" w:tplc="100C0001">
+      <w:start w:val="1"/>
+      <w:numFmt w:val="bullet"/>
+      <w:lvlText w:val=""/>
+      <w:lvlJc w:val="left"/>
+      <w:pPr>
+        <w:ind w:left="1854" w:hanging="360"/>
+      </w:pPr>
+      <w:rPr>
+        <w:rFonts w:ascii="Symbol" w:hAnsi="Symbol" w:hint="default"/>
+      </w:rPr>
+    </w:lvl>
+    <w:lvl w:ilvl="1" w:tplc="100C0003" w:tentative="1">
+      <w:start w:val="1"/>
+      <w:numFmt w:val="bullet"/>
+      <w:lvlText w:val="o"/>
+      <w:lvlJc w:val="left"/>
+      <w:pPr>
+        <w:ind w:left="2574" w:hanging="360"/>
+      </w:pPr>
+      <w:rPr>
+        <w:rFonts w:ascii="Courier New" w:hAnsi="Courier New" w:cs="Courier New" w:hint="default"/>
+      </w:rPr>
+    </w:lvl>
+    <w:lvl w:ilvl="2" w:tplc="100C0005" w:tentative="1">
+      <w:start w:val="1"/>
+      <w:numFmt w:val="bullet"/>
+      <w:lvlText w:val=""/>
+      <w:lvlJc w:val="left"/>
+      <w:pPr>
+        <w:ind w:left="3294" w:hanging="360"/>
+      </w:pPr>
+      <w:rPr>
+        <w:rFonts w:ascii="Wingdings" w:hAnsi="Wingdings" w:hint="default"/>
+      </w:rPr>
+    </w:lvl>
+    <w:lvl w:ilvl="3" w:tplc="100C0001" w:tentative="1">
+      <w:start w:val="1"/>
+      <w:numFmt w:val="bullet"/>
+      <w:lvlText w:val=""/>
+      <w:lvlJc w:val="left"/>
+      <w:pPr>
+        <w:ind w:left="4014" w:hanging="360"/>
+      </w:pPr>
+      <w:rPr>
+        <w:rFonts w:ascii="Symbol" w:hAnsi="Symbol" w:hint="default"/>
+      </w:rPr>
+    </w:lvl>
+    <w:lvl w:ilvl="4" w:tplc="100C0003" w:tentative="1">
+      <w:start w:val="1"/>
+      <w:numFmt w:val="bullet"/>
+      <w:lvlText w:val="o"/>
+      <w:lvlJc w:val="left"/>
+      <w:pPr>
+        <w:ind w:left="4734" w:hanging="360"/>
+      </w:pPr>
+      <w:rPr>
+        <w:rFonts w:ascii="Courier New" w:hAnsi="Courier New" w:cs="Courier New" w:hint="default"/>
+      </w:rPr>
+    </w:lvl>
+    <w:lvl w:ilvl="5" w:tplc="100C0005" w:tentative="1">
+      <w:start w:val="1"/>
+      <w:numFmt w:val="bullet"/>
+      <w:lvlText w:val=""/>
+      <w:lvlJc w:val="left"/>
+      <w:pPr>
+        <w:ind w:left="5454" w:hanging="360"/>
+      </w:pPr>
+      <w:rPr>
+        <w:rFonts w:ascii="Wingdings" w:hAnsi="Wingdings" w:hint="default"/>
+      </w:rPr>
+    </w:lvl>
+    <w:lvl w:ilvl="6" w:tplc="100C0001" w:tentative="1">
+      <w:start w:val="1"/>
+      <w:numFmt w:val="bullet"/>
+      <w:lvlText w:val=""/>
+      <w:lvlJc w:val="left"/>
+      <w:pPr>
+        <w:ind w:left="6174" w:hanging="360"/>
+      </w:pPr>
+      <w:rPr>
+        <w:rFonts w:ascii="Symbol" w:hAnsi="Symbol" w:hint="default"/>
+      </w:rPr>
+    </w:lvl>
+    <w:lvl w:ilvl="7" w:tplc="100C0003" w:tentative="1">
+      <w:start w:val="1"/>
+      <w:numFmt w:val="bullet"/>
+      <w:lvlText w:val="o"/>
+      <w:lvlJc w:val="left"/>
+      <w:pPr>
+        <w:ind w:left="6894" w:hanging="360"/>
+      </w:pPr>
+      <w:rPr>
+        <w:rFonts w:ascii="Courier New" w:hAnsi="Courier New" w:cs="Courier New" w:hint="default"/>
+      </w:rPr>
+    </w:lvl>
+    <w:lvl w:ilvl="8" w:tplc="100C0005" w:tentative="1">
+      <w:start w:val="1"/>
+      <w:numFmt w:val="bullet"/>
+      <w:lvlText w:val=""/>
+      <w:lvlJc w:val="left"/>
+      <w:pPr>
+        <w:ind w:left="7614" w:hanging="360"/>
+      </w:pPr>
+      <w:rPr>
+        <w:rFonts w:ascii="Wingdings" w:hAnsi="Wingdings" w:hint="default"/>
+      </w:rPr>
+    </w:lvl>
+  </w:abstractNum>
+  <w:abstractNum w:abstractNumId="12" w15:restartNumberingAfterBreak="0">
     <w:nsid w:val="02202AAE"/>
     <w:multiLevelType w:val="multilevel"/>
     <w:tmpl w:val="C2ACEA3A"/>
@@ -6333,7 +6315,7 @@
       </w:rPr>
     </w:lvl>
   </w:abstractNum>
-  <w:abstractNum w:abstractNumId="12" w15:restartNumberingAfterBreak="0">
+  <w:abstractNum w:abstractNumId="13" w15:restartNumberingAfterBreak="0">
     <w:nsid w:val="037669EE"/>
     <w:multiLevelType w:val="multilevel"/>
     <w:tmpl w:val="100C0021"/>
@@ -6446,7 +6428,7 @@
       </w:rPr>
     </w:lvl>
   </w:abstractNum>
-  <w:abstractNum w:abstractNumId="13" w15:restartNumberingAfterBreak="0">
+  <w:abstractNum w:abstractNumId="14" w15:restartNumberingAfterBreak="0">
     <w:nsid w:val="06482CAE"/>
     <w:multiLevelType w:val="multilevel"/>
     <w:tmpl w:val="100C0021"/>
@@ -6559,7 +6541,120 @@
       </w:rPr>
     </w:lvl>
   </w:abstractNum>
-  <w:abstractNum w:abstractNumId="14" w15:restartNumberingAfterBreak="0">
+  <w:abstractNum w:abstractNumId="15" w15:restartNumberingAfterBreak="0">
+    <w:nsid w:val="067316F8"/>
+    <w:multiLevelType w:val="hybridMultilevel"/>
+    <w:tmpl w:val="B9B28F60"/>
+    <w:lvl w:ilvl="0" w:tplc="100C0001">
+      <w:start w:val="1"/>
+      <w:numFmt w:val="bullet"/>
+      <w:lvlText w:val=""/>
+      <w:lvlJc w:val="left"/>
+      <w:pPr>
+        <w:ind w:left="720" w:hanging="360"/>
+      </w:pPr>
+      <w:rPr>
+        <w:rFonts w:ascii="Symbol" w:hAnsi="Symbol" w:hint="default"/>
+      </w:rPr>
+    </w:lvl>
+    <w:lvl w:ilvl="1" w:tplc="100C0003" w:tentative="1">
+      <w:start w:val="1"/>
+      <w:numFmt w:val="bullet"/>
+      <w:lvlText w:val="o"/>
+      <w:lvlJc w:val="left"/>
+      <w:pPr>
+        <w:ind w:left="1440" w:hanging="360"/>
+      </w:pPr>
+      <w:rPr>
+        <w:rFonts w:ascii="Courier New" w:hAnsi="Courier New" w:cs="Courier New" w:hint="default"/>
+      </w:rPr>
+    </w:lvl>
+    <w:lvl w:ilvl="2" w:tplc="100C0005" w:tentative="1">
+      <w:start w:val="1"/>
+      <w:numFmt w:val="bullet"/>
+      <w:lvlText w:val=""/>
+      <w:lvlJc w:val="left"/>
+      <w:pPr>
+        <w:ind w:left="2160" w:hanging="360"/>
+      </w:pPr>
+      <w:rPr>
+        <w:rFonts w:ascii="Wingdings" w:hAnsi="Wingdings" w:hint="default"/>
+      </w:rPr>
+    </w:lvl>
+    <w:lvl w:ilvl="3" w:tplc="100C0001" w:tentative="1">
+      <w:start w:val="1"/>
+      <w:numFmt w:val="bullet"/>
+      <w:lvlText w:val=""/>
+      <w:lvlJc w:val="left"/>
+      <w:pPr>
+        <w:ind w:left="2880" w:hanging="360"/>
+      </w:pPr>
+      <w:rPr>
+        <w:rFonts w:ascii="Symbol" w:hAnsi="Symbol" w:hint="default"/>
+      </w:rPr>
+    </w:lvl>
+    <w:lvl w:ilvl="4" w:tplc="100C0003" w:tentative="1">
+      <w:start w:val="1"/>
+      <w:numFmt w:val="bullet"/>
+      <w:lvlText w:val="o"/>
+      <w:lvlJc w:val="left"/>
+      <w:pPr>
+        <w:ind w:left="3600" w:hanging="360"/>
+      </w:pPr>
+      <w:rPr>
+        <w:rFonts w:ascii="Courier New" w:hAnsi="Courier New" w:cs="Courier New" w:hint="default"/>
+      </w:rPr>
+    </w:lvl>
+    <w:lvl w:ilvl="5" w:tplc="100C0005" w:tentative="1">
+      <w:start w:val="1"/>
+      <w:numFmt w:val="bullet"/>
+      <w:lvlText w:val=""/>
+      <w:lvlJc w:val="left"/>
+      <w:pPr>
+        <w:ind w:left="4320" w:hanging="360"/>
+      </w:pPr>
+      <w:rPr>
+        <w:rFonts w:ascii="Wingdings" w:hAnsi="Wingdings" w:hint="default"/>
+      </w:rPr>
+    </w:lvl>
+    <w:lvl w:ilvl="6" w:tplc="100C0001" w:tentative="1">
+      <w:start w:val="1"/>
+      <w:numFmt w:val="bullet"/>
+      <w:lvlText w:val=""/>
+      <w:lvlJc w:val="left"/>
+      <w:pPr>
+        <w:ind w:left="5040" w:hanging="360"/>
+      </w:pPr>
+      <w:rPr>
+        <w:rFonts w:ascii="Symbol" w:hAnsi="Symbol" w:hint="default"/>
+      </w:rPr>
+    </w:lvl>
+    <w:lvl w:ilvl="7" w:tplc="100C0003" w:tentative="1">
+      <w:start w:val="1"/>
+      <w:numFmt w:val="bullet"/>
+      <w:lvlText w:val="o"/>
+      <w:lvlJc w:val="left"/>
+      <w:pPr>
+        <w:ind w:left="5760" w:hanging="360"/>
+      </w:pPr>
+      <w:rPr>
+        <w:rFonts w:ascii="Courier New" w:hAnsi="Courier New" w:cs="Courier New" w:hint="default"/>
+      </w:rPr>
+    </w:lvl>
+    <w:lvl w:ilvl="8" w:tplc="100C0005" w:tentative="1">
+      <w:start w:val="1"/>
+      <w:numFmt w:val="bullet"/>
+      <w:lvlText w:val=""/>
+      <w:lvlJc w:val="left"/>
+      <w:pPr>
+        <w:ind w:left="6480" w:hanging="360"/>
+      </w:pPr>
+      <w:rPr>
+        <w:rFonts w:ascii="Wingdings" w:hAnsi="Wingdings" w:hint="default"/>
+      </w:rPr>
+    </w:lvl>
+  </w:abstractNum>
+  <w:abstractNum w:abstractNumId="16" w15:restartNumberingAfterBreak="0">
     <w:nsid w:val="067320D8"/>
     <w:multiLevelType w:val="multilevel"/>
     <w:tmpl w:val="100C0021"/>
@@ -6672,7 +6767,7 @@
       </w:rPr>
     </w:lvl>
   </w:abstractNum>
-  <w:abstractNum w:abstractNumId="15" w15:restartNumberingAfterBreak="0">
+  <w:abstractNum w:abstractNumId="17" w15:restartNumberingAfterBreak="0">
     <w:nsid w:val="0A7C7405"/>
     <w:multiLevelType w:val="singleLevel"/>
     <w:tmpl w:val="92869324"/>
@@ -6693,7 +6788,233 @@
       </w:rPr>
     </w:lvl>
   </w:abstractNum>
-  <w:abstractNum w:abstractNumId="16" w15:restartNumberingAfterBreak="0">
+  <w:abstractNum w:abstractNumId="18" w15:restartNumberingAfterBreak="0">
+    <w:nsid w:val="0F8C30FE"/>
+    <w:multiLevelType w:val="hybridMultilevel"/>
+    <w:tmpl w:val="7D302D9A"/>
+    <w:lvl w:ilvl="0" w:tplc="100C0001">
+      <w:start w:val="1"/>
+      <w:numFmt w:val="bullet"/>
+      <w:lvlText w:val=""/>
+      <w:lvlJc w:val="left"/>
+      <w:pPr>
+        <w:ind w:left="720" w:hanging="360"/>
+      </w:pPr>
+      <w:rPr>
+        <w:rFonts w:ascii="Symbol" w:hAnsi="Symbol" w:hint="default"/>
+      </w:rPr>
+    </w:lvl>
+    <w:lvl w:ilvl="1" w:tplc="100C0003" w:tentative="1">
+      <w:start w:val="1"/>
+      <w:numFmt w:val="bullet"/>
+      <w:lvlText w:val="o"/>
+      <w:lvlJc w:val="left"/>
+      <w:pPr>
+        <w:ind w:left="1440" w:hanging="360"/>
+      </w:pPr>
+      <w:rPr>
+        <w:rFonts w:ascii="Courier New" w:hAnsi="Courier New" w:cs="Courier New" w:hint="default"/>
+      </w:rPr>
+    </w:lvl>
+    <w:lvl w:ilvl="2" w:tplc="100C0005" w:tentative="1">
+      <w:start w:val="1"/>
+      <w:numFmt w:val="bullet"/>
+      <w:lvlText w:val=""/>
+      <w:lvlJc w:val="left"/>
+      <w:pPr>
+        <w:ind w:left="2160" w:hanging="360"/>
+      </w:pPr>
+      <w:rPr>
+        <w:rFonts w:ascii="Wingdings" w:hAnsi="Wingdings" w:hint="default"/>
+      </w:rPr>
+    </w:lvl>
+    <w:lvl w:ilvl="3" w:tplc="100C0001" w:tentative="1">
+      <w:start w:val="1"/>
+      <w:numFmt w:val="bullet"/>
+      <w:lvlText w:val=""/>
+      <w:lvlJc w:val="left"/>
+      <w:pPr>
+        <w:ind w:left="2880" w:hanging="360"/>
+      </w:pPr>
+      <w:rPr>
+        <w:rFonts w:ascii="Symbol" w:hAnsi="Symbol" w:hint="default"/>
+      </w:rPr>
+    </w:lvl>
+    <w:lvl w:ilvl="4" w:tplc="100C0003" w:tentative="1">
+      <w:start w:val="1"/>
+      <w:numFmt w:val="bullet"/>
+      <w:lvlText w:val="o"/>
+      <w:lvlJc w:val="left"/>
+      <w:pPr>
+        <w:ind w:left="3600" w:hanging="360"/>
+      </w:pPr>
+      <w:rPr>
+        <w:rFonts w:ascii="Courier New" w:hAnsi="Courier New" w:cs="Courier New" w:hint="default"/>
+      </w:rPr>
+    </w:lvl>
+    <w:lvl w:ilvl="5" w:tplc="100C0005" w:tentative="1">
+      <w:start w:val="1"/>
+      <w:numFmt w:val="bullet"/>
+      <w:lvlText w:val=""/>
+      <w:lvlJc w:val="left"/>
+      <w:pPr>
+        <w:ind w:left="4320" w:hanging="360"/>
+      </w:pPr>
+      <w:rPr>
+        <w:rFonts w:ascii="Wingdings" w:hAnsi="Wingdings" w:hint="default"/>
+      </w:rPr>
+    </w:lvl>
+    <w:lvl w:ilvl="6" w:tplc="100C0001" w:tentative="1">
+      <w:start w:val="1"/>
+      <w:numFmt w:val="bullet"/>
+      <w:lvlText w:val=""/>
+      <w:lvlJc w:val="left"/>
+      <w:pPr>
+        <w:ind w:left="5040" w:hanging="360"/>
+      </w:pPr>
+      <w:rPr>
+        <w:rFonts w:ascii="Symbol" w:hAnsi="Symbol" w:hint="default"/>
+      </w:rPr>
+    </w:lvl>
+    <w:lvl w:ilvl="7" w:tplc="100C0003" w:tentative="1">
+      <w:start w:val="1"/>
+      <w:numFmt w:val="bullet"/>
+      <w:lvlText w:val="o"/>
+      <w:lvlJc w:val="left"/>
+      <w:pPr>
+        <w:ind w:left="5760" w:hanging="360"/>
+      </w:pPr>
+      <w:rPr>
+        <w:rFonts w:ascii="Courier New" w:hAnsi="Courier New" w:cs="Courier New" w:hint="default"/>
+      </w:rPr>
+    </w:lvl>
+    <w:lvl w:ilvl="8" w:tplc="100C0005" w:tentative="1">
+      <w:start w:val="1"/>
+      <w:numFmt w:val="bullet"/>
+      <w:lvlText w:val=""/>
+      <w:lvlJc w:val="left"/>
+      <w:pPr>
+        <w:ind w:left="6480" w:hanging="360"/>
+      </w:pPr>
+      <w:rPr>
+        <w:rFonts w:ascii="Wingdings" w:hAnsi="Wingdings" w:hint="default"/>
+      </w:rPr>
+    </w:lvl>
+  </w:abstractNum>
+  <w:abstractNum w:abstractNumId="19" w15:restartNumberingAfterBreak="0">
+    <w:nsid w:val="0FDC116F"/>
+    <w:multiLevelType w:val="hybridMultilevel"/>
+    <w:tmpl w:val="2598AF72"/>
+    <w:lvl w:ilvl="0" w:tplc="100C0001">
+      <w:start w:val="1"/>
+      <w:numFmt w:val="bullet"/>
+      <w:lvlText w:val=""/>
+      <w:lvlJc w:val="left"/>
+      <w:pPr>
+        <w:ind w:left="1428" w:hanging="360"/>
+      </w:pPr>
+      <w:rPr>
+        <w:rFonts w:ascii="Symbol" w:hAnsi="Symbol" w:hint="default"/>
+      </w:rPr>
+    </w:lvl>
+    <w:lvl w:ilvl="1" w:tplc="100C0003" w:tentative="1">
+      <w:start w:val="1"/>
+      <w:numFmt w:val="bullet"/>
+      <w:lvlText w:val="o"/>
+      <w:lvlJc w:val="left"/>
+      <w:pPr>
+        <w:ind w:left="2148" w:hanging="360"/>
+      </w:pPr>
+      <w:rPr>
+        <w:rFonts w:ascii="Courier New" w:hAnsi="Courier New" w:cs="Courier New" w:hint="default"/>
+      </w:rPr>
+    </w:lvl>
+    <w:lvl w:ilvl="2" w:tplc="100C0005" w:tentative="1">
+      <w:start w:val="1"/>
+      <w:numFmt w:val="bullet"/>
+      <w:lvlText w:val=""/>
+      <w:lvlJc w:val="left"/>
+      <w:pPr>
+        <w:ind w:left="2868" w:hanging="360"/>
+      </w:pPr>
+      <w:rPr>
+        <w:rFonts w:ascii="Wingdings" w:hAnsi="Wingdings" w:hint="default"/>
+      </w:rPr>
+    </w:lvl>
+    <w:lvl w:ilvl="3" w:tplc="100C0001" w:tentative="1">
+      <w:start w:val="1"/>
+      <w:numFmt w:val="bullet"/>
+      <w:lvlText w:val=""/>
+      <w:lvlJc w:val="left"/>
+      <w:pPr>
+        <w:ind w:left="3588" w:hanging="360"/>
+      </w:pPr>
+      <w:rPr>
+        <w:rFonts w:ascii="Symbol" w:hAnsi="Symbol" w:hint="default"/>
+      </w:rPr>
+    </w:lvl>
+    <w:lvl w:ilvl="4" w:tplc="100C0003" w:tentative="1">
+      <w:start w:val="1"/>
+      <w:numFmt w:val="bullet"/>
+      <w:lvlText w:val="o"/>
+      <w:lvlJc w:val="left"/>
+      <w:pPr>
+        <w:ind w:left="4308" w:hanging="360"/>
+      </w:pPr>
+      <w:rPr>
+        <w:rFonts w:ascii="Courier New" w:hAnsi="Courier New" w:cs="Courier New" w:hint="default"/>
+      </w:rPr>
+    </w:lvl>
+    <w:lvl w:ilvl="5" w:tplc="100C0005" w:tentative="1">
+      <w:start w:val="1"/>
+      <w:numFmt w:val="bullet"/>
+      <w:lvlText w:val=""/>
+      <w:lvlJc w:val="left"/>
+      <w:pPr>
+        <w:ind w:left="5028" w:hanging="360"/>
+      </w:pPr>
+      <w:rPr>
+        <w:rFonts w:ascii="Wingdings" w:hAnsi="Wingdings" w:hint="default"/>
+      </w:rPr>
+    </w:lvl>
+    <w:lvl w:ilvl="6" w:tplc="100C0001" w:tentative="1">
+      <w:start w:val="1"/>
+      <w:numFmt w:val="bullet"/>
+      <w:lvlText w:val=""/>
+      <w:lvlJc w:val="left"/>
+      <w:pPr>
+        <w:ind w:left="5748" w:hanging="360"/>
+      </w:pPr>
+      <w:rPr>
+        <w:rFonts w:ascii="Symbol" w:hAnsi="Symbol" w:hint="default"/>
+      </w:rPr>
+    </w:lvl>
+    <w:lvl w:ilvl="7" w:tplc="100C0003" w:tentative="1">
+      <w:start w:val="1"/>
+      <w:numFmt w:val="bullet"/>
+      <w:lvlText w:val="o"/>
+      <w:lvlJc w:val="left"/>
+      <w:pPr>
+        <w:ind w:left="6468" w:hanging="360"/>
+      </w:pPr>
+      <w:rPr>
+        <w:rFonts w:ascii="Courier New" w:hAnsi="Courier New" w:cs="Courier New" w:hint="default"/>
+      </w:rPr>
+    </w:lvl>
+    <w:lvl w:ilvl="8" w:tplc="100C0005" w:tentative="1">
+      <w:start w:val="1"/>
+      <w:numFmt w:val="bullet"/>
+      <w:lvlText w:val=""/>
+      <w:lvlJc w:val="left"/>
+      <w:pPr>
+        <w:ind w:left="7188" w:hanging="360"/>
+      </w:pPr>
+      <w:rPr>
+        <w:rFonts w:ascii="Wingdings" w:hAnsi="Wingdings" w:hint="default"/>
+      </w:rPr>
+    </w:lvl>
+  </w:abstractNum>
+  <w:abstractNum w:abstractNumId="20" w15:restartNumberingAfterBreak="0">
     <w:nsid w:val="100D77BA"/>
     <w:multiLevelType w:val="hybridMultilevel"/>
     <w:tmpl w:val="B8147694"/>
@@ -6806,7 +7127,7 @@
       </w:rPr>
     </w:lvl>
   </w:abstractNum>
-  <w:abstractNum w:abstractNumId="17" w15:restartNumberingAfterBreak="0">
+  <w:abstractNum w:abstractNumId="21" w15:restartNumberingAfterBreak="0">
     <w:nsid w:val="13386E8A"/>
     <w:multiLevelType w:val="multilevel"/>
     <w:tmpl w:val="100C0021"/>
@@ -6919,7 +7240,120 @@
       </w:rPr>
     </w:lvl>
   </w:abstractNum>
-  <w:abstractNum w:abstractNumId="18" w15:restartNumberingAfterBreak="0">
+  <w:abstractNum w:abstractNumId="22" w15:restartNumberingAfterBreak="0">
+    <w:nsid w:val="137111FC"/>
+    <w:multiLevelType w:val="hybridMultilevel"/>
+    <w:tmpl w:val="37F4FE20"/>
+    <w:lvl w:ilvl="0" w:tplc="100C0001">
+      <w:start w:val="1"/>
+      <w:numFmt w:val="bullet"/>
+      <w:lvlText w:val=""/>
+      <w:lvlJc w:val="left"/>
+      <w:pPr>
+        <w:ind w:left="720" w:hanging="360"/>
+      </w:pPr>
+      <w:rPr>
+        <w:rFonts w:ascii="Symbol" w:hAnsi="Symbol" w:hint="default"/>
+      </w:rPr>
+    </w:lvl>
+    <w:lvl w:ilvl="1" w:tplc="100C0003" w:tentative="1">
+      <w:start w:val="1"/>
+      <w:numFmt w:val="bullet"/>
+      <w:lvlText w:val="o"/>
+      <w:lvlJc w:val="left"/>
+      <w:pPr>
+        <w:ind w:left="1440" w:hanging="360"/>
+      </w:pPr>
+      <w:rPr>
+        <w:rFonts w:ascii="Courier New" w:hAnsi="Courier New" w:cs="Courier New" w:hint="default"/>
+      </w:rPr>
+    </w:lvl>
+    <w:lvl w:ilvl="2" w:tplc="100C0005" w:tentative="1">
+      <w:start w:val="1"/>
+      <w:numFmt w:val="bullet"/>
+      <w:lvlText w:val=""/>
+      <w:lvlJc w:val="left"/>
+      <w:pPr>
+        <w:ind w:left="2160" w:hanging="360"/>
+      </w:pPr>
+      <w:rPr>
+        <w:rFonts w:ascii="Wingdings" w:hAnsi="Wingdings" w:hint="default"/>
+      </w:rPr>
+    </w:lvl>
+    <w:lvl w:ilvl="3" w:tplc="100C0001" w:tentative="1">
+      <w:start w:val="1"/>
+      <w:numFmt w:val="bullet"/>
+      <w:lvlText w:val=""/>
+      <w:lvlJc w:val="left"/>
+      <w:pPr>
+        <w:ind w:left="2880" w:hanging="360"/>
+      </w:pPr>
+      <w:rPr>
+        <w:rFonts w:ascii="Symbol" w:hAnsi="Symbol" w:hint="default"/>
+      </w:rPr>
+    </w:lvl>
+    <w:lvl w:ilvl="4" w:tplc="100C0003" w:tentative="1">
+      <w:start w:val="1"/>
+      <w:numFmt w:val="bullet"/>
+      <w:lvlText w:val="o"/>
+      <w:lvlJc w:val="left"/>
+      <w:pPr>
+        <w:ind w:left="3600" w:hanging="360"/>
+      </w:pPr>
+      <w:rPr>
+        <w:rFonts w:ascii="Courier New" w:hAnsi="Courier New" w:cs="Courier New" w:hint="default"/>
+      </w:rPr>
+    </w:lvl>
+    <w:lvl w:ilvl="5" w:tplc="100C0005" w:tentative="1">
+      <w:start w:val="1"/>
+      <w:numFmt w:val="bullet"/>
+      <w:lvlText w:val=""/>
+      <w:lvlJc w:val="left"/>
+      <w:pPr>
+        <w:ind w:left="4320" w:hanging="360"/>
+      </w:pPr>
+      <w:rPr>
+        <w:rFonts w:ascii="Wingdings" w:hAnsi="Wingdings" w:hint="default"/>
+      </w:rPr>
+    </w:lvl>
+    <w:lvl w:ilvl="6" w:tplc="100C0001" w:tentative="1">
+      <w:start w:val="1"/>
+      <w:numFmt w:val="bullet"/>
+      <w:lvlText w:val=""/>
+      <w:lvlJc w:val="left"/>
+      <w:pPr>
+        <w:ind w:left="5040" w:hanging="360"/>
+      </w:pPr>
+      <w:rPr>
+        <w:rFonts w:ascii="Symbol" w:hAnsi="Symbol" w:hint="default"/>
+      </w:rPr>
+    </w:lvl>
+    <w:lvl w:ilvl="7" w:tplc="100C0003" w:tentative="1">
+      <w:start w:val="1"/>
+      <w:numFmt w:val="bullet"/>
+      <w:lvlText w:val="o"/>
+      <w:lvlJc w:val="left"/>
+      <w:pPr>
+        <w:ind w:left="5760" w:hanging="360"/>
+      </w:pPr>
+      <w:rPr>
+        <w:rFonts w:ascii="Courier New" w:hAnsi="Courier New" w:cs="Courier New" w:hint="default"/>
+      </w:rPr>
+    </w:lvl>
+    <w:lvl w:ilvl="8" w:tplc="100C0005" w:tentative="1">
+      <w:start w:val="1"/>
+      <w:numFmt w:val="bullet"/>
+      <w:lvlText w:val=""/>
+      <w:lvlJc w:val="left"/>
+      <w:pPr>
+        <w:ind w:left="6480" w:hanging="360"/>
+      </w:pPr>
+      <w:rPr>
+        <w:rFonts w:ascii="Wingdings" w:hAnsi="Wingdings" w:hint="default"/>
+      </w:rPr>
+    </w:lvl>
+  </w:abstractNum>
+  <w:abstractNum w:abstractNumId="23" w15:restartNumberingAfterBreak="0">
     <w:nsid w:val="13AB381A"/>
     <w:multiLevelType w:val="hybridMultilevel"/>
     <w:tmpl w:val="B43857E8"/>
@@ -7062,7 +7496,7 @@
       </w:rPr>
     </w:lvl>
   </w:abstractNum>
-  <w:abstractNum w:abstractNumId="19" w15:restartNumberingAfterBreak="0">
+  <w:abstractNum w:abstractNumId="24" w15:restartNumberingAfterBreak="0">
     <w:nsid w:val="20CB35C8"/>
     <w:multiLevelType w:val="hybridMultilevel"/>
     <w:tmpl w:val="2AA2EA56"/>
@@ -7175,7 +7609,7 @@
       </w:rPr>
     </w:lvl>
   </w:abstractNum>
-  <w:abstractNum w:abstractNumId="20" w15:restartNumberingAfterBreak="0">
+  <w:abstractNum w:abstractNumId="25" w15:restartNumberingAfterBreak="0">
     <w:nsid w:val="2A8F67FD"/>
     <w:multiLevelType w:val="multilevel"/>
     <w:tmpl w:val="08EA5668"/>
@@ -7318,7 +7752,7 @@
       </w:rPr>
     </w:lvl>
   </w:abstractNum>
-  <w:abstractNum w:abstractNumId="21" w15:restartNumberingAfterBreak="0">
+  <w:abstractNum w:abstractNumId="26" w15:restartNumberingAfterBreak="0">
     <w:nsid w:val="2F2C5963"/>
     <w:multiLevelType w:val="multilevel"/>
     <w:tmpl w:val="E2569098"/>
@@ -7431,7 +7865,7 @@
       </w:pPr>
     </w:lvl>
   </w:abstractNum>
-  <w:abstractNum w:abstractNumId="22" w15:restartNumberingAfterBreak="0">
+  <w:abstractNum w:abstractNumId="27" w15:restartNumberingAfterBreak="0">
     <w:nsid w:val="36506853"/>
     <w:multiLevelType w:val="multilevel"/>
     <w:tmpl w:val="2F6EF210"/>
@@ -7544,7 +7978,7 @@
       </w:rPr>
     </w:lvl>
   </w:abstractNum>
-  <w:abstractNum w:abstractNumId="23" w15:restartNumberingAfterBreak="0">
+  <w:abstractNum w:abstractNumId="28" w15:restartNumberingAfterBreak="0">
     <w:nsid w:val="3BD16F36"/>
     <w:multiLevelType w:val="multilevel"/>
     <w:tmpl w:val="100C0021"/>
@@ -7657,7 +8091,7 @@
       </w:rPr>
     </w:lvl>
   </w:abstractNum>
-  <w:abstractNum w:abstractNumId="24" w15:restartNumberingAfterBreak="0">
+  <w:abstractNum w:abstractNumId="29" w15:restartNumberingAfterBreak="0">
     <w:nsid w:val="3C361DED"/>
     <w:multiLevelType w:val="multilevel"/>
     <w:tmpl w:val="100C0021"/>
@@ -7770,7 +8204,7 @@
       </w:rPr>
     </w:lvl>
   </w:abstractNum>
-  <w:abstractNum w:abstractNumId="25" w15:restartNumberingAfterBreak="0">
+  <w:abstractNum w:abstractNumId="30" w15:restartNumberingAfterBreak="0">
     <w:nsid w:val="3EF922F0"/>
     <w:multiLevelType w:val="multilevel"/>
     <w:tmpl w:val="100C0021"/>
@@ -7883,7 +8317,120 @@
       </w:rPr>
     </w:lvl>
   </w:abstractNum>
-  <w:abstractNum w:abstractNumId="26" w15:restartNumberingAfterBreak="0">
+  <w:abstractNum w:abstractNumId="31" w15:restartNumberingAfterBreak="0">
+    <w:nsid w:val="45BA2491"/>
+    <w:multiLevelType w:val="hybridMultilevel"/>
+    <w:tmpl w:val="F3B61DD2"/>
+    <w:lvl w:ilvl="0" w:tplc="100C0001">
+      <w:start w:val="1"/>
+      <w:numFmt w:val="bullet"/>
+      <w:lvlText w:val=""/>
+      <w:lvlJc w:val="left"/>
+      <w:pPr>
+        <w:ind w:left="2136" w:hanging="360"/>
+      </w:pPr>
+      <w:rPr>
+        <w:rFonts w:ascii="Symbol" w:hAnsi="Symbol" w:hint="default"/>
+      </w:rPr>
+    </w:lvl>
+    <w:lvl w:ilvl="1" w:tplc="100C0003" w:tentative="1">
+      <w:start w:val="1"/>
+      <w:numFmt w:val="bullet"/>
+      <w:lvlText w:val="o"/>
+      <w:lvlJc w:val="left"/>
+      <w:pPr>
+        <w:ind w:left="2856" w:hanging="360"/>
+      </w:pPr>
+      <w:rPr>
+        <w:rFonts w:ascii="Courier New" w:hAnsi="Courier New" w:cs="Courier New" w:hint="default"/>
+      </w:rPr>
+    </w:lvl>
+    <w:lvl w:ilvl="2" w:tplc="100C0005" w:tentative="1">
+      <w:start w:val="1"/>
+      <w:numFmt w:val="bullet"/>
+      <w:lvlText w:val=""/>
+      <w:lvlJc w:val="left"/>
+      <w:pPr>
+        <w:ind w:left="3576" w:hanging="360"/>
+      </w:pPr>
+      <w:rPr>
+        <w:rFonts w:ascii="Wingdings" w:hAnsi="Wingdings" w:hint="default"/>
+      </w:rPr>
+    </w:lvl>
+    <w:lvl w:ilvl="3" w:tplc="100C0001" w:tentative="1">
+      <w:start w:val="1"/>
+      <w:numFmt w:val="bullet"/>
+      <w:lvlText w:val=""/>
+      <w:lvlJc w:val="left"/>
+      <w:pPr>
+        <w:ind w:left="4296" w:hanging="360"/>
+      </w:pPr>
+      <w:rPr>
+        <w:rFonts w:ascii="Symbol" w:hAnsi="Symbol" w:hint="default"/>
+      </w:rPr>
+    </w:lvl>
+    <w:lvl w:ilvl="4" w:tplc="100C0003" w:tentative="1">
+      <w:start w:val="1"/>
+      <w:numFmt w:val="bullet"/>
+      <w:lvlText w:val="o"/>
+      <w:lvlJc w:val="left"/>
+      <w:pPr>
+        <w:ind w:left="5016" w:hanging="360"/>
+      </w:pPr>
+      <w:rPr>
+        <w:rFonts w:ascii="Courier New" w:hAnsi="Courier New" w:cs="Courier New" w:hint="default"/>
+      </w:rPr>
+    </w:lvl>
+    <w:lvl w:ilvl="5" w:tplc="100C0005" w:tentative="1">
+      <w:start w:val="1"/>
+      <w:numFmt w:val="bullet"/>
+      <w:lvlText w:val=""/>
+      <w:lvlJc w:val="left"/>
+      <w:pPr>
+        <w:ind w:left="5736" w:hanging="360"/>
+      </w:pPr>
+      <w:rPr>
+        <w:rFonts w:ascii="Wingdings" w:hAnsi="Wingdings" w:hint="default"/>
+      </w:rPr>
+    </w:lvl>
+    <w:lvl w:ilvl="6" w:tplc="100C0001" w:tentative="1">
+      <w:start w:val="1"/>
+      <w:numFmt w:val="bullet"/>
+      <w:lvlText w:val=""/>
+      <w:lvlJc w:val="left"/>
+      <w:pPr>
+        <w:ind w:left="6456" w:hanging="360"/>
+      </w:pPr>
+      <w:rPr>
+        <w:rFonts w:ascii="Symbol" w:hAnsi="Symbol" w:hint="default"/>
+      </w:rPr>
+    </w:lvl>
+    <w:lvl w:ilvl="7" w:tplc="100C0003" w:tentative="1">
+      <w:start w:val="1"/>
+      <w:numFmt w:val="bullet"/>
+      <w:lvlText w:val="o"/>
+      <w:lvlJc w:val="left"/>
+      <w:pPr>
+        <w:ind w:left="7176" w:hanging="360"/>
+      </w:pPr>
+      <w:rPr>
+        <w:rFonts w:ascii="Courier New" w:hAnsi="Courier New" w:cs="Courier New" w:hint="default"/>
+      </w:rPr>
+    </w:lvl>
+    <w:lvl w:ilvl="8" w:tplc="100C0005" w:tentative="1">
+      <w:start w:val="1"/>
+      <w:numFmt w:val="bullet"/>
+      <w:lvlText w:val=""/>
+      <w:lvlJc w:val="left"/>
+      <w:pPr>
+        <w:ind w:left="7896" w:hanging="360"/>
+      </w:pPr>
+      <w:rPr>
+        <w:rFonts w:ascii="Wingdings" w:hAnsi="Wingdings" w:hint="default"/>
+      </w:rPr>
+    </w:lvl>
+  </w:abstractNum>
+  <w:abstractNum w:abstractNumId="32" w15:restartNumberingAfterBreak="0">
     <w:nsid w:val="486164F4"/>
     <w:multiLevelType w:val="multilevel"/>
     <w:tmpl w:val="100C0021"/>
@@ -7996,7 +8543,7 @@
       </w:rPr>
     </w:lvl>
   </w:abstractNum>
-  <w:abstractNum w:abstractNumId="27" w15:restartNumberingAfterBreak="0">
+  <w:abstractNum w:abstractNumId="33" w15:restartNumberingAfterBreak="0">
     <w:nsid w:val="4C4E14AC"/>
     <w:multiLevelType w:val="multilevel"/>
     <w:tmpl w:val="100C001F"/>
@@ -8082,7 +8629,7 @@
       </w:pPr>
     </w:lvl>
   </w:abstractNum>
-  <w:abstractNum w:abstractNumId="28" w15:restartNumberingAfterBreak="0">
+  <w:abstractNum w:abstractNumId="34" w15:restartNumberingAfterBreak="0">
     <w:nsid w:val="4D30734E"/>
     <w:multiLevelType w:val="multilevel"/>
     <w:tmpl w:val="100C001D"/>
@@ -8168,7 +8715,7 @@
       </w:pPr>
     </w:lvl>
   </w:abstractNum>
-  <w:abstractNum w:abstractNumId="29" w15:restartNumberingAfterBreak="0">
+  <w:abstractNum w:abstractNumId="35" w15:restartNumberingAfterBreak="0">
     <w:nsid w:val="55FE2729"/>
     <w:multiLevelType w:val="multilevel"/>
     <w:tmpl w:val="100C0023"/>
@@ -8255,7 +8802,120 @@
       </w:pPr>
     </w:lvl>
   </w:abstractNum>
-  <w:abstractNum w:abstractNumId="30" w15:restartNumberingAfterBreak="0">
+  <w:abstractNum w:abstractNumId="36" w15:restartNumberingAfterBreak="0">
+    <w:nsid w:val="57785605"/>
+    <w:multiLevelType w:val="hybridMultilevel"/>
+    <w:tmpl w:val="912CDAC8"/>
+    <w:lvl w:ilvl="0" w:tplc="100C0001">
+      <w:start w:val="1"/>
+      <w:numFmt w:val="bullet"/>
+      <w:lvlText w:val=""/>
+      <w:lvlJc w:val="left"/>
+      <w:pPr>
+        <w:ind w:left="1428" w:hanging="360"/>
+      </w:pPr>
+      <w:rPr>
+        <w:rFonts w:ascii="Symbol" w:hAnsi="Symbol" w:hint="default"/>
+      </w:rPr>
+    </w:lvl>
+    <w:lvl w:ilvl="1" w:tplc="100C0003" w:tentative="1">
+      <w:start w:val="1"/>
+      <w:numFmt w:val="bullet"/>
+      <w:lvlText w:val="o"/>
+      <w:lvlJc w:val="left"/>
+      <w:pPr>
+        <w:ind w:left="2148" w:hanging="360"/>
+      </w:pPr>
+      <w:rPr>
+        <w:rFonts w:ascii="Courier New" w:hAnsi="Courier New" w:cs="Courier New" w:hint="default"/>
+      </w:rPr>
+    </w:lvl>
+    <w:lvl w:ilvl="2" w:tplc="100C0005" w:tentative="1">
+      <w:start w:val="1"/>
+      <w:numFmt w:val="bullet"/>
+      <w:lvlText w:val=""/>
+      <w:lvlJc w:val="left"/>
+      <w:pPr>
+        <w:ind w:left="2868" w:hanging="360"/>
+      </w:pPr>
+      <w:rPr>
+        <w:rFonts w:ascii="Wingdings" w:hAnsi="Wingdings" w:hint="default"/>
+      </w:rPr>
+    </w:lvl>
+    <w:lvl w:ilvl="3" w:tplc="100C0001" w:tentative="1">
+      <w:start w:val="1"/>
+      <w:numFmt w:val="bullet"/>
+      <w:lvlText w:val=""/>
+      <w:lvlJc w:val="left"/>
+      <w:pPr>
+        <w:ind w:left="3588" w:hanging="360"/>
+      </w:pPr>
+      <w:rPr>
+        <w:rFonts w:ascii="Symbol" w:hAnsi="Symbol" w:hint="default"/>
+      </w:rPr>
+    </w:lvl>
+    <w:lvl w:ilvl="4" w:tplc="100C0003" w:tentative="1">
+      <w:start w:val="1"/>
+      <w:numFmt w:val="bullet"/>
+      <w:lvlText w:val="o"/>
+      <w:lvlJc w:val="left"/>
+      <w:pPr>
+        <w:ind w:left="4308" w:hanging="360"/>
+      </w:pPr>
+      <w:rPr>
+        <w:rFonts w:ascii="Courier New" w:hAnsi="Courier New" w:cs="Courier New" w:hint="default"/>
+      </w:rPr>
+    </w:lvl>
+    <w:lvl w:ilvl="5" w:tplc="100C0005" w:tentative="1">
+      <w:start w:val="1"/>
+      <w:numFmt w:val="bullet"/>
+      <w:lvlText w:val=""/>
+      <w:lvlJc w:val="left"/>
+      <w:pPr>
+        <w:ind w:left="5028" w:hanging="360"/>
+      </w:pPr>
+      <w:rPr>
+        <w:rFonts w:ascii="Wingdings" w:hAnsi="Wingdings" w:hint="default"/>
+      </w:rPr>
+    </w:lvl>
+    <w:lvl w:ilvl="6" w:tplc="100C0001" w:tentative="1">
+      <w:start w:val="1"/>
+      <w:numFmt w:val="bullet"/>
+      <w:lvlText w:val=""/>
+      <w:lvlJc w:val="left"/>
+      <w:pPr>
+        <w:ind w:left="5748" w:hanging="360"/>
+      </w:pPr>
+      <w:rPr>
+        <w:rFonts w:ascii="Symbol" w:hAnsi="Symbol" w:hint="default"/>
+      </w:rPr>
+    </w:lvl>
+    <w:lvl w:ilvl="7" w:tplc="100C0003" w:tentative="1">
+      <w:start w:val="1"/>
+      <w:numFmt w:val="bullet"/>
+      <w:lvlText w:val="o"/>
+      <w:lvlJc w:val="left"/>
+      <w:pPr>
+        <w:ind w:left="6468" w:hanging="360"/>
+      </w:pPr>
+      <w:rPr>
+        <w:rFonts w:ascii="Courier New" w:hAnsi="Courier New" w:cs="Courier New" w:hint="default"/>
+      </w:rPr>
+    </w:lvl>
+    <w:lvl w:ilvl="8" w:tplc="100C0005" w:tentative="1">
+      <w:start w:val="1"/>
+      <w:numFmt w:val="bullet"/>
+      <w:lvlText w:val=""/>
+      <w:lvlJc w:val="left"/>
+      <w:pPr>
+        <w:ind w:left="7188" w:hanging="360"/>
+      </w:pPr>
+      <w:rPr>
+        <w:rFonts w:ascii="Wingdings" w:hAnsi="Wingdings" w:hint="default"/>
+      </w:rPr>
+    </w:lvl>
+  </w:abstractNum>
+  <w:abstractNum w:abstractNumId="37" w15:restartNumberingAfterBreak="0">
     <w:nsid w:val="58933B2A"/>
     <w:multiLevelType w:val="multilevel"/>
     <w:tmpl w:val="100C0021"/>
@@ -8368,7 +9028,7 @@
       </w:rPr>
     </w:lvl>
   </w:abstractNum>
-  <w:abstractNum w:abstractNumId="31" w15:restartNumberingAfterBreak="0">
+  <w:abstractNum w:abstractNumId="38" w15:restartNumberingAfterBreak="0">
     <w:nsid w:val="5C877673"/>
     <w:multiLevelType w:val="multilevel"/>
     <w:tmpl w:val="100C0021"/>
@@ -8481,7 +9141,7 @@
       </w:rPr>
     </w:lvl>
   </w:abstractNum>
-  <w:abstractNum w:abstractNumId="32" w15:restartNumberingAfterBreak="0">
+  <w:abstractNum w:abstractNumId="39" w15:restartNumberingAfterBreak="0">
     <w:nsid w:val="5CBC53EC"/>
     <w:multiLevelType w:val="multilevel"/>
     <w:tmpl w:val="2F6EF210"/>
@@ -8594,7 +9254,120 @@
       </w:rPr>
     </w:lvl>
   </w:abstractNum>
-  <w:abstractNum w:abstractNumId="33" w15:restartNumberingAfterBreak="0">
+  <w:abstractNum w:abstractNumId="40" w15:restartNumberingAfterBreak="0">
+    <w:nsid w:val="5E175E5E"/>
+    <w:multiLevelType w:val="hybridMultilevel"/>
+    <w:tmpl w:val="2970081E"/>
+    <w:lvl w:ilvl="0" w:tplc="100C0001">
+      <w:start w:val="1"/>
+      <w:numFmt w:val="bullet"/>
+      <w:lvlText w:val=""/>
+      <w:lvlJc w:val="left"/>
+      <w:pPr>
+        <w:ind w:left="720" w:hanging="360"/>
+      </w:pPr>
+      <w:rPr>
+        <w:rFonts w:ascii="Symbol" w:hAnsi="Symbol" w:hint="default"/>
+      </w:rPr>
+    </w:lvl>
+    <w:lvl w:ilvl="1" w:tplc="100C0003" w:tentative="1">
+      <w:start w:val="1"/>
+      <w:numFmt w:val="bullet"/>
+      <w:lvlText w:val="o"/>
+      <w:lvlJc w:val="left"/>
+      <w:pPr>
+        <w:ind w:left="1440" w:hanging="360"/>
+      </w:pPr>
+      <w:rPr>
+        <w:rFonts w:ascii="Courier New" w:hAnsi="Courier New" w:cs="Courier New" w:hint="default"/>
+      </w:rPr>
+    </w:lvl>
+    <w:lvl w:ilvl="2" w:tplc="100C0005" w:tentative="1">
+      <w:start w:val="1"/>
+      <w:numFmt w:val="bullet"/>
+      <w:lvlText w:val=""/>
+      <w:lvlJc w:val="left"/>
+      <w:pPr>
+        <w:ind w:left="2160" w:hanging="360"/>
+      </w:pPr>
+      <w:rPr>
+        <w:rFonts w:ascii="Wingdings" w:hAnsi="Wingdings" w:hint="default"/>
+      </w:rPr>
+    </w:lvl>
+    <w:lvl w:ilvl="3" w:tplc="100C0001" w:tentative="1">
+      <w:start w:val="1"/>
+      <w:numFmt w:val="bullet"/>
+      <w:lvlText w:val=""/>
+      <w:lvlJc w:val="left"/>
+      <w:pPr>
+        <w:ind w:left="2880" w:hanging="360"/>
+      </w:pPr>
+      <w:rPr>
+        <w:rFonts w:ascii="Symbol" w:hAnsi="Symbol" w:hint="default"/>
+      </w:rPr>
+    </w:lvl>
+    <w:lvl w:ilvl="4" w:tplc="100C0003" w:tentative="1">
+      <w:start w:val="1"/>
+      <w:numFmt w:val="bullet"/>
+      <w:lvlText w:val="o"/>
+      <w:lvlJc w:val="left"/>
+      <w:pPr>
+        <w:ind w:left="3600" w:hanging="360"/>
+      </w:pPr>
+      <w:rPr>
+        <w:rFonts w:ascii="Courier New" w:hAnsi="Courier New" w:cs="Courier New" w:hint="default"/>
+      </w:rPr>
+    </w:lvl>
+    <w:lvl w:ilvl="5" w:tplc="100C0005" w:tentative="1">
+      <w:start w:val="1"/>
+      <w:numFmt w:val="bullet"/>
+      <w:lvlText w:val=""/>
+      <w:lvlJc w:val="left"/>
+      <w:pPr>
+        <w:ind w:left="4320" w:hanging="360"/>
+      </w:pPr>
+      <w:rPr>
+        <w:rFonts w:ascii="Wingdings" w:hAnsi="Wingdings" w:hint="default"/>
+      </w:rPr>
+    </w:lvl>
+    <w:lvl w:ilvl="6" w:tplc="100C0001" w:tentative="1">
+      <w:start w:val="1"/>
+      <w:numFmt w:val="bullet"/>
+      <w:lvlText w:val=""/>
+      <w:lvlJc w:val="left"/>
+      <w:pPr>
+        <w:ind w:left="5040" w:hanging="360"/>
+      </w:pPr>
+      <w:rPr>
+        <w:rFonts w:ascii="Symbol" w:hAnsi="Symbol" w:hint="default"/>
+      </w:rPr>
+    </w:lvl>
+    <w:lvl w:ilvl="7" w:tplc="100C0003" w:tentative="1">
+      <w:start w:val="1"/>
+      <w:numFmt w:val="bullet"/>
+      <w:lvlText w:val="o"/>
+      <w:lvlJc w:val="left"/>
+      <w:pPr>
+        <w:ind w:left="5760" w:hanging="360"/>
+      </w:pPr>
+      <w:rPr>
+        <w:rFonts w:ascii="Courier New" w:hAnsi="Courier New" w:cs="Courier New" w:hint="default"/>
+      </w:rPr>
+    </w:lvl>
+    <w:lvl w:ilvl="8" w:tplc="100C0005" w:tentative="1">
+      <w:start w:val="1"/>
+      <w:numFmt w:val="bullet"/>
+      <w:lvlText w:val=""/>
+      <w:lvlJc w:val="left"/>
+      <w:pPr>
+        <w:ind w:left="6480" w:hanging="360"/>
+      </w:pPr>
+      <w:rPr>
+        <w:rFonts w:ascii="Wingdings" w:hAnsi="Wingdings" w:hint="default"/>
+      </w:rPr>
+    </w:lvl>
+  </w:abstractNum>
+  <w:abstractNum w:abstractNumId="41" w15:restartNumberingAfterBreak="0">
     <w:nsid w:val="5E424682"/>
     <w:multiLevelType w:val="multilevel"/>
     <w:tmpl w:val="100C001F"/>
@@ -8680,7 +9453,7 @@
       </w:pPr>
     </w:lvl>
   </w:abstractNum>
-  <w:abstractNum w:abstractNumId="34" w15:restartNumberingAfterBreak="0">
+  <w:abstractNum w:abstractNumId="42" w15:restartNumberingAfterBreak="0">
     <w:nsid w:val="63A9062F"/>
     <w:multiLevelType w:val="multilevel"/>
     <w:tmpl w:val="DCCE794A"/>
@@ -8820,7 +9593,7 @@
       </w:rPr>
     </w:lvl>
   </w:abstractNum>
-  <w:abstractNum w:abstractNumId="35" w15:restartNumberingAfterBreak="0">
+  <w:abstractNum w:abstractNumId="43" w15:restartNumberingAfterBreak="0">
     <w:nsid w:val="643F0961"/>
     <w:multiLevelType w:val="multilevel"/>
     <w:tmpl w:val="100C0021"/>
@@ -8933,7 +9706,7 @@
       </w:rPr>
     </w:lvl>
   </w:abstractNum>
-  <w:abstractNum w:abstractNumId="36" w15:restartNumberingAfterBreak="0">
+  <w:abstractNum w:abstractNumId="44" w15:restartNumberingAfterBreak="0">
     <w:nsid w:val="6D6476B9"/>
     <w:multiLevelType w:val="multilevel"/>
     <w:tmpl w:val="100C0023"/>
@@ -9020,7 +9793,7 @@
       </w:pPr>
     </w:lvl>
   </w:abstractNum>
-  <w:abstractNum w:abstractNumId="37" w15:restartNumberingAfterBreak="0">
+  <w:abstractNum w:abstractNumId="45" w15:restartNumberingAfterBreak="0">
     <w:nsid w:val="70C03573"/>
     <w:multiLevelType w:val="multilevel"/>
     <w:tmpl w:val="100C0021"/>
@@ -9133,7 +9906,7 @@
       </w:rPr>
     </w:lvl>
   </w:abstractNum>
-  <w:abstractNum w:abstractNumId="38" w15:restartNumberingAfterBreak="0">
+  <w:abstractNum w:abstractNumId="46" w15:restartNumberingAfterBreak="0">
     <w:nsid w:val="79CD09A9"/>
     <w:multiLevelType w:val="multilevel"/>
     <w:tmpl w:val="100C0021"/>
@@ -9246,7 +10019,7 @@
       </w:rPr>
     </w:lvl>
   </w:abstractNum>
-  <w:abstractNum w:abstractNumId="39" w15:restartNumberingAfterBreak="0">
+  <w:abstractNum w:abstractNumId="47" w15:restartNumberingAfterBreak="0">
     <w:nsid w:val="7E7F1C51"/>
     <w:multiLevelType w:val="multilevel"/>
     <w:tmpl w:val="100C0021"/>
@@ -9360,97 +10133,97 @@
     </w:lvl>
   </w:abstractNum>
   <w:num w:numId="1" w16cid:durableId="2005090531">
-    <w:abstractNumId w:val="11"/>
+    <w:abstractNumId w:val="12"/>
   </w:num>
   <w:num w:numId="2" w16cid:durableId="1768234794">
-    <w:abstractNumId w:val="18"/>
+    <w:abstractNumId w:val="23"/>
   </w:num>
   <w:num w:numId="3" w16cid:durableId="1737509557">
-    <w:abstractNumId w:val="15"/>
+    <w:abstractNumId w:val="17"/>
   </w:num>
   <w:num w:numId="4" w16cid:durableId="1863547735">
-    <w:abstractNumId w:val="34"/>
+    <w:abstractNumId w:val="42"/>
   </w:num>
   <w:num w:numId="5" w16cid:durableId="1013647402">
-    <w:abstractNumId w:val="34"/>
+    <w:abstractNumId w:val="42"/>
   </w:num>
   <w:num w:numId="6" w16cid:durableId="322129513">
-    <w:abstractNumId w:val="15"/>
+    <w:abstractNumId w:val="17"/>
   </w:num>
   <w:num w:numId="7" w16cid:durableId="1386375889">
-    <w:abstractNumId w:val="15"/>
+    <w:abstractNumId w:val="17"/>
   </w:num>
   <w:num w:numId="8" w16cid:durableId="1661813301">
-    <w:abstractNumId w:val="15"/>
+    <w:abstractNumId w:val="17"/>
   </w:num>
   <w:num w:numId="9" w16cid:durableId="195243842">
-    <w:abstractNumId w:val="15"/>
+    <w:abstractNumId w:val="17"/>
   </w:num>
   <w:num w:numId="10" w16cid:durableId="2063744347">
-    <w:abstractNumId w:val="34"/>
+    <w:abstractNumId w:val="42"/>
   </w:num>
   <w:num w:numId="11" w16cid:durableId="1287350910">
-    <w:abstractNumId w:val="15"/>
+    <w:abstractNumId w:val="17"/>
   </w:num>
   <w:num w:numId="12" w16cid:durableId="1223950531">
-    <w:abstractNumId w:val="21"/>
+    <w:abstractNumId w:val="26"/>
   </w:num>
   <w:num w:numId="13" w16cid:durableId="1430153160">
+    <w:abstractNumId w:val="25"/>
+  </w:num>
+  <w:num w:numId="14" w16cid:durableId="1435704907">
+    <w:abstractNumId w:val="24"/>
+  </w:num>
+  <w:num w:numId="15" w16cid:durableId="295373549">
     <w:abstractNumId w:val="20"/>
   </w:num>
-  <w:num w:numId="14" w16cid:durableId="1435704907">
-    <w:abstractNumId w:val="19"/>
-  </w:num>
-  <w:num w:numId="15" w16cid:durableId="295373549">
-    <w:abstractNumId w:val="16"/>
-  </w:num>
   <w:num w:numId="16" w16cid:durableId="934366517">
-    <w:abstractNumId w:val="31"/>
+    <w:abstractNumId w:val="38"/>
   </w:num>
   <w:num w:numId="17" w16cid:durableId="353919308">
-    <w:abstractNumId w:val="26"/>
+    <w:abstractNumId w:val="32"/>
   </w:num>
   <w:num w:numId="18" w16cid:durableId="568926738">
-    <w:abstractNumId w:val="39"/>
+    <w:abstractNumId w:val="47"/>
   </w:num>
   <w:num w:numId="19" w16cid:durableId="1175682395">
-    <w:abstractNumId w:val="37"/>
+    <w:abstractNumId w:val="45"/>
   </w:num>
   <w:num w:numId="20" w16cid:durableId="236601049">
     <w:abstractNumId w:val="10"/>
   </w:num>
   <w:num w:numId="21" w16cid:durableId="1581408420">
+    <w:abstractNumId w:val="43"/>
+  </w:num>
+  <w:num w:numId="22" w16cid:durableId="1136334040">
+    <w:abstractNumId w:val="30"/>
+  </w:num>
+  <w:num w:numId="23" w16cid:durableId="823929460">
+    <w:abstractNumId w:val="28"/>
+  </w:num>
+  <w:num w:numId="24" w16cid:durableId="485511676">
+    <w:abstractNumId w:val="14"/>
+  </w:num>
+  <w:num w:numId="25" w16cid:durableId="449252570">
+    <w:abstractNumId w:val="21"/>
+  </w:num>
+  <w:num w:numId="26" w16cid:durableId="348414132">
+    <w:abstractNumId w:val="13"/>
+  </w:num>
+  <w:num w:numId="27" w16cid:durableId="233586081">
+    <w:abstractNumId w:val="37"/>
+  </w:num>
+  <w:num w:numId="28" w16cid:durableId="1341078755">
+    <w:abstractNumId w:val="41"/>
+  </w:num>
+  <w:num w:numId="29" w16cid:durableId="1348100635">
+    <w:abstractNumId w:val="34"/>
+  </w:num>
+  <w:num w:numId="30" w16cid:durableId="46072033">
     <w:abstractNumId w:val="35"/>
   </w:num>
-  <w:num w:numId="22" w16cid:durableId="1136334040">
-    <w:abstractNumId w:val="25"/>
-  </w:num>
-  <w:num w:numId="23" w16cid:durableId="823929460">
-    <w:abstractNumId w:val="23"/>
-  </w:num>
-  <w:num w:numId="24" w16cid:durableId="485511676">
-    <w:abstractNumId w:val="13"/>
-  </w:num>
-  <w:num w:numId="25" w16cid:durableId="449252570">
-    <w:abstractNumId w:val="17"/>
-  </w:num>
-  <w:num w:numId="26" w16cid:durableId="348414132">
-    <w:abstractNumId w:val="12"/>
-  </w:num>
-  <w:num w:numId="27" w16cid:durableId="233586081">
-    <w:abstractNumId w:val="30"/>
-  </w:num>
-  <w:num w:numId="28" w16cid:durableId="1341078755">
-    <w:abstractNumId w:val="33"/>
-  </w:num>
-  <w:num w:numId="29" w16cid:durableId="1348100635">
-    <w:abstractNumId w:val="28"/>
-  </w:num>
-  <w:num w:numId="30" w16cid:durableId="46072033">
-    <w:abstractNumId w:val="29"/>
-  </w:num>
   <w:num w:numId="31" w16cid:durableId="360008901">
-    <w:abstractNumId w:val="36"/>
+    <w:abstractNumId w:val="44"/>
   </w:num>
   <w:num w:numId="32" w16cid:durableId="1484006097">
     <w:abstractNumId w:val="8"/>
@@ -9483,22 +10256,46 @@
     <w:abstractNumId w:val="4"/>
   </w:num>
   <w:num w:numId="42" w16cid:durableId="1435132351">
+    <w:abstractNumId w:val="33"/>
+  </w:num>
+  <w:num w:numId="43" w16cid:durableId="2095585130">
+    <w:abstractNumId w:val="29"/>
+  </w:num>
+  <w:num w:numId="44" w16cid:durableId="479267666">
+    <w:abstractNumId w:val="46"/>
+  </w:num>
+  <w:num w:numId="45" w16cid:durableId="306711197">
+    <w:abstractNumId w:val="16"/>
+  </w:num>
+  <w:num w:numId="46" w16cid:durableId="471212572">
     <w:abstractNumId w:val="27"/>
   </w:num>
-  <w:num w:numId="43" w16cid:durableId="2095585130">
-    <w:abstractNumId w:val="24"/>
+  <w:num w:numId="47" w16cid:durableId="206185581">
+    <w:abstractNumId w:val="39"/>
   </w:num>
-  <w:num w:numId="44" w16cid:durableId="479267666">
-    <w:abstractNumId w:val="38"/>
+  <w:num w:numId="48" w16cid:durableId="207954711">
+    <w:abstractNumId w:val="36"/>
   </w:num>
-  <w:num w:numId="45" w16cid:durableId="306711197">
-    <w:abstractNumId w:val="14"/>
+  <w:num w:numId="49" w16cid:durableId="35743443">
+    <w:abstractNumId w:val="11"/>
   </w:num>
-  <w:num w:numId="46" w16cid:durableId="471212572">
+  <w:num w:numId="50" w16cid:durableId="1906912876">
+    <w:abstractNumId w:val="19"/>
+  </w:num>
+  <w:num w:numId="51" w16cid:durableId="1059406495">
+    <w:abstractNumId w:val="15"/>
+  </w:num>
+  <w:num w:numId="52" w16cid:durableId="1609584967">
+    <w:abstractNumId w:val="31"/>
+  </w:num>
+  <w:num w:numId="53" w16cid:durableId="1416124118">
+    <w:abstractNumId w:val="18"/>
+  </w:num>
+  <w:num w:numId="54" w16cid:durableId="1493107485">
     <w:abstractNumId w:val="22"/>
   </w:num>
-  <w:num w:numId="47" w16cid:durableId="206185581">
-    <w:abstractNumId w:val="32"/>
+  <w:num w:numId="55" w16cid:durableId="193467385">
+    <w:abstractNumId w:val="40"/>
   </w:num>
   <w:numIdMacAtCleanup w:val="4"/>
 </w:numbering>
@@ -10005,7 +10802,6 @@
   <w:style w:type="character" w:default="1" w:styleId="Policepardfaut">
     <w:name w:val="Default Paragraph Font"/>
     <w:uiPriority w:val="1"/>
-    <w:semiHidden/>
     <w:unhideWhenUsed/>
   </w:style>
   <w:style w:type="table" w:default="1" w:styleId="TableauNormal">
@@ -10526,6 +11322,27 @@
       <w:rFonts w:asciiTheme="majorHAnsi" w:hAnsiTheme="majorHAnsi"/>
     </w:rPr>
   </w:style>
+  <w:style w:type="paragraph" w:styleId="Paragraphedeliste">
+    <w:name w:val="List Paragraph"/>
+    <w:basedOn w:val="Normal"/>
+    <w:uiPriority w:val="34"/>
+    <w:qFormat/>
+    <w:rsid w:val="00596088"/>
+    <w:pPr>
+      <w:ind w:left="720"/>
+      <w:contextualSpacing/>
+    </w:pPr>
+  </w:style>
+  <w:style w:type="paragraph" w:styleId="NormalWeb">
+    <w:name w:val="Normal (Web)"/>
+    <w:basedOn w:val="Normal"/>
+    <w:rsid w:val="0022180D"/>
+    <w:rPr>
+      <w:rFonts w:ascii="Times New Roman" w:hAnsi="Times New Roman"/>
+      <w:sz w:val="24"/>
+      <w:szCs w:val="24"/>
+    </w:rPr>
+  </w:style>
 </w:styles>
 </file>
 

</xml_diff>

<commit_message>
Doc(Rapport): Faire la partie 3 du rapport
</commit_message>
<xml_diff>
--- a/Docs/Rapport-BAMMOS-P_Cloud.docx
+++ b/Docs/Rapport-BAMMOS-P_Cloud.docx
@@ -1,16 +1,14 @@
 
 <file path=word/document.xml><?xml version="1.0" encoding="utf-8"?>
-<w:document xmlns:wpc="http://schemas.microsoft.com/office/word/2010/wordprocessingCanvas" xmlns:cx="http://schemas.microsoft.com/office/drawing/2014/chartex" xmlns:cx1="http://schemas.microsoft.com/office/drawing/2015/9/8/chartex" xmlns:cx2="http://schemas.microsoft.com/office/drawing/2015/10/21/chartex" xmlns:cx3="http://schemas.microsoft.com/office/drawing/2016/5/9/chartex" xmlns:cx4="http://schemas.microsoft.com/office/drawing/2016/5/10/chartex" xmlns:cx5="http://schemas.microsoft.com/office/drawing/2016/5/11/chartex" xmlns:cx6="http://schemas.microsoft.com/office/drawing/2016/5/12/chartex" xmlns:cx7="http://schemas.microsoft.com/office/drawing/2016/5/13/chartex" xmlns:cx8="http://schemas.microsoft.com/office/drawing/2016/5/14/chartex" xmlns:mc="http://schemas.openxmlformats.org/markup-compatibility/2006" xmlns:aink="http://schemas.microsoft.com/office/drawing/2016/ink" xmlns:am3d="http://schemas.microsoft.com/office/drawing/2017/model3d" xmlns:o="urn:schemas-microsoft-com:office:office" xmlns:oel="http://schemas.microsoft.com/office/2019/extlst" xmlns:r="http://schemas.openxmlformats.org/officeDocument/2006/relationships" xmlns:m="http://schemas.openxmlformats.org/officeDocument/2006/math" xmlns:v="urn:schemas-microsoft-com:vml" xmlns:wp14="http://schemas.microsoft.com/office/word/2010/wordprocessingDrawing" xmlns:wp="http://schemas.openxmlformats.org/drawingml/2006/wordprocessingDrawing" xmlns:w10="urn:schemas-microsoft-com:office:word" xmlns:w="http://schemas.openxmlformats.org/wordprocessingml/2006/main" xmlns:w14="http://schemas.microsoft.com/office/word/2010/wordml" xmlns:w15="http://schemas.microsoft.com/office/word/2012/wordml" xmlns:w16cex="http://schemas.microsoft.com/office/word/2018/wordml/cex" xmlns:w16cid="http://schemas.microsoft.com/office/word/2016/wordml/cid" xmlns:w16="http://schemas.microsoft.com/office/word/2018/wordml" xmlns:w16sdtdh="http://schemas.microsoft.com/office/word/2020/wordml/sdtdatahash" xmlns:w16se="http://schemas.microsoft.com/office/word/2015/wordml/symex" xmlns:wpg="http://schemas.microsoft.com/office/word/2010/wordprocessingGroup" xmlns:wpi="http://schemas.microsoft.com/office/word/2010/wordprocessingInk" xmlns:wne="http://schemas.microsoft.com/office/word/2006/wordml" xmlns:wps="http://schemas.microsoft.com/office/word/2010/wordprocessingShape" mc:Ignorable="w14 w15 w16se w16cid w16 w16cex w16sdtdh wp14">
+<w:document xmlns:wpc="http://schemas.microsoft.com/office/word/2010/wordprocessingCanvas" xmlns:cx="http://schemas.microsoft.com/office/drawing/2014/chartex" xmlns:cx1="http://schemas.microsoft.com/office/drawing/2015/9/8/chartex" xmlns:cx2="http://schemas.microsoft.com/office/drawing/2015/10/21/chartex" xmlns:cx3="http://schemas.microsoft.com/office/drawing/2016/5/9/chartex" xmlns:cx4="http://schemas.microsoft.com/office/drawing/2016/5/10/chartex" xmlns:cx5="http://schemas.microsoft.com/office/drawing/2016/5/11/chartex" xmlns:cx6="http://schemas.microsoft.com/office/drawing/2016/5/12/chartex" xmlns:cx7="http://schemas.microsoft.com/office/drawing/2016/5/13/chartex" xmlns:cx8="http://schemas.microsoft.com/office/drawing/2016/5/14/chartex" xmlns:mc="http://schemas.openxmlformats.org/markup-compatibility/2006" xmlns:aink="http://schemas.microsoft.com/office/drawing/2016/ink" xmlns:am3d="http://schemas.microsoft.com/office/drawing/2017/model3d" xmlns:o="urn:schemas-microsoft-com:office:office" xmlns:oel="http://schemas.microsoft.com/office/2019/extlst" xmlns:r="http://schemas.openxmlformats.org/officeDocument/2006/relationships" xmlns:m="http://schemas.openxmlformats.org/officeDocument/2006/math" xmlns:v="urn:schemas-microsoft-com:vml" xmlns:wp14="http://schemas.microsoft.com/office/word/2010/wordprocessingDrawing" xmlns:wp="http://schemas.openxmlformats.org/drawingml/2006/wordprocessingDrawing" xmlns:w10="urn:schemas-microsoft-com:office:word" xmlns:w="http://schemas.openxmlformats.org/wordprocessingml/2006/main" xmlns:w14="http://schemas.microsoft.com/office/word/2010/wordml" xmlns:w15="http://schemas.microsoft.com/office/word/2012/wordml" xmlns:w16cex="http://schemas.microsoft.com/office/word/2018/wordml/cex" xmlns:w16cid="http://schemas.microsoft.com/office/word/2016/wordml/cid" xmlns:w16="http://schemas.microsoft.com/office/word/2018/wordml" xmlns:w16du="http://schemas.microsoft.com/office/word/2023/wordml/word16du" xmlns:w16sdtdh="http://schemas.microsoft.com/office/word/2020/wordml/sdtdatahash" xmlns:w16sdtfl="http://schemas.microsoft.com/office/word/2024/wordml/sdtformatlock" xmlns:w16se="http://schemas.microsoft.com/office/word/2015/wordml/symex" xmlns:wpg="http://schemas.microsoft.com/office/word/2010/wordprocessingGroup" xmlns:wpi="http://schemas.microsoft.com/office/word/2010/wordprocessingInk" xmlns:wne="http://schemas.microsoft.com/office/word/2006/wordml" xmlns:wps="http://schemas.microsoft.com/office/word/2010/wordprocessingShape" mc:Ignorable="w14 w15 w16se w16cid w16 w16cex w16sdtdh w16sdtfl w16du wp14">
   <w:body>
     <w:p>
       <w:pPr>
         <w:pStyle w:val="Titre"/>
       </w:pPr>
-      <w:proofErr w:type="spellStart"/>
       <w:r>
         <w:t>BAMMOS_P_Cloud</w:t>
       </w:r>
-      <w:proofErr w:type="spellEnd"/>
     </w:p>
     <w:p>
       <w:pPr>
@@ -78,15 +76,7 @@
         <w:jc w:val="center"/>
       </w:pPr>
       <w:r>
-        <w:t>Charles-</w:t>
-      </w:r>
-      <w:proofErr w:type="spellStart"/>
-      <w:r>
-        <w:t>Henrie</w:t>
-      </w:r>
-      <w:proofErr w:type="spellEnd"/>
-      <w:r>
-        <w:t xml:space="preserve"> Moser et Mathieu Bamert</w:t>
+        <w:t>Charles-Henrie Moser et Mathieu Bamert</w:t>
       </w:r>
       <w:r>
         <w:t xml:space="preserve"> – </w:t>
@@ -116,13 +106,8 @@
         <w:jc w:val="center"/>
       </w:pPr>
       <w:r>
-        <w:t xml:space="preserve">Gaël </w:t>
-      </w:r>
-      <w:proofErr w:type="spellStart"/>
-      <w:r>
-        <w:t>Sonney</w:t>
-      </w:r>
-      <w:proofErr w:type="spellEnd"/>
+        <w:t>Gaël Sonney</w:t>
+      </w:r>
     </w:p>
     <w:p>
       <w:pPr>
@@ -154,8 +139,10 @@
           <w:bCs w:val="0"/>
           <w:caps w:val="0"/>
           <w:noProof/>
-          <w:sz w:val="22"/>
-          <w:szCs w:val="22"/>
+          <w:kern w:val="2"/>
+          <w:sz w:val="24"/>
+          <w:szCs w:val="24"/>
+          <w14:ligatures w14:val="standardContextual"/>
         </w:rPr>
       </w:pPr>
       <w:r>
@@ -191,7 +178,7 @@
         </w:rPr>
         <w:fldChar w:fldCharType="separate"/>
       </w:r>
-      <w:hyperlink w:anchor="_Toc308526316" w:history="1">
+      <w:hyperlink w:anchor="_Toc218623866" w:history="1">
         <w:r>
           <w:rPr>
             <w:rStyle w:val="Lienhypertexte"/>
@@ -206,8 +193,10 @@
             <w:bCs w:val="0"/>
             <w:caps w:val="0"/>
             <w:noProof/>
-            <w:sz w:val="22"/>
-            <w:szCs w:val="22"/>
+            <w:kern w:val="2"/>
+            <w:sz w:val="24"/>
+            <w:szCs w:val="24"/>
+            <w14:ligatures w14:val="standardContextual"/>
           </w:rPr>
           <w:tab/>
         </w:r>
@@ -237,7 +226,7 @@
             <w:noProof/>
             <w:webHidden/>
           </w:rPr>
-          <w:instrText xml:space="preserve"> PAGEREF _Toc308526316 \h </w:instrText>
+          <w:instrText xml:space="preserve"> PAGEREF _Toc218623866 \h </w:instrText>
         </w:r>
         <w:r>
           <w:rPr>
@@ -279,11 +268,13 @@
           <w:rFonts w:eastAsiaTheme="minorEastAsia" w:cstheme="minorBidi"/>
           <w:smallCaps w:val="0"/>
           <w:noProof/>
-          <w:sz w:val="22"/>
-          <w:szCs w:val="22"/>
+          <w:kern w:val="2"/>
+          <w:sz w:val="24"/>
+          <w:szCs w:val="24"/>
+          <w14:ligatures w14:val="standardContextual"/>
         </w:rPr>
       </w:pPr>
-      <w:hyperlink w:anchor="_Toc308526317" w:history="1">
+      <w:hyperlink w:anchor="_Toc218623867" w:history="1">
         <w:r>
           <w:rPr>
             <w:rStyle w:val="Lienhypertexte"/>
@@ -296,8 +287,10 @@
             <w:rFonts w:eastAsiaTheme="minorEastAsia" w:cstheme="minorBidi"/>
             <w:smallCaps w:val="0"/>
             <w:noProof/>
-            <w:sz w:val="22"/>
-            <w:szCs w:val="22"/>
+            <w:kern w:val="2"/>
+            <w:sz w:val="24"/>
+            <w:szCs w:val="24"/>
+            <w14:ligatures w14:val="standardContextual"/>
           </w:rPr>
           <w:tab/>
         </w:r>
@@ -327,7 +320,7 @@
             <w:noProof/>
             <w:webHidden/>
           </w:rPr>
-          <w:instrText xml:space="preserve"> PAGEREF _Toc308526317 \h </w:instrText>
+          <w:instrText xml:space="preserve"> PAGEREF _Toc218623867 \h </w:instrText>
         </w:r>
         <w:r>
           <w:rPr>
@@ -369,11 +362,13 @@
           <w:rFonts w:eastAsiaTheme="minorEastAsia" w:cstheme="minorBidi"/>
           <w:smallCaps w:val="0"/>
           <w:noProof/>
-          <w:sz w:val="22"/>
-          <w:szCs w:val="22"/>
+          <w:kern w:val="2"/>
+          <w:sz w:val="24"/>
+          <w:szCs w:val="24"/>
+          <w14:ligatures w14:val="standardContextual"/>
         </w:rPr>
       </w:pPr>
-      <w:hyperlink w:anchor="_Toc308526318" w:history="1">
+      <w:hyperlink w:anchor="_Toc218623868" w:history="1">
         <w:r>
           <w:rPr>
             <w:rStyle w:val="Lienhypertexte"/>
@@ -386,8 +381,10 @@
             <w:rFonts w:eastAsiaTheme="minorEastAsia" w:cstheme="minorBidi"/>
             <w:smallCaps w:val="0"/>
             <w:noProof/>
-            <w:sz w:val="22"/>
-            <w:szCs w:val="22"/>
+            <w:kern w:val="2"/>
+            <w:sz w:val="24"/>
+            <w:szCs w:val="24"/>
+            <w14:ligatures w14:val="standardContextual"/>
           </w:rPr>
           <w:tab/>
         </w:r>
@@ -417,7 +414,7 @@
             <w:noProof/>
             <w:webHidden/>
           </w:rPr>
-          <w:instrText xml:space="preserve"> PAGEREF _Toc308526318 \h </w:instrText>
+          <w:instrText xml:space="preserve"> PAGEREF _Toc218623868 \h </w:instrText>
         </w:r>
         <w:r>
           <w:rPr>
@@ -459,11 +456,13 @@
           <w:rFonts w:eastAsiaTheme="minorEastAsia" w:cstheme="minorBidi"/>
           <w:smallCaps w:val="0"/>
           <w:noProof/>
-          <w:sz w:val="22"/>
-          <w:szCs w:val="22"/>
+          <w:kern w:val="2"/>
+          <w:sz w:val="24"/>
+          <w:szCs w:val="24"/>
+          <w14:ligatures w14:val="standardContextual"/>
         </w:rPr>
       </w:pPr>
-      <w:hyperlink w:anchor="_Toc308526319" w:history="1">
+      <w:hyperlink w:anchor="_Toc218623869" w:history="1">
         <w:r>
           <w:rPr>
             <w:rStyle w:val="Lienhypertexte"/>
@@ -476,8 +475,10 @@
             <w:rFonts w:eastAsiaTheme="minorEastAsia" w:cstheme="minorBidi"/>
             <w:smallCaps w:val="0"/>
             <w:noProof/>
-            <w:sz w:val="22"/>
-            <w:szCs w:val="22"/>
+            <w:kern w:val="2"/>
+            <w:sz w:val="24"/>
+            <w:szCs w:val="24"/>
+            <w14:ligatures w14:val="standardContextual"/>
           </w:rPr>
           <w:tab/>
         </w:r>
@@ -507,7 +508,7 @@
             <w:noProof/>
             <w:webHidden/>
           </w:rPr>
-          <w:instrText xml:space="preserve"> PAGEREF _Toc308526319 \h </w:instrText>
+          <w:instrText xml:space="preserve"> PAGEREF _Toc218623869 \h </w:instrText>
         </w:r>
         <w:r>
           <w:rPr>
@@ -549,11 +550,13 @@
           <w:rFonts w:eastAsiaTheme="minorEastAsia" w:cstheme="minorBidi"/>
           <w:smallCaps w:val="0"/>
           <w:noProof/>
-          <w:sz w:val="22"/>
-          <w:szCs w:val="22"/>
+          <w:kern w:val="2"/>
+          <w:sz w:val="24"/>
+          <w:szCs w:val="24"/>
+          <w14:ligatures w14:val="standardContextual"/>
         </w:rPr>
       </w:pPr>
-      <w:hyperlink w:anchor="_Toc308526320" w:history="1">
+      <w:hyperlink w:anchor="_Toc218623870" w:history="1">
         <w:r>
           <w:rPr>
             <w:rStyle w:val="Lienhypertexte"/>
@@ -566,8 +569,10 @@
             <w:rFonts w:eastAsiaTheme="minorEastAsia" w:cstheme="minorBidi"/>
             <w:smallCaps w:val="0"/>
             <w:noProof/>
-            <w:sz w:val="22"/>
-            <w:szCs w:val="22"/>
+            <w:kern w:val="2"/>
+            <w:sz w:val="24"/>
+            <w:szCs w:val="24"/>
+            <w14:ligatures w14:val="standardContextual"/>
           </w:rPr>
           <w:tab/>
         </w:r>
@@ -597,7 +602,7 @@
             <w:noProof/>
             <w:webHidden/>
           </w:rPr>
-          <w:instrText xml:space="preserve"> PAGEREF _Toc308526320 \h </w:instrText>
+          <w:instrText xml:space="preserve"> PAGEREF _Toc218623870 \h </w:instrText>
         </w:r>
         <w:r>
           <w:rPr>
@@ -618,920 +623,6 @@
             <w:webHidden/>
           </w:rPr>
           <w:t>3</w:t>
-        </w:r>
-        <w:r>
-          <w:rPr>
-            <w:noProof/>
-            <w:webHidden/>
-          </w:rPr>
-          <w:fldChar w:fldCharType="end"/>
-        </w:r>
-      </w:hyperlink>
-    </w:p>
-    <w:p>
-      <w:pPr>
-        <w:pStyle w:val="TM2"/>
-        <w:tabs>
-          <w:tab w:val="left" w:pos="800"/>
-          <w:tab w:val="right" w:leader="dot" w:pos="9060"/>
-        </w:tabs>
-        <w:rPr>
-          <w:rFonts w:eastAsiaTheme="minorEastAsia" w:cstheme="minorBidi"/>
-          <w:smallCaps w:val="0"/>
-          <w:noProof/>
-          <w:sz w:val="22"/>
-          <w:szCs w:val="22"/>
-        </w:rPr>
-      </w:pPr>
-      <w:hyperlink w:anchor="_Toc308526321" w:history="1">
-        <w:r>
-          <w:rPr>
-            <w:rStyle w:val="Lienhypertexte"/>
-            <w:noProof/>
-          </w:rPr>
-          <w:t>1.5</w:t>
-        </w:r>
-        <w:r>
-          <w:rPr>
-            <w:rFonts w:eastAsiaTheme="minorEastAsia" w:cstheme="minorBidi"/>
-            <w:smallCaps w:val="0"/>
-            <w:noProof/>
-            <w:sz w:val="22"/>
-            <w:szCs w:val="22"/>
-          </w:rPr>
-          <w:tab/>
-        </w:r>
-        <w:r>
-          <w:rPr>
-            <w:rStyle w:val="Lienhypertexte"/>
-            <w:noProof/>
-          </w:rPr>
-          <w:t>Cahier des charges</w:t>
-        </w:r>
-        <w:r>
-          <w:rPr>
-            <w:noProof/>
-            <w:webHidden/>
-          </w:rPr>
-          <w:tab/>
-        </w:r>
-        <w:r>
-          <w:rPr>
-            <w:noProof/>
-            <w:webHidden/>
-          </w:rPr>
-          <w:fldChar w:fldCharType="begin"/>
-        </w:r>
-        <w:r>
-          <w:rPr>
-            <w:noProof/>
-            <w:webHidden/>
-          </w:rPr>
-          <w:instrText xml:space="preserve"> PAGEREF _Toc308526321 \h </w:instrText>
-        </w:r>
-        <w:r>
-          <w:rPr>
-            <w:noProof/>
-            <w:webHidden/>
-          </w:rPr>
-        </w:r>
-        <w:r>
-          <w:rPr>
-            <w:noProof/>
-            <w:webHidden/>
-          </w:rPr>
-          <w:fldChar w:fldCharType="separate"/>
-        </w:r>
-        <w:r>
-          <w:rPr>
-            <w:noProof/>
-            <w:webHidden/>
-          </w:rPr>
-          <w:t>3</w:t>
-        </w:r>
-        <w:r>
-          <w:rPr>
-            <w:noProof/>
-            <w:webHidden/>
-          </w:rPr>
-          <w:fldChar w:fldCharType="end"/>
-        </w:r>
-      </w:hyperlink>
-    </w:p>
-    <w:p>
-      <w:pPr>
-        <w:pStyle w:val="TM3"/>
-        <w:tabs>
-          <w:tab w:val="left" w:pos="1200"/>
-          <w:tab w:val="right" w:leader="dot" w:pos="9060"/>
-        </w:tabs>
-        <w:rPr>
-          <w:rFonts w:eastAsiaTheme="minorEastAsia" w:cstheme="minorBidi"/>
-          <w:i w:val="0"/>
-          <w:iCs w:val="0"/>
-          <w:noProof/>
-          <w:sz w:val="22"/>
-          <w:szCs w:val="22"/>
-        </w:rPr>
-      </w:pPr>
-      <w:hyperlink w:anchor="_Toc308526322" w:history="1">
-        <w:r>
-          <w:rPr>
-            <w:rStyle w:val="Lienhypertexte"/>
-            <w:noProof/>
-          </w:rPr>
-          <w:t>1.5.1</w:t>
-        </w:r>
-        <w:r>
-          <w:rPr>
-            <w:rFonts w:eastAsiaTheme="minorEastAsia" w:cstheme="minorBidi"/>
-            <w:i w:val="0"/>
-            <w:iCs w:val="0"/>
-            <w:noProof/>
-            <w:sz w:val="22"/>
-            <w:szCs w:val="22"/>
-          </w:rPr>
-          <w:tab/>
-        </w:r>
-        <w:r>
-          <w:rPr>
-            <w:rStyle w:val="Lienhypertexte"/>
-            <w:noProof/>
-          </w:rPr>
-          <w:t>Objectifs et portée du projet (objectifs SMART)</w:t>
-        </w:r>
-        <w:r>
-          <w:rPr>
-            <w:noProof/>
-            <w:webHidden/>
-          </w:rPr>
-          <w:tab/>
-        </w:r>
-        <w:r>
-          <w:rPr>
-            <w:noProof/>
-            <w:webHidden/>
-          </w:rPr>
-          <w:fldChar w:fldCharType="begin"/>
-        </w:r>
-        <w:r>
-          <w:rPr>
-            <w:noProof/>
-            <w:webHidden/>
-          </w:rPr>
-          <w:instrText xml:space="preserve"> PAGEREF _Toc308526322 \h </w:instrText>
-        </w:r>
-        <w:r>
-          <w:rPr>
-            <w:noProof/>
-            <w:webHidden/>
-          </w:rPr>
-        </w:r>
-        <w:r>
-          <w:rPr>
-            <w:noProof/>
-            <w:webHidden/>
-          </w:rPr>
-          <w:fldChar w:fldCharType="separate"/>
-        </w:r>
-        <w:r>
-          <w:rPr>
-            <w:noProof/>
-            <w:webHidden/>
-          </w:rPr>
-          <w:t>3</w:t>
-        </w:r>
-        <w:r>
-          <w:rPr>
-            <w:noProof/>
-            <w:webHidden/>
-          </w:rPr>
-          <w:fldChar w:fldCharType="end"/>
-        </w:r>
-      </w:hyperlink>
-    </w:p>
-    <w:p>
-      <w:pPr>
-        <w:pStyle w:val="TM3"/>
-        <w:tabs>
-          <w:tab w:val="left" w:pos="1200"/>
-          <w:tab w:val="right" w:leader="dot" w:pos="9060"/>
-        </w:tabs>
-        <w:rPr>
-          <w:rFonts w:eastAsiaTheme="minorEastAsia" w:cstheme="minorBidi"/>
-          <w:i w:val="0"/>
-          <w:iCs w:val="0"/>
-          <w:noProof/>
-          <w:sz w:val="22"/>
-          <w:szCs w:val="22"/>
-        </w:rPr>
-      </w:pPr>
-      <w:hyperlink w:anchor="_Toc308526323" w:history="1">
-        <w:r>
-          <w:rPr>
-            <w:rStyle w:val="Lienhypertexte"/>
-            <w:noProof/>
-          </w:rPr>
-          <w:t>1.5.2</w:t>
-        </w:r>
-        <w:r>
-          <w:rPr>
-            <w:rFonts w:eastAsiaTheme="minorEastAsia" w:cstheme="minorBidi"/>
-            <w:i w:val="0"/>
-            <w:iCs w:val="0"/>
-            <w:noProof/>
-            <w:sz w:val="22"/>
-            <w:szCs w:val="22"/>
-          </w:rPr>
-          <w:tab/>
-        </w:r>
-        <w:r>
-          <w:rPr>
-            <w:rStyle w:val="Lienhypertexte"/>
-            <w:noProof/>
-          </w:rPr>
-          <w:t>Caractéristiques des utilisateurs et impacts</w:t>
-        </w:r>
-        <w:r>
-          <w:rPr>
-            <w:noProof/>
-            <w:webHidden/>
-          </w:rPr>
-          <w:tab/>
-        </w:r>
-        <w:r>
-          <w:rPr>
-            <w:noProof/>
-            <w:webHidden/>
-          </w:rPr>
-          <w:fldChar w:fldCharType="begin"/>
-        </w:r>
-        <w:r>
-          <w:rPr>
-            <w:noProof/>
-            <w:webHidden/>
-          </w:rPr>
-          <w:instrText xml:space="preserve"> PAGEREF _Toc308526323 \h </w:instrText>
-        </w:r>
-        <w:r>
-          <w:rPr>
-            <w:noProof/>
-            <w:webHidden/>
-          </w:rPr>
-        </w:r>
-        <w:r>
-          <w:rPr>
-            <w:noProof/>
-            <w:webHidden/>
-          </w:rPr>
-          <w:fldChar w:fldCharType="separate"/>
-        </w:r>
-        <w:r>
-          <w:rPr>
-            <w:noProof/>
-            <w:webHidden/>
-          </w:rPr>
-          <w:t>3</w:t>
-        </w:r>
-        <w:r>
-          <w:rPr>
-            <w:noProof/>
-            <w:webHidden/>
-          </w:rPr>
-          <w:fldChar w:fldCharType="end"/>
-        </w:r>
-      </w:hyperlink>
-    </w:p>
-    <w:p>
-      <w:pPr>
-        <w:pStyle w:val="TM3"/>
-        <w:tabs>
-          <w:tab w:val="left" w:pos="1200"/>
-          <w:tab w:val="right" w:leader="dot" w:pos="9060"/>
-        </w:tabs>
-        <w:rPr>
-          <w:rFonts w:eastAsiaTheme="minorEastAsia" w:cstheme="minorBidi"/>
-          <w:i w:val="0"/>
-          <w:iCs w:val="0"/>
-          <w:noProof/>
-          <w:sz w:val="22"/>
-          <w:szCs w:val="22"/>
-        </w:rPr>
-      </w:pPr>
-      <w:hyperlink w:anchor="_Toc308526324" w:history="1">
-        <w:r>
-          <w:rPr>
-            <w:rStyle w:val="Lienhypertexte"/>
-            <w:noProof/>
-          </w:rPr>
-          <w:t>1.5.3</w:t>
-        </w:r>
-        <w:r>
-          <w:rPr>
-            <w:rFonts w:eastAsiaTheme="minorEastAsia" w:cstheme="minorBidi"/>
-            <w:i w:val="0"/>
-            <w:iCs w:val="0"/>
-            <w:noProof/>
-            <w:sz w:val="22"/>
-            <w:szCs w:val="22"/>
-          </w:rPr>
-          <w:tab/>
-        </w:r>
-        <w:r>
-          <w:rPr>
-            <w:rStyle w:val="Lienhypertexte"/>
-            <w:noProof/>
-          </w:rPr>
-          <w:t>Fonctionnalités requises (du point de vue de l’utilisateur)</w:t>
-        </w:r>
-        <w:r>
-          <w:rPr>
-            <w:noProof/>
-            <w:webHidden/>
-          </w:rPr>
-          <w:tab/>
-        </w:r>
-        <w:r>
-          <w:rPr>
-            <w:noProof/>
-            <w:webHidden/>
-          </w:rPr>
-          <w:fldChar w:fldCharType="begin"/>
-        </w:r>
-        <w:r>
-          <w:rPr>
-            <w:noProof/>
-            <w:webHidden/>
-          </w:rPr>
-          <w:instrText xml:space="preserve"> PAGEREF _Toc308526324 \h </w:instrText>
-        </w:r>
-        <w:r>
-          <w:rPr>
-            <w:noProof/>
-            <w:webHidden/>
-          </w:rPr>
-        </w:r>
-        <w:r>
-          <w:rPr>
-            <w:noProof/>
-            <w:webHidden/>
-          </w:rPr>
-          <w:fldChar w:fldCharType="separate"/>
-        </w:r>
-        <w:r>
-          <w:rPr>
-            <w:noProof/>
-            <w:webHidden/>
-          </w:rPr>
-          <w:t>3</w:t>
-        </w:r>
-        <w:r>
-          <w:rPr>
-            <w:noProof/>
-            <w:webHidden/>
-          </w:rPr>
-          <w:fldChar w:fldCharType="end"/>
-        </w:r>
-      </w:hyperlink>
-    </w:p>
-    <w:p>
-      <w:pPr>
-        <w:pStyle w:val="TM3"/>
-        <w:tabs>
-          <w:tab w:val="left" w:pos="1200"/>
-          <w:tab w:val="right" w:leader="dot" w:pos="9060"/>
-        </w:tabs>
-        <w:rPr>
-          <w:rFonts w:eastAsiaTheme="minorEastAsia" w:cstheme="minorBidi"/>
-          <w:i w:val="0"/>
-          <w:iCs w:val="0"/>
-          <w:noProof/>
-          <w:sz w:val="22"/>
-          <w:szCs w:val="22"/>
-        </w:rPr>
-      </w:pPr>
-      <w:hyperlink w:anchor="_Toc308526325" w:history="1">
-        <w:r>
-          <w:rPr>
-            <w:rStyle w:val="Lienhypertexte"/>
-            <w:noProof/>
-          </w:rPr>
-          <w:t>1.5.4</w:t>
-        </w:r>
-        <w:r>
-          <w:rPr>
-            <w:rFonts w:eastAsiaTheme="minorEastAsia" w:cstheme="minorBidi"/>
-            <w:i w:val="0"/>
-            <w:iCs w:val="0"/>
-            <w:noProof/>
-            <w:sz w:val="22"/>
-            <w:szCs w:val="22"/>
-          </w:rPr>
-          <w:tab/>
-        </w:r>
-        <w:r>
-          <w:rPr>
-            <w:rStyle w:val="Lienhypertexte"/>
-            <w:noProof/>
-          </w:rPr>
-          <w:t>Contraintes</w:t>
-        </w:r>
-        <w:r>
-          <w:rPr>
-            <w:noProof/>
-            <w:webHidden/>
-          </w:rPr>
-          <w:tab/>
-        </w:r>
-        <w:r>
-          <w:rPr>
-            <w:noProof/>
-            <w:webHidden/>
-          </w:rPr>
-          <w:fldChar w:fldCharType="begin"/>
-        </w:r>
-        <w:r>
-          <w:rPr>
-            <w:noProof/>
-            <w:webHidden/>
-          </w:rPr>
-          <w:instrText xml:space="preserve"> PAGEREF _Toc308526325 \h </w:instrText>
-        </w:r>
-        <w:r>
-          <w:rPr>
-            <w:noProof/>
-            <w:webHidden/>
-          </w:rPr>
-        </w:r>
-        <w:r>
-          <w:rPr>
-            <w:noProof/>
-            <w:webHidden/>
-          </w:rPr>
-          <w:fldChar w:fldCharType="separate"/>
-        </w:r>
-        <w:r>
-          <w:rPr>
-            <w:noProof/>
-            <w:webHidden/>
-          </w:rPr>
-          <w:t>3</w:t>
-        </w:r>
-        <w:r>
-          <w:rPr>
-            <w:noProof/>
-            <w:webHidden/>
-          </w:rPr>
-          <w:fldChar w:fldCharType="end"/>
-        </w:r>
-      </w:hyperlink>
-    </w:p>
-    <w:p>
-      <w:pPr>
-        <w:pStyle w:val="TM3"/>
-        <w:tabs>
-          <w:tab w:val="left" w:pos="1200"/>
-          <w:tab w:val="right" w:leader="dot" w:pos="9060"/>
-        </w:tabs>
-        <w:rPr>
-          <w:rFonts w:eastAsiaTheme="minorEastAsia" w:cstheme="minorBidi"/>
-          <w:i w:val="0"/>
-          <w:iCs w:val="0"/>
-          <w:noProof/>
-          <w:sz w:val="22"/>
-          <w:szCs w:val="22"/>
-        </w:rPr>
-      </w:pPr>
-      <w:hyperlink w:anchor="_Toc308526326" w:history="1">
-        <w:r>
-          <w:rPr>
-            <w:rStyle w:val="Lienhypertexte"/>
-            <w:noProof/>
-          </w:rPr>
-          <w:t>1.5.5</w:t>
-        </w:r>
-        <w:r>
-          <w:rPr>
-            <w:rFonts w:eastAsiaTheme="minorEastAsia" w:cstheme="minorBidi"/>
-            <w:i w:val="0"/>
-            <w:iCs w:val="0"/>
-            <w:noProof/>
-            <w:sz w:val="22"/>
-            <w:szCs w:val="22"/>
-          </w:rPr>
-          <w:tab/>
-        </w:r>
-        <w:r>
-          <w:rPr>
-            <w:rStyle w:val="Lienhypertexte"/>
-            <w:noProof/>
-          </w:rPr>
-          <w:t>Travail à réaliser par l'apprenti</w:t>
-        </w:r>
-        <w:r>
-          <w:rPr>
-            <w:noProof/>
-            <w:webHidden/>
-          </w:rPr>
-          <w:tab/>
-        </w:r>
-        <w:r>
-          <w:rPr>
-            <w:noProof/>
-            <w:webHidden/>
-          </w:rPr>
-          <w:fldChar w:fldCharType="begin"/>
-        </w:r>
-        <w:r>
-          <w:rPr>
-            <w:noProof/>
-            <w:webHidden/>
-          </w:rPr>
-          <w:instrText xml:space="preserve"> PAGEREF _Toc308526326 \h </w:instrText>
-        </w:r>
-        <w:r>
-          <w:rPr>
-            <w:noProof/>
-            <w:webHidden/>
-          </w:rPr>
-        </w:r>
-        <w:r>
-          <w:rPr>
-            <w:noProof/>
-            <w:webHidden/>
-          </w:rPr>
-          <w:fldChar w:fldCharType="separate"/>
-        </w:r>
-        <w:r>
-          <w:rPr>
-            <w:noProof/>
-            <w:webHidden/>
-          </w:rPr>
-          <w:t>4</w:t>
-        </w:r>
-        <w:r>
-          <w:rPr>
-            <w:noProof/>
-            <w:webHidden/>
-          </w:rPr>
-          <w:fldChar w:fldCharType="end"/>
-        </w:r>
-      </w:hyperlink>
-    </w:p>
-    <w:p>
-      <w:pPr>
-        <w:pStyle w:val="TM3"/>
-        <w:tabs>
-          <w:tab w:val="left" w:pos="1200"/>
-          <w:tab w:val="right" w:leader="dot" w:pos="9060"/>
-        </w:tabs>
-        <w:rPr>
-          <w:rFonts w:eastAsiaTheme="minorEastAsia" w:cstheme="minorBidi"/>
-          <w:i w:val="0"/>
-          <w:iCs w:val="0"/>
-          <w:noProof/>
-          <w:sz w:val="22"/>
-          <w:szCs w:val="22"/>
-        </w:rPr>
-      </w:pPr>
-      <w:hyperlink w:anchor="_Toc308526327" w:history="1">
-        <w:r>
-          <w:rPr>
-            <w:rStyle w:val="Lienhypertexte"/>
-            <w:noProof/>
-          </w:rPr>
-          <w:t>1.5.6</w:t>
-        </w:r>
-        <w:r>
-          <w:rPr>
-            <w:rFonts w:eastAsiaTheme="minorEastAsia" w:cstheme="minorBidi"/>
-            <w:i w:val="0"/>
-            <w:iCs w:val="0"/>
-            <w:noProof/>
-            <w:sz w:val="22"/>
-            <w:szCs w:val="22"/>
-          </w:rPr>
-          <w:tab/>
-        </w:r>
-        <w:r>
-          <w:rPr>
-            <w:rStyle w:val="Lienhypertexte"/>
-            <w:noProof/>
-          </w:rPr>
-          <w:t>Si le temps le permet …</w:t>
-        </w:r>
-        <w:r>
-          <w:rPr>
-            <w:noProof/>
-            <w:webHidden/>
-          </w:rPr>
-          <w:tab/>
-        </w:r>
-        <w:r>
-          <w:rPr>
-            <w:noProof/>
-            <w:webHidden/>
-          </w:rPr>
-          <w:fldChar w:fldCharType="begin"/>
-        </w:r>
-        <w:r>
-          <w:rPr>
-            <w:noProof/>
-            <w:webHidden/>
-          </w:rPr>
-          <w:instrText xml:space="preserve"> PAGEREF _Toc308526327 \h </w:instrText>
-        </w:r>
-        <w:r>
-          <w:rPr>
-            <w:noProof/>
-            <w:webHidden/>
-          </w:rPr>
-        </w:r>
-        <w:r>
-          <w:rPr>
-            <w:noProof/>
-            <w:webHidden/>
-          </w:rPr>
-          <w:fldChar w:fldCharType="separate"/>
-        </w:r>
-        <w:r>
-          <w:rPr>
-            <w:noProof/>
-            <w:webHidden/>
-          </w:rPr>
-          <w:t>4</w:t>
-        </w:r>
-        <w:r>
-          <w:rPr>
-            <w:noProof/>
-            <w:webHidden/>
-          </w:rPr>
-          <w:fldChar w:fldCharType="end"/>
-        </w:r>
-      </w:hyperlink>
-    </w:p>
-    <w:p>
-      <w:pPr>
-        <w:pStyle w:val="TM3"/>
-        <w:tabs>
-          <w:tab w:val="left" w:pos="1200"/>
-          <w:tab w:val="right" w:leader="dot" w:pos="9060"/>
-        </w:tabs>
-        <w:rPr>
-          <w:rFonts w:eastAsiaTheme="minorEastAsia" w:cstheme="minorBidi"/>
-          <w:i w:val="0"/>
-          <w:iCs w:val="0"/>
-          <w:noProof/>
-          <w:sz w:val="22"/>
-          <w:szCs w:val="22"/>
-        </w:rPr>
-      </w:pPr>
-      <w:hyperlink w:anchor="_Toc308526328" w:history="1">
-        <w:r>
-          <w:rPr>
-            <w:rStyle w:val="Lienhypertexte"/>
-            <w:noProof/>
-          </w:rPr>
-          <w:t>1.5.7</w:t>
-        </w:r>
-        <w:r>
-          <w:rPr>
-            <w:rFonts w:eastAsiaTheme="minorEastAsia" w:cstheme="minorBidi"/>
-            <w:i w:val="0"/>
-            <w:iCs w:val="0"/>
-            <w:noProof/>
-            <w:sz w:val="22"/>
-            <w:szCs w:val="22"/>
-          </w:rPr>
-          <w:tab/>
-        </w:r>
-        <w:r>
-          <w:rPr>
-            <w:rStyle w:val="Lienhypertexte"/>
-            <w:noProof/>
-          </w:rPr>
-          <w:t>Méthodes de validation des solutions</w:t>
-        </w:r>
-        <w:r>
-          <w:rPr>
-            <w:noProof/>
-            <w:webHidden/>
-          </w:rPr>
-          <w:tab/>
-        </w:r>
-        <w:r>
-          <w:rPr>
-            <w:noProof/>
-            <w:webHidden/>
-          </w:rPr>
-          <w:fldChar w:fldCharType="begin"/>
-        </w:r>
-        <w:r>
-          <w:rPr>
-            <w:noProof/>
-            <w:webHidden/>
-          </w:rPr>
-          <w:instrText xml:space="preserve"> PAGEREF _Toc308526328 \h </w:instrText>
-        </w:r>
-        <w:r>
-          <w:rPr>
-            <w:noProof/>
-            <w:webHidden/>
-          </w:rPr>
-        </w:r>
-        <w:r>
-          <w:rPr>
-            <w:noProof/>
-            <w:webHidden/>
-          </w:rPr>
-          <w:fldChar w:fldCharType="separate"/>
-        </w:r>
-        <w:r>
-          <w:rPr>
-            <w:noProof/>
-            <w:webHidden/>
-          </w:rPr>
-          <w:t>4</w:t>
-        </w:r>
-        <w:r>
-          <w:rPr>
-            <w:noProof/>
-            <w:webHidden/>
-          </w:rPr>
-          <w:fldChar w:fldCharType="end"/>
-        </w:r>
-      </w:hyperlink>
-    </w:p>
-    <w:p>
-      <w:pPr>
-        <w:pStyle w:val="TM2"/>
-        <w:tabs>
-          <w:tab w:val="left" w:pos="800"/>
-          <w:tab w:val="right" w:leader="dot" w:pos="9060"/>
-        </w:tabs>
-        <w:rPr>
-          <w:rFonts w:eastAsiaTheme="minorEastAsia" w:cstheme="minorBidi"/>
-          <w:smallCaps w:val="0"/>
-          <w:noProof/>
-          <w:sz w:val="22"/>
-          <w:szCs w:val="22"/>
-        </w:rPr>
-      </w:pPr>
-      <w:hyperlink w:anchor="_Toc308526329" w:history="1">
-        <w:r>
-          <w:rPr>
-            <w:rStyle w:val="Lienhypertexte"/>
-            <w:noProof/>
-          </w:rPr>
-          <w:t>1.6</w:t>
-        </w:r>
-        <w:r>
-          <w:rPr>
-            <w:rFonts w:eastAsiaTheme="minorEastAsia" w:cstheme="minorBidi"/>
-            <w:smallCaps w:val="0"/>
-            <w:noProof/>
-            <w:sz w:val="22"/>
-            <w:szCs w:val="22"/>
-          </w:rPr>
-          <w:tab/>
-        </w:r>
-        <w:r>
-          <w:rPr>
-            <w:rStyle w:val="Lienhypertexte"/>
-            <w:noProof/>
-          </w:rPr>
-          <w:t>Les points suivants seront évalués</w:t>
-        </w:r>
-        <w:r>
-          <w:rPr>
-            <w:noProof/>
-            <w:webHidden/>
-          </w:rPr>
-          <w:tab/>
-        </w:r>
-        <w:r>
-          <w:rPr>
-            <w:noProof/>
-            <w:webHidden/>
-          </w:rPr>
-          <w:fldChar w:fldCharType="begin"/>
-        </w:r>
-        <w:r>
-          <w:rPr>
-            <w:noProof/>
-            <w:webHidden/>
-          </w:rPr>
-          <w:instrText xml:space="preserve"> PAGEREF _Toc308526329 \h </w:instrText>
-        </w:r>
-        <w:r>
-          <w:rPr>
-            <w:noProof/>
-            <w:webHidden/>
-          </w:rPr>
-        </w:r>
-        <w:r>
-          <w:rPr>
-            <w:noProof/>
-            <w:webHidden/>
-          </w:rPr>
-          <w:fldChar w:fldCharType="separate"/>
-        </w:r>
-        <w:r>
-          <w:rPr>
-            <w:noProof/>
-            <w:webHidden/>
-          </w:rPr>
-          <w:t>4</w:t>
-        </w:r>
-        <w:r>
-          <w:rPr>
-            <w:noProof/>
-            <w:webHidden/>
-          </w:rPr>
-          <w:fldChar w:fldCharType="end"/>
-        </w:r>
-      </w:hyperlink>
-    </w:p>
-    <w:p>
-      <w:pPr>
-        <w:pStyle w:val="TM2"/>
-        <w:tabs>
-          <w:tab w:val="left" w:pos="800"/>
-          <w:tab w:val="right" w:leader="dot" w:pos="9060"/>
-        </w:tabs>
-        <w:rPr>
-          <w:rFonts w:eastAsiaTheme="minorEastAsia" w:cstheme="minorBidi"/>
-          <w:smallCaps w:val="0"/>
-          <w:noProof/>
-          <w:sz w:val="22"/>
-          <w:szCs w:val="22"/>
-        </w:rPr>
-      </w:pPr>
-      <w:hyperlink w:anchor="_Toc308526330" w:history="1">
-        <w:r>
-          <w:rPr>
-            <w:rStyle w:val="Lienhypertexte"/>
-            <w:noProof/>
-          </w:rPr>
-          <w:t>1.7</w:t>
-        </w:r>
-        <w:r>
-          <w:rPr>
-            <w:rFonts w:eastAsiaTheme="minorEastAsia" w:cstheme="minorBidi"/>
-            <w:smallCaps w:val="0"/>
-            <w:noProof/>
-            <w:sz w:val="22"/>
-            <w:szCs w:val="22"/>
-          </w:rPr>
-          <w:tab/>
-        </w:r>
-        <w:r>
-          <w:rPr>
-            <w:rStyle w:val="Lienhypertexte"/>
-            <w:noProof/>
-          </w:rPr>
-          <w:t>Validation et conditions de réussite</w:t>
-        </w:r>
-        <w:r>
-          <w:rPr>
-            <w:noProof/>
-            <w:webHidden/>
-          </w:rPr>
-          <w:tab/>
-        </w:r>
-        <w:r>
-          <w:rPr>
-            <w:noProof/>
-            <w:webHidden/>
-          </w:rPr>
-          <w:fldChar w:fldCharType="begin"/>
-        </w:r>
-        <w:r>
-          <w:rPr>
-            <w:noProof/>
-            <w:webHidden/>
-          </w:rPr>
-          <w:instrText xml:space="preserve"> PAGEREF _Toc308526330 \h </w:instrText>
-        </w:r>
-        <w:r>
-          <w:rPr>
-            <w:noProof/>
-            <w:webHidden/>
-          </w:rPr>
-        </w:r>
-        <w:r>
-          <w:rPr>
-            <w:noProof/>
-            <w:webHidden/>
-          </w:rPr>
-          <w:fldChar w:fldCharType="separate"/>
-        </w:r>
-        <w:r>
-          <w:rPr>
-            <w:noProof/>
-            <w:webHidden/>
-          </w:rPr>
-          <w:t>4</w:t>
         </w:r>
         <w:r>
           <w:rPr>
@@ -1555,11 +646,13 @@
           <w:bCs w:val="0"/>
           <w:caps w:val="0"/>
           <w:noProof/>
-          <w:sz w:val="22"/>
-          <w:szCs w:val="22"/>
+          <w:kern w:val="2"/>
+          <w:sz w:val="24"/>
+          <w:szCs w:val="24"/>
+          <w14:ligatures w14:val="standardContextual"/>
         </w:rPr>
       </w:pPr>
-      <w:hyperlink w:anchor="_Toc308526331" w:history="1">
+      <w:hyperlink w:anchor="_Toc218623871" w:history="1">
         <w:r>
           <w:rPr>
             <w:rStyle w:val="Lienhypertexte"/>
@@ -1574,8 +667,10 @@
             <w:bCs w:val="0"/>
             <w:caps w:val="0"/>
             <w:noProof/>
-            <w:sz w:val="22"/>
-            <w:szCs w:val="22"/>
+            <w:kern w:val="2"/>
+            <w:sz w:val="24"/>
+            <w:szCs w:val="24"/>
+            <w14:ligatures w14:val="standardContextual"/>
           </w:rPr>
           <w:tab/>
         </w:r>
@@ -1584,7 +679,7 @@
             <w:rStyle w:val="Lienhypertexte"/>
             <w:noProof/>
           </w:rPr>
-          <w:t>Planification Initiale</w:t>
+          <w:t>MSAL</w:t>
         </w:r>
         <w:r>
           <w:rPr>
@@ -1605,7 +700,7 @@
             <w:noProof/>
             <w:webHidden/>
           </w:rPr>
-          <w:instrText xml:space="preserve"> PAGEREF _Toc308526331 \h </w:instrText>
+          <w:instrText xml:space="preserve"> PAGEREF _Toc218623871 \h </w:instrText>
         </w:r>
         <w:r>
           <w:rPr>
@@ -1625,7 +720,7 @@
             <w:noProof/>
             <w:webHidden/>
           </w:rPr>
-          <w:t>4</w:t>
+          <w:t>3</w:t>
         </w:r>
         <w:r>
           <w:rPr>
@@ -1649,11 +744,13 @@
           <w:bCs w:val="0"/>
           <w:caps w:val="0"/>
           <w:noProof/>
-          <w:sz w:val="22"/>
-          <w:szCs w:val="22"/>
+          <w:kern w:val="2"/>
+          <w:sz w:val="24"/>
+          <w:szCs w:val="24"/>
+          <w14:ligatures w14:val="standardContextual"/>
         </w:rPr>
       </w:pPr>
-      <w:hyperlink w:anchor="_Toc308526332" w:history="1">
+      <w:hyperlink w:anchor="_Toc218623872" w:history="1">
         <w:r>
           <w:rPr>
             <w:rStyle w:val="Lienhypertexte"/>
@@ -1668,8 +765,10 @@
             <w:bCs w:val="0"/>
             <w:caps w:val="0"/>
             <w:noProof/>
-            <w:sz w:val="22"/>
-            <w:szCs w:val="22"/>
+            <w:kern w:val="2"/>
+            <w:sz w:val="24"/>
+            <w:szCs w:val="24"/>
+            <w14:ligatures w14:val="standardContextual"/>
           </w:rPr>
           <w:tab/>
         </w:r>
@@ -1678,7 +777,7 @@
             <w:rStyle w:val="Lienhypertexte"/>
             <w:noProof/>
           </w:rPr>
-          <w:t>Analyse</w:t>
+          <w:t>Répartition des Tâches</w:t>
         </w:r>
         <w:r>
           <w:rPr>
@@ -1699,7 +798,7 @@
             <w:noProof/>
             <w:webHidden/>
           </w:rPr>
-          <w:instrText xml:space="preserve"> PAGEREF _Toc308526332 \h </w:instrText>
+          <w:instrText xml:space="preserve"> PAGEREF _Toc218623872 \h </w:instrText>
         </w:r>
         <w:r>
           <w:rPr>
@@ -1720,366 +819,6 @@
             <w:webHidden/>
           </w:rPr>
           <w:t>4</w:t>
-        </w:r>
-        <w:r>
-          <w:rPr>
-            <w:noProof/>
-            <w:webHidden/>
-          </w:rPr>
-          <w:fldChar w:fldCharType="end"/>
-        </w:r>
-      </w:hyperlink>
-    </w:p>
-    <w:p>
-      <w:pPr>
-        <w:pStyle w:val="TM2"/>
-        <w:tabs>
-          <w:tab w:val="left" w:pos="800"/>
-          <w:tab w:val="right" w:leader="dot" w:pos="9060"/>
-        </w:tabs>
-        <w:rPr>
-          <w:rFonts w:eastAsiaTheme="minorEastAsia" w:cstheme="minorBidi"/>
-          <w:smallCaps w:val="0"/>
-          <w:noProof/>
-          <w:sz w:val="22"/>
-          <w:szCs w:val="22"/>
-        </w:rPr>
-      </w:pPr>
-      <w:hyperlink w:anchor="_Toc308526333" w:history="1">
-        <w:r>
-          <w:rPr>
-            <w:rStyle w:val="Lienhypertexte"/>
-            <w:noProof/>
-          </w:rPr>
-          <w:t>3.1</w:t>
-        </w:r>
-        <w:r>
-          <w:rPr>
-            <w:rFonts w:eastAsiaTheme="minorEastAsia" w:cstheme="minorBidi"/>
-            <w:smallCaps w:val="0"/>
-            <w:noProof/>
-            <w:sz w:val="22"/>
-            <w:szCs w:val="22"/>
-          </w:rPr>
-          <w:tab/>
-        </w:r>
-        <w:r>
-          <w:rPr>
-            <w:rStyle w:val="Lienhypertexte"/>
-            <w:noProof/>
-          </w:rPr>
-          <w:t>Opportunités</w:t>
-        </w:r>
-        <w:r>
-          <w:rPr>
-            <w:noProof/>
-            <w:webHidden/>
-          </w:rPr>
-          <w:tab/>
-        </w:r>
-        <w:r>
-          <w:rPr>
-            <w:noProof/>
-            <w:webHidden/>
-          </w:rPr>
-          <w:fldChar w:fldCharType="begin"/>
-        </w:r>
-        <w:r>
-          <w:rPr>
-            <w:noProof/>
-            <w:webHidden/>
-          </w:rPr>
-          <w:instrText xml:space="preserve"> PAGEREF _Toc308526333 \h </w:instrText>
-        </w:r>
-        <w:r>
-          <w:rPr>
-            <w:noProof/>
-            <w:webHidden/>
-          </w:rPr>
-        </w:r>
-        <w:r>
-          <w:rPr>
-            <w:noProof/>
-            <w:webHidden/>
-          </w:rPr>
-          <w:fldChar w:fldCharType="separate"/>
-        </w:r>
-        <w:r>
-          <w:rPr>
-            <w:noProof/>
-            <w:webHidden/>
-          </w:rPr>
-          <w:t>4</w:t>
-        </w:r>
-        <w:r>
-          <w:rPr>
-            <w:noProof/>
-            <w:webHidden/>
-          </w:rPr>
-          <w:fldChar w:fldCharType="end"/>
-        </w:r>
-      </w:hyperlink>
-    </w:p>
-    <w:p>
-      <w:pPr>
-        <w:pStyle w:val="TM2"/>
-        <w:tabs>
-          <w:tab w:val="left" w:pos="800"/>
-          <w:tab w:val="right" w:leader="dot" w:pos="9060"/>
-        </w:tabs>
-        <w:rPr>
-          <w:rFonts w:eastAsiaTheme="minorEastAsia" w:cstheme="minorBidi"/>
-          <w:smallCaps w:val="0"/>
-          <w:noProof/>
-          <w:sz w:val="22"/>
-          <w:szCs w:val="22"/>
-        </w:rPr>
-      </w:pPr>
-      <w:hyperlink w:anchor="_Toc308526334" w:history="1">
-        <w:r>
-          <w:rPr>
-            <w:rStyle w:val="Lienhypertexte"/>
-            <w:noProof/>
-          </w:rPr>
-          <w:t>3.2</w:t>
-        </w:r>
-        <w:r>
-          <w:rPr>
-            <w:rFonts w:eastAsiaTheme="minorEastAsia" w:cstheme="minorBidi"/>
-            <w:smallCaps w:val="0"/>
-            <w:noProof/>
-            <w:sz w:val="22"/>
-            <w:szCs w:val="22"/>
-          </w:rPr>
-          <w:tab/>
-        </w:r>
-        <w:r>
-          <w:rPr>
-            <w:rStyle w:val="Lienhypertexte"/>
-            <w:noProof/>
-          </w:rPr>
-          <w:t>Document d’analyse et conception</w:t>
-        </w:r>
-        <w:r>
-          <w:rPr>
-            <w:noProof/>
-            <w:webHidden/>
-          </w:rPr>
-          <w:tab/>
-        </w:r>
-        <w:r>
-          <w:rPr>
-            <w:noProof/>
-            <w:webHidden/>
-          </w:rPr>
-          <w:fldChar w:fldCharType="begin"/>
-        </w:r>
-        <w:r>
-          <w:rPr>
-            <w:noProof/>
-            <w:webHidden/>
-          </w:rPr>
-          <w:instrText xml:space="preserve"> PAGEREF _Toc308526334 \h </w:instrText>
-        </w:r>
-        <w:r>
-          <w:rPr>
-            <w:noProof/>
-            <w:webHidden/>
-          </w:rPr>
-        </w:r>
-        <w:r>
-          <w:rPr>
-            <w:noProof/>
-            <w:webHidden/>
-          </w:rPr>
-          <w:fldChar w:fldCharType="separate"/>
-        </w:r>
-        <w:r>
-          <w:rPr>
-            <w:noProof/>
-            <w:webHidden/>
-          </w:rPr>
-          <w:t>4</w:t>
-        </w:r>
-        <w:r>
-          <w:rPr>
-            <w:noProof/>
-            <w:webHidden/>
-          </w:rPr>
-          <w:fldChar w:fldCharType="end"/>
-        </w:r>
-      </w:hyperlink>
-    </w:p>
-    <w:p>
-      <w:pPr>
-        <w:pStyle w:val="TM2"/>
-        <w:tabs>
-          <w:tab w:val="left" w:pos="800"/>
-          <w:tab w:val="right" w:leader="dot" w:pos="9060"/>
-        </w:tabs>
-        <w:rPr>
-          <w:rFonts w:eastAsiaTheme="minorEastAsia" w:cstheme="minorBidi"/>
-          <w:smallCaps w:val="0"/>
-          <w:noProof/>
-          <w:sz w:val="22"/>
-          <w:szCs w:val="22"/>
-        </w:rPr>
-      </w:pPr>
-      <w:hyperlink w:anchor="_Toc308526335" w:history="1">
-        <w:r>
-          <w:rPr>
-            <w:rStyle w:val="Lienhypertexte"/>
-            <w:noProof/>
-          </w:rPr>
-          <w:t>3.3</w:t>
-        </w:r>
-        <w:r>
-          <w:rPr>
-            <w:rFonts w:eastAsiaTheme="minorEastAsia" w:cstheme="minorBidi"/>
-            <w:smallCaps w:val="0"/>
-            <w:noProof/>
-            <w:sz w:val="22"/>
-            <w:szCs w:val="22"/>
-          </w:rPr>
-          <w:tab/>
-        </w:r>
-        <w:r>
-          <w:rPr>
-            <w:rStyle w:val="Lienhypertexte"/>
-            <w:noProof/>
-          </w:rPr>
-          <w:t>Conception des tests</w:t>
-        </w:r>
-        <w:r>
-          <w:rPr>
-            <w:noProof/>
-            <w:webHidden/>
-          </w:rPr>
-          <w:tab/>
-        </w:r>
-        <w:r>
-          <w:rPr>
-            <w:noProof/>
-            <w:webHidden/>
-          </w:rPr>
-          <w:fldChar w:fldCharType="begin"/>
-        </w:r>
-        <w:r>
-          <w:rPr>
-            <w:noProof/>
-            <w:webHidden/>
-          </w:rPr>
-          <w:instrText xml:space="preserve"> PAGEREF _Toc308526335 \h </w:instrText>
-        </w:r>
-        <w:r>
-          <w:rPr>
-            <w:noProof/>
-            <w:webHidden/>
-          </w:rPr>
-        </w:r>
-        <w:r>
-          <w:rPr>
-            <w:noProof/>
-            <w:webHidden/>
-          </w:rPr>
-          <w:fldChar w:fldCharType="separate"/>
-        </w:r>
-        <w:r>
-          <w:rPr>
-            <w:noProof/>
-            <w:webHidden/>
-          </w:rPr>
-          <w:t>5</w:t>
-        </w:r>
-        <w:r>
-          <w:rPr>
-            <w:noProof/>
-            <w:webHidden/>
-          </w:rPr>
-          <w:fldChar w:fldCharType="end"/>
-        </w:r>
-      </w:hyperlink>
-    </w:p>
-    <w:p>
-      <w:pPr>
-        <w:pStyle w:val="TM2"/>
-        <w:tabs>
-          <w:tab w:val="left" w:pos="800"/>
-          <w:tab w:val="right" w:leader="dot" w:pos="9060"/>
-        </w:tabs>
-        <w:rPr>
-          <w:rFonts w:eastAsiaTheme="minorEastAsia" w:cstheme="minorBidi"/>
-          <w:smallCaps w:val="0"/>
-          <w:noProof/>
-          <w:sz w:val="22"/>
-          <w:szCs w:val="22"/>
-        </w:rPr>
-      </w:pPr>
-      <w:hyperlink w:anchor="_Toc308526336" w:history="1">
-        <w:r>
-          <w:rPr>
-            <w:rStyle w:val="Lienhypertexte"/>
-            <w:noProof/>
-          </w:rPr>
-          <w:t>3.4</w:t>
-        </w:r>
-        <w:r>
-          <w:rPr>
-            <w:rFonts w:eastAsiaTheme="minorEastAsia" w:cstheme="minorBidi"/>
-            <w:smallCaps w:val="0"/>
-            <w:noProof/>
-            <w:sz w:val="22"/>
-            <w:szCs w:val="22"/>
-          </w:rPr>
-          <w:tab/>
-        </w:r>
-        <w:r>
-          <w:rPr>
-            <w:rStyle w:val="Lienhypertexte"/>
-            <w:noProof/>
-          </w:rPr>
-          <w:t>Planification détaillée</w:t>
-        </w:r>
-        <w:r>
-          <w:rPr>
-            <w:noProof/>
-            <w:webHidden/>
-          </w:rPr>
-          <w:tab/>
-        </w:r>
-        <w:r>
-          <w:rPr>
-            <w:noProof/>
-            <w:webHidden/>
-          </w:rPr>
-          <w:fldChar w:fldCharType="begin"/>
-        </w:r>
-        <w:r>
-          <w:rPr>
-            <w:noProof/>
-            <w:webHidden/>
-          </w:rPr>
-          <w:instrText xml:space="preserve"> PAGEREF _Toc308526336 \h </w:instrText>
-        </w:r>
-        <w:r>
-          <w:rPr>
-            <w:noProof/>
-            <w:webHidden/>
-          </w:rPr>
-        </w:r>
-        <w:r>
-          <w:rPr>
-            <w:noProof/>
-            <w:webHidden/>
-          </w:rPr>
-          <w:fldChar w:fldCharType="separate"/>
-        </w:r>
-        <w:r>
-          <w:rPr>
-            <w:noProof/>
-            <w:webHidden/>
-          </w:rPr>
-          <w:t>5</w:t>
         </w:r>
         <w:r>
           <w:rPr>
@@ -2103,11 +842,13 @@
           <w:bCs w:val="0"/>
           <w:caps w:val="0"/>
           <w:noProof/>
-          <w:sz w:val="22"/>
-          <w:szCs w:val="22"/>
+          <w:kern w:val="2"/>
+          <w:sz w:val="24"/>
+          <w:szCs w:val="24"/>
+          <w14:ligatures w14:val="standardContextual"/>
         </w:rPr>
       </w:pPr>
-      <w:hyperlink w:anchor="_Toc308526337" w:history="1">
+      <w:hyperlink w:anchor="_Toc218623873" w:history="1">
         <w:r>
           <w:rPr>
             <w:rStyle w:val="Lienhypertexte"/>
@@ -2122,8 +863,10 @@
             <w:bCs w:val="0"/>
             <w:caps w:val="0"/>
             <w:noProof/>
-            <w:sz w:val="22"/>
-            <w:szCs w:val="22"/>
+            <w:kern w:val="2"/>
+            <w:sz w:val="24"/>
+            <w:szCs w:val="24"/>
+            <w14:ligatures w14:val="standardContextual"/>
           </w:rPr>
           <w:tab/>
         </w:r>
@@ -2132,7 +875,7 @@
             <w:rStyle w:val="Lienhypertexte"/>
             <w:noProof/>
           </w:rPr>
-          <w:t>Réalisation</w:t>
+          <w:t>connaissance acquise</w:t>
         </w:r>
         <w:r>
           <w:rPr>
@@ -2153,7 +896,7 @@
             <w:noProof/>
             <w:webHidden/>
           </w:rPr>
-          <w:instrText xml:space="preserve"> PAGEREF _Toc308526337 \h </w:instrText>
+          <w:instrText xml:space="preserve"> PAGEREF _Toc218623873 \h </w:instrText>
         </w:r>
         <w:r>
           <w:rPr>
@@ -2173,187 +916,7 @@
             <w:noProof/>
             <w:webHidden/>
           </w:rPr>
-          <w:t>5</w:t>
-        </w:r>
-        <w:r>
-          <w:rPr>
-            <w:noProof/>
-            <w:webHidden/>
-          </w:rPr>
-          <w:fldChar w:fldCharType="end"/>
-        </w:r>
-      </w:hyperlink>
-    </w:p>
-    <w:p>
-      <w:pPr>
-        <w:pStyle w:val="TM2"/>
-        <w:tabs>
-          <w:tab w:val="left" w:pos="800"/>
-          <w:tab w:val="right" w:leader="dot" w:pos="9060"/>
-        </w:tabs>
-        <w:rPr>
-          <w:rFonts w:eastAsiaTheme="minorEastAsia" w:cstheme="minorBidi"/>
-          <w:smallCaps w:val="0"/>
-          <w:noProof/>
-          <w:sz w:val="22"/>
-          <w:szCs w:val="22"/>
-        </w:rPr>
-      </w:pPr>
-      <w:hyperlink w:anchor="_Toc308526338" w:history="1">
-        <w:r>
-          <w:rPr>
-            <w:rStyle w:val="Lienhypertexte"/>
-            <w:noProof/>
-          </w:rPr>
-          <w:t>4.1</w:t>
-        </w:r>
-        <w:r>
-          <w:rPr>
-            <w:rFonts w:eastAsiaTheme="minorEastAsia" w:cstheme="minorBidi"/>
-            <w:smallCaps w:val="0"/>
-            <w:noProof/>
-            <w:sz w:val="22"/>
-            <w:szCs w:val="22"/>
-          </w:rPr>
-          <w:tab/>
-        </w:r>
-        <w:r>
-          <w:rPr>
-            <w:rStyle w:val="Lienhypertexte"/>
-            <w:noProof/>
-          </w:rPr>
-          <w:t>Dossier de Réalisation</w:t>
-        </w:r>
-        <w:r>
-          <w:rPr>
-            <w:noProof/>
-            <w:webHidden/>
-          </w:rPr>
-          <w:tab/>
-        </w:r>
-        <w:r>
-          <w:rPr>
-            <w:noProof/>
-            <w:webHidden/>
-          </w:rPr>
-          <w:fldChar w:fldCharType="begin"/>
-        </w:r>
-        <w:r>
-          <w:rPr>
-            <w:noProof/>
-            <w:webHidden/>
-          </w:rPr>
-          <w:instrText xml:space="preserve"> PAGEREF _Toc308526338 \h </w:instrText>
-        </w:r>
-        <w:r>
-          <w:rPr>
-            <w:noProof/>
-            <w:webHidden/>
-          </w:rPr>
-        </w:r>
-        <w:r>
-          <w:rPr>
-            <w:noProof/>
-            <w:webHidden/>
-          </w:rPr>
-          <w:fldChar w:fldCharType="separate"/>
-        </w:r>
-        <w:r>
-          <w:rPr>
-            <w:noProof/>
-            <w:webHidden/>
-          </w:rPr>
-          <w:t>5</w:t>
-        </w:r>
-        <w:r>
-          <w:rPr>
-            <w:noProof/>
-            <w:webHidden/>
-          </w:rPr>
-          <w:fldChar w:fldCharType="end"/>
-        </w:r>
-      </w:hyperlink>
-    </w:p>
-    <w:p>
-      <w:pPr>
-        <w:pStyle w:val="TM2"/>
-        <w:tabs>
-          <w:tab w:val="left" w:pos="800"/>
-          <w:tab w:val="right" w:leader="dot" w:pos="9060"/>
-        </w:tabs>
-        <w:rPr>
-          <w:rFonts w:eastAsiaTheme="minorEastAsia" w:cstheme="minorBidi"/>
-          <w:smallCaps w:val="0"/>
-          <w:noProof/>
-          <w:sz w:val="22"/>
-          <w:szCs w:val="22"/>
-        </w:rPr>
-      </w:pPr>
-      <w:hyperlink w:anchor="_Toc308526339" w:history="1">
-        <w:r>
-          <w:rPr>
-            <w:rStyle w:val="Lienhypertexte"/>
-            <w:noProof/>
-          </w:rPr>
-          <w:t>4.2</w:t>
-        </w:r>
-        <w:r>
-          <w:rPr>
-            <w:rFonts w:eastAsiaTheme="minorEastAsia" w:cstheme="minorBidi"/>
-            <w:smallCaps w:val="0"/>
-            <w:noProof/>
-            <w:sz w:val="22"/>
-            <w:szCs w:val="22"/>
-          </w:rPr>
-          <w:tab/>
-        </w:r>
-        <w:r>
-          <w:rPr>
-            <w:rStyle w:val="Lienhypertexte"/>
-            <w:noProof/>
-          </w:rPr>
-          <w:t>Modifications</w:t>
-        </w:r>
-        <w:r>
-          <w:rPr>
-            <w:noProof/>
-            <w:webHidden/>
-          </w:rPr>
-          <w:tab/>
-        </w:r>
-        <w:r>
-          <w:rPr>
-            <w:noProof/>
-            <w:webHidden/>
-          </w:rPr>
-          <w:fldChar w:fldCharType="begin"/>
-        </w:r>
-        <w:r>
-          <w:rPr>
-            <w:noProof/>
-            <w:webHidden/>
-          </w:rPr>
-          <w:instrText xml:space="preserve"> PAGEREF _Toc308526339 \h </w:instrText>
-        </w:r>
-        <w:r>
-          <w:rPr>
-            <w:noProof/>
-            <w:webHidden/>
-          </w:rPr>
-        </w:r>
-        <w:r>
-          <w:rPr>
-            <w:noProof/>
-            <w:webHidden/>
-          </w:rPr>
-          <w:fldChar w:fldCharType="separate"/>
-        </w:r>
-        <w:r>
-          <w:rPr>
-            <w:noProof/>
-            <w:webHidden/>
-          </w:rPr>
-          <w:t>5</w:t>
+          <w:t>4</w:t>
         </w:r>
         <w:r>
           <w:rPr>
@@ -2377,11 +940,13 @@
           <w:bCs w:val="0"/>
           <w:caps w:val="0"/>
           <w:noProof/>
-          <w:sz w:val="22"/>
-          <w:szCs w:val="22"/>
+          <w:kern w:val="2"/>
+          <w:sz w:val="24"/>
+          <w:szCs w:val="24"/>
+          <w14:ligatures w14:val="standardContextual"/>
         </w:rPr>
       </w:pPr>
-      <w:hyperlink w:anchor="_Toc308526340" w:history="1">
+      <w:hyperlink w:anchor="_Toc218623874" w:history="1">
         <w:r>
           <w:rPr>
             <w:rStyle w:val="Lienhypertexte"/>
@@ -2396,8 +961,10 @@
             <w:bCs w:val="0"/>
             <w:caps w:val="0"/>
             <w:noProof/>
-            <w:sz w:val="22"/>
-            <w:szCs w:val="22"/>
+            <w:kern w:val="2"/>
+            <w:sz w:val="24"/>
+            <w:szCs w:val="24"/>
+            <w14:ligatures w14:val="standardContextual"/>
           </w:rPr>
           <w:tab/>
         </w:r>
@@ -2406,7 +973,7 @@
             <w:rStyle w:val="Lienhypertexte"/>
             <w:noProof/>
           </w:rPr>
-          <w:t>Tests</w:t>
+          <w:t>Problèmes rencontrés</w:t>
         </w:r>
         <w:r>
           <w:rPr>
@@ -2427,7 +994,7 @@
             <w:noProof/>
             <w:webHidden/>
           </w:rPr>
-          <w:instrText xml:space="preserve"> PAGEREF _Toc308526340 \h </w:instrText>
+          <w:instrText xml:space="preserve"> PAGEREF _Toc218623874 \h </w:instrText>
         </w:r>
         <w:r>
           <w:rPr>
@@ -2447,97 +1014,7 @@
             <w:noProof/>
             <w:webHidden/>
           </w:rPr>
-          <w:t>5</w:t>
-        </w:r>
-        <w:r>
-          <w:rPr>
-            <w:noProof/>
-            <w:webHidden/>
-          </w:rPr>
-          <w:fldChar w:fldCharType="end"/>
-        </w:r>
-      </w:hyperlink>
-    </w:p>
-    <w:p>
-      <w:pPr>
-        <w:pStyle w:val="TM2"/>
-        <w:tabs>
-          <w:tab w:val="left" w:pos="800"/>
-          <w:tab w:val="right" w:leader="dot" w:pos="9060"/>
-        </w:tabs>
-        <w:rPr>
-          <w:rFonts w:eastAsiaTheme="minorEastAsia" w:cstheme="minorBidi"/>
-          <w:smallCaps w:val="0"/>
-          <w:noProof/>
-          <w:sz w:val="22"/>
-          <w:szCs w:val="22"/>
-        </w:rPr>
-      </w:pPr>
-      <w:hyperlink w:anchor="_Toc308526341" w:history="1">
-        <w:r>
-          <w:rPr>
-            <w:rStyle w:val="Lienhypertexte"/>
-            <w:noProof/>
-          </w:rPr>
-          <w:t>5.1</w:t>
-        </w:r>
-        <w:r>
-          <w:rPr>
-            <w:rFonts w:eastAsiaTheme="minorEastAsia" w:cstheme="minorBidi"/>
-            <w:smallCaps w:val="0"/>
-            <w:noProof/>
-            <w:sz w:val="22"/>
-            <w:szCs w:val="22"/>
-          </w:rPr>
-          <w:tab/>
-        </w:r>
-        <w:r>
-          <w:rPr>
-            <w:rStyle w:val="Lienhypertexte"/>
-            <w:noProof/>
-          </w:rPr>
-          <w:t>Dossier des tests</w:t>
-        </w:r>
-        <w:r>
-          <w:rPr>
-            <w:noProof/>
-            <w:webHidden/>
-          </w:rPr>
-          <w:tab/>
-        </w:r>
-        <w:r>
-          <w:rPr>
-            <w:noProof/>
-            <w:webHidden/>
-          </w:rPr>
-          <w:fldChar w:fldCharType="begin"/>
-        </w:r>
-        <w:r>
-          <w:rPr>
-            <w:noProof/>
-            <w:webHidden/>
-          </w:rPr>
-          <w:instrText xml:space="preserve"> PAGEREF _Toc308526341 \h </w:instrText>
-        </w:r>
-        <w:r>
-          <w:rPr>
-            <w:noProof/>
-            <w:webHidden/>
-          </w:rPr>
-        </w:r>
-        <w:r>
-          <w:rPr>
-            <w:noProof/>
-            <w:webHidden/>
-          </w:rPr>
-          <w:fldChar w:fldCharType="separate"/>
-        </w:r>
-        <w:r>
-          <w:rPr>
-            <w:noProof/>
-            <w:webHidden/>
-          </w:rPr>
-          <w:t>5</w:t>
+          <w:t>4</w:t>
         </w:r>
         <w:r>
           <w:rPr>
@@ -2561,11 +1038,13 @@
           <w:bCs w:val="0"/>
           <w:caps w:val="0"/>
           <w:noProof/>
-          <w:sz w:val="22"/>
-          <w:szCs w:val="22"/>
+          <w:kern w:val="2"/>
+          <w:sz w:val="24"/>
+          <w:szCs w:val="24"/>
+          <w14:ligatures w14:val="standardContextual"/>
         </w:rPr>
       </w:pPr>
-      <w:hyperlink w:anchor="_Toc308526342" w:history="1">
+      <w:hyperlink w:anchor="_Toc218623875" w:history="1">
         <w:r>
           <w:rPr>
             <w:rStyle w:val="Lienhypertexte"/>
@@ -2580,8 +1059,10 @@
             <w:bCs w:val="0"/>
             <w:caps w:val="0"/>
             <w:noProof/>
-            <w:sz w:val="22"/>
-            <w:szCs w:val="22"/>
+            <w:kern w:val="2"/>
+            <w:sz w:val="24"/>
+            <w:szCs w:val="24"/>
+            <w14:ligatures w14:val="standardContextual"/>
           </w:rPr>
           <w:tab/>
         </w:r>
@@ -2590,7 +1071,7 @@
             <w:rStyle w:val="Lienhypertexte"/>
             <w:noProof/>
           </w:rPr>
-          <w:t>Conclusion</w:t>
+          <w:t>Explication DU. ENV</w:t>
         </w:r>
         <w:r>
           <w:rPr>
@@ -2611,7 +1092,7 @@
             <w:noProof/>
             <w:webHidden/>
           </w:rPr>
-          <w:instrText xml:space="preserve"> PAGEREF _Toc308526342 \h </w:instrText>
+          <w:instrText xml:space="preserve"> PAGEREF _Toc218623875 \h </w:instrText>
         </w:r>
         <w:r>
           <w:rPr>
@@ -2631,277 +1112,7 @@
             <w:noProof/>
             <w:webHidden/>
           </w:rPr>
-          <w:t>5</w:t>
-        </w:r>
-        <w:r>
-          <w:rPr>
-            <w:noProof/>
-            <w:webHidden/>
-          </w:rPr>
-          <w:fldChar w:fldCharType="end"/>
-        </w:r>
-      </w:hyperlink>
-    </w:p>
-    <w:p>
-      <w:pPr>
-        <w:pStyle w:val="TM2"/>
-        <w:tabs>
-          <w:tab w:val="left" w:pos="800"/>
-          <w:tab w:val="right" w:leader="dot" w:pos="9060"/>
-        </w:tabs>
-        <w:rPr>
-          <w:rFonts w:eastAsiaTheme="minorEastAsia" w:cstheme="minorBidi"/>
-          <w:smallCaps w:val="0"/>
-          <w:noProof/>
-          <w:sz w:val="22"/>
-          <w:szCs w:val="22"/>
-        </w:rPr>
-      </w:pPr>
-      <w:hyperlink w:anchor="_Toc308526343" w:history="1">
-        <w:r>
-          <w:rPr>
-            <w:rStyle w:val="Lienhypertexte"/>
-            <w:noProof/>
-          </w:rPr>
-          <w:t>6.1</w:t>
-        </w:r>
-        <w:r>
-          <w:rPr>
-            <w:rFonts w:eastAsiaTheme="minorEastAsia" w:cstheme="minorBidi"/>
-            <w:smallCaps w:val="0"/>
-            <w:noProof/>
-            <w:sz w:val="22"/>
-            <w:szCs w:val="22"/>
-          </w:rPr>
-          <w:tab/>
-        </w:r>
-        <w:r>
-          <w:rPr>
-            <w:rStyle w:val="Lienhypertexte"/>
-            <w:noProof/>
-          </w:rPr>
-          <w:t>Bilan des fonctionnalités demandées</w:t>
-        </w:r>
-        <w:r>
-          <w:rPr>
-            <w:noProof/>
-            <w:webHidden/>
-          </w:rPr>
-          <w:tab/>
-        </w:r>
-        <w:r>
-          <w:rPr>
-            <w:noProof/>
-            <w:webHidden/>
-          </w:rPr>
-          <w:fldChar w:fldCharType="begin"/>
-        </w:r>
-        <w:r>
-          <w:rPr>
-            <w:noProof/>
-            <w:webHidden/>
-          </w:rPr>
-          <w:instrText xml:space="preserve"> PAGEREF _Toc308526343 \h </w:instrText>
-        </w:r>
-        <w:r>
-          <w:rPr>
-            <w:noProof/>
-            <w:webHidden/>
-          </w:rPr>
-        </w:r>
-        <w:r>
-          <w:rPr>
-            <w:noProof/>
-            <w:webHidden/>
-          </w:rPr>
-          <w:fldChar w:fldCharType="separate"/>
-        </w:r>
-        <w:r>
-          <w:rPr>
-            <w:noProof/>
-            <w:webHidden/>
-          </w:rPr>
-          <w:t>5</w:t>
-        </w:r>
-        <w:r>
-          <w:rPr>
-            <w:noProof/>
-            <w:webHidden/>
-          </w:rPr>
-          <w:fldChar w:fldCharType="end"/>
-        </w:r>
-      </w:hyperlink>
-    </w:p>
-    <w:p>
-      <w:pPr>
-        <w:pStyle w:val="TM2"/>
-        <w:tabs>
-          <w:tab w:val="left" w:pos="800"/>
-          <w:tab w:val="right" w:leader="dot" w:pos="9060"/>
-        </w:tabs>
-        <w:rPr>
-          <w:rFonts w:eastAsiaTheme="minorEastAsia" w:cstheme="minorBidi"/>
-          <w:smallCaps w:val="0"/>
-          <w:noProof/>
-          <w:sz w:val="22"/>
-          <w:szCs w:val="22"/>
-        </w:rPr>
-      </w:pPr>
-      <w:hyperlink w:anchor="_Toc308526344" w:history="1">
-        <w:r>
-          <w:rPr>
-            <w:rStyle w:val="Lienhypertexte"/>
-            <w:noProof/>
-          </w:rPr>
-          <w:t>6.2</w:t>
-        </w:r>
-        <w:r>
-          <w:rPr>
-            <w:rFonts w:eastAsiaTheme="minorEastAsia" w:cstheme="minorBidi"/>
-            <w:smallCaps w:val="0"/>
-            <w:noProof/>
-            <w:sz w:val="22"/>
-            <w:szCs w:val="22"/>
-          </w:rPr>
-          <w:tab/>
-        </w:r>
-        <w:r>
-          <w:rPr>
-            <w:rStyle w:val="Lienhypertexte"/>
-            <w:noProof/>
-          </w:rPr>
-          <w:t>Bilan de la planification</w:t>
-        </w:r>
-        <w:r>
-          <w:rPr>
-            <w:noProof/>
-            <w:webHidden/>
-          </w:rPr>
-          <w:tab/>
-        </w:r>
-        <w:r>
-          <w:rPr>
-            <w:noProof/>
-            <w:webHidden/>
-          </w:rPr>
-          <w:fldChar w:fldCharType="begin"/>
-        </w:r>
-        <w:r>
-          <w:rPr>
-            <w:noProof/>
-            <w:webHidden/>
-          </w:rPr>
-          <w:instrText xml:space="preserve"> PAGEREF _Toc308526344 \h </w:instrText>
-        </w:r>
-        <w:r>
-          <w:rPr>
-            <w:noProof/>
-            <w:webHidden/>
-          </w:rPr>
-        </w:r>
-        <w:r>
-          <w:rPr>
-            <w:noProof/>
-            <w:webHidden/>
-          </w:rPr>
-          <w:fldChar w:fldCharType="separate"/>
-        </w:r>
-        <w:r>
-          <w:rPr>
-            <w:noProof/>
-            <w:webHidden/>
-          </w:rPr>
-          <w:t>5</w:t>
-        </w:r>
-        <w:r>
-          <w:rPr>
-            <w:noProof/>
-            <w:webHidden/>
-          </w:rPr>
-          <w:fldChar w:fldCharType="end"/>
-        </w:r>
-      </w:hyperlink>
-    </w:p>
-    <w:p>
-      <w:pPr>
-        <w:pStyle w:val="TM2"/>
-        <w:tabs>
-          <w:tab w:val="left" w:pos="800"/>
-          <w:tab w:val="right" w:leader="dot" w:pos="9060"/>
-        </w:tabs>
-        <w:rPr>
-          <w:rFonts w:eastAsiaTheme="minorEastAsia" w:cstheme="minorBidi"/>
-          <w:smallCaps w:val="0"/>
-          <w:noProof/>
-          <w:sz w:val="22"/>
-          <w:szCs w:val="22"/>
-        </w:rPr>
-      </w:pPr>
-      <w:hyperlink w:anchor="_Toc308526345" w:history="1">
-        <w:r>
-          <w:rPr>
-            <w:rStyle w:val="Lienhypertexte"/>
-            <w:noProof/>
-          </w:rPr>
-          <w:t>6.3</w:t>
-        </w:r>
-        <w:r>
-          <w:rPr>
-            <w:rFonts w:eastAsiaTheme="minorEastAsia" w:cstheme="minorBidi"/>
-            <w:smallCaps w:val="0"/>
-            <w:noProof/>
-            <w:sz w:val="22"/>
-            <w:szCs w:val="22"/>
-          </w:rPr>
-          <w:tab/>
-        </w:r>
-        <w:r>
-          <w:rPr>
-            <w:rStyle w:val="Lienhypertexte"/>
-            <w:noProof/>
-          </w:rPr>
-          <w:t>Bilan personnel</w:t>
-        </w:r>
-        <w:r>
-          <w:rPr>
-            <w:noProof/>
-            <w:webHidden/>
-          </w:rPr>
-          <w:tab/>
-        </w:r>
-        <w:r>
-          <w:rPr>
-            <w:noProof/>
-            <w:webHidden/>
-          </w:rPr>
-          <w:fldChar w:fldCharType="begin"/>
-        </w:r>
-        <w:r>
-          <w:rPr>
-            <w:noProof/>
-            <w:webHidden/>
-          </w:rPr>
-          <w:instrText xml:space="preserve"> PAGEREF _Toc308526345 \h </w:instrText>
-        </w:r>
-        <w:r>
-          <w:rPr>
-            <w:noProof/>
-            <w:webHidden/>
-          </w:rPr>
-        </w:r>
-        <w:r>
-          <w:rPr>
-            <w:noProof/>
-            <w:webHidden/>
-          </w:rPr>
-          <w:fldChar w:fldCharType="separate"/>
-        </w:r>
-        <w:r>
-          <w:rPr>
-            <w:noProof/>
-            <w:webHidden/>
-          </w:rPr>
-          <w:t>5</w:t>
+          <w:t>4</w:t>
         </w:r>
         <w:r>
           <w:rPr>
@@ -2925,11 +1136,13 @@
           <w:bCs w:val="0"/>
           <w:caps w:val="0"/>
           <w:noProof/>
-          <w:sz w:val="22"/>
-          <w:szCs w:val="22"/>
+          <w:kern w:val="2"/>
+          <w:sz w:val="24"/>
+          <w:szCs w:val="24"/>
+          <w14:ligatures w14:val="standardContextual"/>
         </w:rPr>
       </w:pPr>
-      <w:hyperlink w:anchor="_Toc308526346" w:history="1">
+      <w:hyperlink w:anchor="_Toc218623876" w:history="1">
         <w:r>
           <w:rPr>
             <w:rStyle w:val="Lienhypertexte"/>
@@ -2944,8 +1157,10 @@
             <w:bCs w:val="0"/>
             <w:caps w:val="0"/>
             <w:noProof/>
-            <w:sz w:val="22"/>
-            <w:szCs w:val="22"/>
+            <w:kern w:val="2"/>
+            <w:sz w:val="24"/>
+            <w:szCs w:val="24"/>
+            <w14:ligatures w14:val="standardContextual"/>
           </w:rPr>
           <w:tab/>
         </w:r>
@@ -2954,7 +1169,7 @@
             <w:rStyle w:val="Lienhypertexte"/>
             <w:noProof/>
           </w:rPr>
-          <w:t>Divers</w:t>
+          <w:t>Shéma de l’application</w:t>
         </w:r>
         <w:r>
           <w:rPr>
@@ -2975,7 +1190,7 @@
             <w:noProof/>
             <w:webHidden/>
           </w:rPr>
-          <w:instrText xml:space="preserve"> PAGEREF _Toc308526346 \h </w:instrText>
+          <w:instrText xml:space="preserve"> PAGEREF _Toc218623876 \h </w:instrText>
         </w:r>
         <w:r>
           <w:rPr>
@@ -2995,277 +1210,7 @@
             <w:noProof/>
             <w:webHidden/>
           </w:rPr>
-          <w:t>6</w:t>
-        </w:r>
-        <w:r>
-          <w:rPr>
-            <w:noProof/>
-            <w:webHidden/>
-          </w:rPr>
-          <w:fldChar w:fldCharType="end"/>
-        </w:r>
-      </w:hyperlink>
-    </w:p>
-    <w:p>
-      <w:pPr>
-        <w:pStyle w:val="TM2"/>
-        <w:tabs>
-          <w:tab w:val="left" w:pos="800"/>
-          <w:tab w:val="right" w:leader="dot" w:pos="9060"/>
-        </w:tabs>
-        <w:rPr>
-          <w:rFonts w:eastAsiaTheme="minorEastAsia" w:cstheme="minorBidi"/>
-          <w:smallCaps w:val="0"/>
-          <w:noProof/>
-          <w:sz w:val="22"/>
-          <w:szCs w:val="22"/>
-        </w:rPr>
-      </w:pPr>
-      <w:hyperlink w:anchor="_Toc308526347" w:history="1">
-        <w:r>
-          <w:rPr>
-            <w:rStyle w:val="Lienhypertexte"/>
-            <w:noProof/>
-          </w:rPr>
-          <w:t>7.1</w:t>
-        </w:r>
-        <w:r>
-          <w:rPr>
-            <w:rFonts w:eastAsiaTheme="minorEastAsia" w:cstheme="minorBidi"/>
-            <w:smallCaps w:val="0"/>
-            <w:noProof/>
-            <w:sz w:val="22"/>
-            <w:szCs w:val="22"/>
-          </w:rPr>
-          <w:tab/>
-        </w:r>
-        <w:r>
-          <w:rPr>
-            <w:rStyle w:val="Lienhypertexte"/>
-            <w:noProof/>
-          </w:rPr>
-          <w:t>Journal de travail</w:t>
-        </w:r>
-        <w:r>
-          <w:rPr>
-            <w:noProof/>
-            <w:webHidden/>
-          </w:rPr>
-          <w:tab/>
-        </w:r>
-        <w:r>
-          <w:rPr>
-            <w:noProof/>
-            <w:webHidden/>
-          </w:rPr>
-          <w:fldChar w:fldCharType="begin"/>
-        </w:r>
-        <w:r>
-          <w:rPr>
-            <w:noProof/>
-            <w:webHidden/>
-          </w:rPr>
-          <w:instrText xml:space="preserve"> PAGEREF _Toc308526347 \h </w:instrText>
-        </w:r>
-        <w:r>
-          <w:rPr>
-            <w:noProof/>
-            <w:webHidden/>
-          </w:rPr>
-        </w:r>
-        <w:r>
-          <w:rPr>
-            <w:noProof/>
-            <w:webHidden/>
-          </w:rPr>
-          <w:fldChar w:fldCharType="separate"/>
-        </w:r>
-        <w:r>
-          <w:rPr>
-            <w:noProof/>
-            <w:webHidden/>
-          </w:rPr>
-          <w:t>6</w:t>
-        </w:r>
-        <w:r>
-          <w:rPr>
-            <w:noProof/>
-            <w:webHidden/>
-          </w:rPr>
-          <w:fldChar w:fldCharType="end"/>
-        </w:r>
-      </w:hyperlink>
-    </w:p>
-    <w:p>
-      <w:pPr>
-        <w:pStyle w:val="TM2"/>
-        <w:tabs>
-          <w:tab w:val="left" w:pos="800"/>
-          <w:tab w:val="right" w:leader="dot" w:pos="9060"/>
-        </w:tabs>
-        <w:rPr>
-          <w:rFonts w:eastAsiaTheme="minorEastAsia" w:cstheme="minorBidi"/>
-          <w:smallCaps w:val="0"/>
-          <w:noProof/>
-          <w:sz w:val="22"/>
-          <w:szCs w:val="22"/>
-        </w:rPr>
-      </w:pPr>
-      <w:hyperlink w:anchor="_Toc308526348" w:history="1">
-        <w:r>
-          <w:rPr>
-            <w:rStyle w:val="Lienhypertexte"/>
-            <w:noProof/>
-          </w:rPr>
-          <w:t>7.2</w:t>
-        </w:r>
-        <w:r>
-          <w:rPr>
-            <w:rFonts w:eastAsiaTheme="minorEastAsia" w:cstheme="minorBidi"/>
-            <w:smallCaps w:val="0"/>
-            <w:noProof/>
-            <w:sz w:val="22"/>
-            <w:szCs w:val="22"/>
-          </w:rPr>
-          <w:tab/>
-        </w:r>
-        <w:r>
-          <w:rPr>
-            <w:rStyle w:val="Lienhypertexte"/>
-            <w:noProof/>
-          </w:rPr>
-          <w:t>Bibliographie</w:t>
-        </w:r>
-        <w:r>
-          <w:rPr>
-            <w:noProof/>
-            <w:webHidden/>
-          </w:rPr>
-          <w:tab/>
-        </w:r>
-        <w:r>
-          <w:rPr>
-            <w:noProof/>
-            <w:webHidden/>
-          </w:rPr>
-          <w:fldChar w:fldCharType="begin"/>
-        </w:r>
-        <w:r>
-          <w:rPr>
-            <w:noProof/>
-            <w:webHidden/>
-          </w:rPr>
-          <w:instrText xml:space="preserve"> PAGEREF _Toc308526348 \h </w:instrText>
-        </w:r>
-        <w:r>
-          <w:rPr>
-            <w:noProof/>
-            <w:webHidden/>
-          </w:rPr>
-        </w:r>
-        <w:r>
-          <w:rPr>
-            <w:noProof/>
-            <w:webHidden/>
-          </w:rPr>
-          <w:fldChar w:fldCharType="separate"/>
-        </w:r>
-        <w:r>
-          <w:rPr>
-            <w:noProof/>
-            <w:webHidden/>
-          </w:rPr>
-          <w:t>6</w:t>
-        </w:r>
-        <w:r>
-          <w:rPr>
-            <w:noProof/>
-            <w:webHidden/>
-          </w:rPr>
-          <w:fldChar w:fldCharType="end"/>
-        </w:r>
-      </w:hyperlink>
-    </w:p>
-    <w:p>
-      <w:pPr>
-        <w:pStyle w:val="TM2"/>
-        <w:tabs>
-          <w:tab w:val="left" w:pos="800"/>
-          <w:tab w:val="right" w:leader="dot" w:pos="9060"/>
-        </w:tabs>
-        <w:rPr>
-          <w:rFonts w:eastAsiaTheme="minorEastAsia" w:cstheme="minorBidi"/>
-          <w:smallCaps w:val="0"/>
-          <w:noProof/>
-          <w:sz w:val="22"/>
-          <w:szCs w:val="22"/>
-        </w:rPr>
-      </w:pPr>
-      <w:hyperlink w:anchor="_Toc308526349" w:history="1">
-        <w:r>
-          <w:rPr>
-            <w:rStyle w:val="Lienhypertexte"/>
-            <w:noProof/>
-          </w:rPr>
-          <w:t>7.3</w:t>
-        </w:r>
-        <w:r>
-          <w:rPr>
-            <w:rFonts w:eastAsiaTheme="minorEastAsia" w:cstheme="minorBidi"/>
-            <w:smallCaps w:val="0"/>
-            <w:noProof/>
-            <w:sz w:val="22"/>
-            <w:szCs w:val="22"/>
-          </w:rPr>
-          <w:tab/>
-        </w:r>
-        <w:r>
-          <w:rPr>
-            <w:rStyle w:val="Lienhypertexte"/>
-            <w:noProof/>
-          </w:rPr>
-          <w:t>Webographie</w:t>
-        </w:r>
-        <w:r>
-          <w:rPr>
-            <w:noProof/>
-            <w:webHidden/>
-          </w:rPr>
-          <w:tab/>
-        </w:r>
-        <w:r>
-          <w:rPr>
-            <w:noProof/>
-            <w:webHidden/>
-          </w:rPr>
-          <w:fldChar w:fldCharType="begin"/>
-        </w:r>
-        <w:r>
-          <w:rPr>
-            <w:noProof/>
-            <w:webHidden/>
-          </w:rPr>
-          <w:instrText xml:space="preserve"> PAGEREF _Toc308526349 \h </w:instrText>
-        </w:r>
-        <w:r>
-          <w:rPr>
-            <w:noProof/>
-            <w:webHidden/>
-          </w:rPr>
-        </w:r>
-        <w:r>
-          <w:rPr>
-            <w:noProof/>
-            <w:webHidden/>
-          </w:rPr>
-          <w:fldChar w:fldCharType="separate"/>
-        </w:r>
-        <w:r>
-          <w:rPr>
-            <w:noProof/>
-            <w:webHidden/>
-          </w:rPr>
-          <w:t>6</w:t>
+          <w:t>4</w:t>
         </w:r>
         <w:r>
           <w:rPr>
@@ -3289,11 +1234,13 @@
           <w:bCs w:val="0"/>
           <w:caps w:val="0"/>
           <w:noProof/>
-          <w:sz w:val="22"/>
-          <w:szCs w:val="22"/>
+          <w:kern w:val="2"/>
+          <w:sz w:val="24"/>
+          <w:szCs w:val="24"/>
+          <w14:ligatures w14:val="standardContextual"/>
         </w:rPr>
       </w:pPr>
-      <w:hyperlink w:anchor="_Toc308526350" w:history="1">
+      <w:hyperlink w:anchor="_Toc218623877" w:history="1">
         <w:r>
           <w:rPr>
             <w:rStyle w:val="Lienhypertexte"/>
@@ -3308,8 +1255,10 @@
             <w:bCs w:val="0"/>
             <w:caps w:val="0"/>
             <w:noProof/>
-            <w:sz w:val="22"/>
-            <w:szCs w:val="22"/>
+            <w:kern w:val="2"/>
+            <w:sz w:val="24"/>
+            <w:szCs w:val="24"/>
+            <w14:ligatures w14:val="standardContextual"/>
           </w:rPr>
           <w:tab/>
         </w:r>
@@ -3339,7 +1288,7 @@
             <w:noProof/>
             <w:webHidden/>
           </w:rPr>
-          <w:instrText xml:space="preserve"> PAGEREF _Toc308526350 \h </w:instrText>
+          <w:instrText xml:space="preserve"> PAGEREF _Toc218623877 \h </w:instrText>
         </w:r>
         <w:r>
           <w:rPr>
@@ -3359,7 +1308,7 @@
             <w:noProof/>
             <w:webHidden/>
           </w:rPr>
-          <w:t>6</w:t>
+          <w:t>4</w:t>
         </w:r>
         <w:r>
           <w:rPr>
@@ -3392,7 +1341,7 @@
       </w:pPr>
       <w:bookmarkStart w:id="0" w:name="_Toc532179955"/>
       <w:bookmarkStart w:id="1" w:name="_Toc165969637"/>
-      <w:bookmarkStart w:id="2" w:name="_Toc308526316"/>
+      <w:bookmarkStart w:id="2" w:name="_Toc218623866"/>
       <w:r>
         <w:lastRenderedPageBreak/>
         <w:t>Spécifications</w:t>
@@ -3410,9 +1359,9 @@
       <w:pPr>
         <w:pStyle w:val="Titre2"/>
       </w:pPr>
-      <w:bookmarkStart w:id="3" w:name="_Toc308526317"/>
-      <w:bookmarkStart w:id="4" w:name="_Toc532179969"/>
-      <w:bookmarkStart w:id="5" w:name="_Toc165969639"/>
+      <w:bookmarkStart w:id="3" w:name="_Toc532179969"/>
+      <w:bookmarkStart w:id="4" w:name="_Toc165969639"/>
+      <w:bookmarkStart w:id="5" w:name="_Toc218623867"/>
       <w:r>
         <w:t>T</w:t>
       </w:r>
@@ -3422,7 +1371,7 @@
       <w:r>
         <w:t>e</w:t>
       </w:r>
-      <w:bookmarkEnd w:id="3"/>
+      <w:bookmarkEnd w:id="5"/>
     </w:p>
     <w:p>
       <w:pPr>
@@ -3433,11 +1382,9 @@
       <w:pPr>
         <w:ind w:left="426" w:firstLine="708"/>
       </w:pPr>
-      <w:proofErr w:type="spellStart"/>
       <w:r>
         <w:t>BAMMOS_P_Cloud</w:t>
       </w:r>
-      <w:proofErr w:type="spellEnd"/>
     </w:p>
     <w:p>
       <w:pPr>
@@ -3448,7 +1395,7 @@
       <w:pPr>
         <w:pStyle w:val="Titre2"/>
       </w:pPr>
-      <w:bookmarkStart w:id="6" w:name="_Toc308526318"/>
+      <w:bookmarkStart w:id="6" w:name="_Toc218623868"/>
       <w:r>
         <w:t>Description</w:t>
       </w:r>
@@ -3464,15 +1411,7 @@
         <w:ind w:left="1134"/>
       </w:pPr>
       <w:r>
-        <w:t xml:space="preserve">Nous devons déployer une </w:t>
-      </w:r>
-      <w:proofErr w:type="spellStart"/>
-      <w:r>
-        <w:t>webapp</w:t>
-      </w:r>
-      <w:proofErr w:type="spellEnd"/>
-      <w:r>
-        <w:t xml:space="preserve"> que nous avons développé sur Azure en y ajoutant des fonctionnalités. L’application doit utiliser une base de données. Nous avons utilisé l’application passion lecture.</w:t>
+        <w:t>Nous devons déployer une webapp que nous avons développé sur Azure en y ajoutant des fonctionnalités. L’application doit utiliser une base de données. Nous avons utilisé l’application passion lecture.</w:t>
       </w:r>
     </w:p>
     <w:p>
@@ -3484,7 +1423,7 @@
       <w:pPr>
         <w:pStyle w:val="Titre2"/>
       </w:pPr>
-      <w:bookmarkStart w:id="7" w:name="_Toc308526319"/>
+      <w:bookmarkStart w:id="7" w:name="_Toc218623869"/>
       <w:r>
         <w:t>Matériel et logiciels à disposition</w:t>
       </w:r>
@@ -3540,7 +1479,7 @@
       <w:pPr>
         <w:pStyle w:val="Titre2"/>
       </w:pPr>
-      <w:bookmarkStart w:id="8" w:name="_Toc308526320"/>
+      <w:bookmarkStart w:id="8" w:name="_Toc218623870"/>
       <w:r>
         <w:t>P</w:t>
       </w:r>
@@ -3563,13 +1502,8 @@
         </w:numPr>
       </w:pPr>
       <w:r>
-        <w:t>Git/</w:t>
-      </w:r>
-      <w:proofErr w:type="spellStart"/>
-      <w:r>
-        <w:t>Github</w:t>
-      </w:r>
-      <w:proofErr w:type="spellEnd"/>
+        <w:t>Git/Github</w:t>
+      </w:r>
     </w:p>
     <w:p>
       <w:pPr>
@@ -3591,15 +1525,17 @@
         <w:pStyle w:val="Retraitcorpsdetexte3"/>
       </w:pPr>
     </w:p>
-    <w:bookmarkEnd w:id="4"/>
-    <w:bookmarkEnd w:id="5"/>
     <w:p>
       <w:pPr>
         <w:pStyle w:val="Titre1"/>
       </w:pPr>
+      <w:bookmarkStart w:id="9" w:name="_Toc218623871"/>
+      <w:bookmarkEnd w:id="3"/>
+      <w:bookmarkEnd w:id="4"/>
       <w:r>
         <w:t>MSAL</w:t>
       </w:r>
+      <w:bookmarkEnd w:id="9"/>
     </w:p>
     <w:p>
       <w:pPr>
@@ -3691,7 +1627,6 @@
       <w:r>
         <w:t xml:space="preserve">MSAL échange ce code contre des </w:t>
       </w:r>
-      <w:proofErr w:type="spellStart"/>
       <w:r>
         <w:rPr>
           <w:b/>
@@ -3699,25 +1634,8 @@
         </w:rPr>
         <w:t>tokens</w:t>
       </w:r>
-      <w:proofErr w:type="spellEnd"/>
-      <w:r>
-        <w:t xml:space="preserve"> (ID + </w:t>
-      </w:r>
-      <w:proofErr w:type="spellStart"/>
-      <w:r>
-        <w:t>access</w:t>
-      </w:r>
-      <w:proofErr w:type="spellEnd"/>
-      <w:r>
-        <w:t xml:space="preserve"> </w:t>
-      </w:r>
-      <w:proofErr w:type="spellStart"/>
-      <w:r>
-        <w:t>tokens</w:t>
-      </w:r>
-      <w:proofErr w:type="spellEnd"/>
-      <w:r>
-        <w:t>).</w:t>
+      <w:r>
+        <w:t xml:space="preserve"> (ID + access tokens).</w:t>
       </w:r>
     </w:p>
     <w:p>
@@ -3729,31 +1647,7 @@
         </w:numPr>
       </w:pPr>
       <w:r>
-        <w:t xml:space="preserve">Les </w:t>
-      </w:r>
-      <w:proofErr w:type="spellStart"/>
-      <w:r>
-        <w:t>tokens</w:t>
-      </w:r>
-      <w:proofErr w:type="spellEnd"/>
-      <w:r>
-        <w:t xml:space="preserve"> sont stockés (</w:t>
-      </w:r>
-      <w:proofErr w:type="spellStart"/>
-      <w:r>
-        <w:t>localStorage</w:t>
-      </w:r>
-      <w:proofErr w:type="spellEnd"/>
-      <w:r>
-        <w:t xml:space="preserve"> / </w:t>
-      </w:r>
-      <w:proofErr w:type="spellStart"/>
-      <w:r>
-        <w:t>sessionStorage</w:t>
-      </w:r>
-      <w:proofErr w:type="spellEnd"/>
-      <w:r>
-        <w:t>).</w:t>
+        <w:t>Les tokens sont stockés (localStorage / sessionStorage).</w:t>
       </w:r>
     </w:p>
     <w:p>
@@ -3765,15 +1659,7 @@
         </w:numPr>
       </w:pPr>
       <w:r>
-        <w:t xml:space="preserve">L’application utilise ces </w:t>
-      </w:r>
-      <w:proofErr w:type="spellStart"/>
-      <w:r>
-        <w:t>tokens</w:t>
-      </w:r>
-      <w:proofErr w:type="spellEnd"/>
-      <w:r>
-        <w:t xml:space="preserve"> pour appeler des APIs sécurisées.</w:t>
+        <w:t>L’application utilise ces tokens pour appeler des APIs sécurisées.</w:t>
       </w:r>
     </w:p>
     <w:p>
@@ -3786,55 +1672,73 @@
       <w:pPr>
         <w:pStyle w:val="Titre1"/>
       </w:pPr>
+      <w:bookmarkStart w:id="10" w:name="_Toc218623872"/>
+      <w:r>
+        <w:t>Répartition des Tâches</w:t>
+      </w:r>
+      <w:bookmarkEnd w:id="10"/>
+    </w:p>
+    <w:p>
+      <w:pPr>
+        <w:pStyle w:val="Corpsdetexte"/>
+      </w:pPr>
+      <w:r>
+        <w:t>Avant chaque début d’après-midi, on se mettait des objectifs qu’on essayait de faire jusqu’à la fin de l’après-midi. Si on finissait toutes nos tâches avant l’autres on l’aidais pour réussir à finir ce que on voulait pour la journée.</w:t>
+      </w:r>
+    </w:p>
+    <w:p>
+      <w:pPr>
+        <w:pStyle w:val="Titre1"/>
+      </w:pPr>
+      <w:bookmarkStart w:id="11" w:name="_Toc218623873"/>
       <w:r>
         <w:lastRenderedPageBreak/>
-        <w:t>Répartition des Tâches</w:t>
-      </w:r>
+        <w:t>connaissance acquise</w:t>
+      </w:r>
+      <w:bookmarkEnd w:id="11"/>
     </w:p>
     <w:p>
       <w:pPr>
         <w:pStyle w:val="Titre1"/>
       </w:pPr>
-      <w:r>
-        <w:t>connaissance acquise</w:t>
-      </w:r>
+      <w:bookmarkStart w:id="12" w:name="_Toc218623874"/>
+      <w:r>
+        <w:t>Problèmes rencontrés</w:t>
+      </w:r>
+      <w:bookmarkEnd w:id="12"/>
     </w:p>
     <w:p>
       <w:pPr>
         <w:pStyle w:val="Titre1"/>
       </w:pPr>
-      <w:r>
-        <w:t>Problèmes rencontrés</w:t>
-      </w:r>
+      <w:bookmarkStart w:id="13" w:name="_Toc218623875"/>
+      <w:r>
+        <w:t xml:space="preserve">Explication </w:t>
+      </w:r>
+      <w:r>
+        <w:t>DU. ENV</w:t>
+      </w:r>
+      <w:bookmarkEnd w:id="13"/>
     </w:p>
     <w:p>
       <w:pPr>
         <w:pStyle w:val="Titre1"/>
       </w:pPr>
-      <w:r>
-        <w:t xml:space="preserve">Explication </w:t>
-      </w:r>
-      <w:r>
-        <w:t>DU. ENV</w:t>
-      </w:r>
+      <w:bookmarkStart w:id="14" w:name="_Toc218623876"/>
+      <w:r>
+        <w:t>Shéma de l’application</w:t>
+      </w:r>
+      <w:bookmarkEnd w:id="14"/>
     </w:p>
     <w:p>
       <w:pPr>
         <w:pStyle w:val="Titre1"/>
       </w:pPr>
-      <w:r>
-        <w:t>Shéma de l’application</w:t>
-      </w:r>
-    </w:p>
-    <w:p>
-      <w:pPr>
-        <w:pStyle w:val="Titre1"/>
-      </w:pPr>
-      <w:bookmarkStart w:id="9" w:name="_Toc308526350"/>
+      <w:bookmarkStart w:id="15" w:name="_Toc218623877"/>
       <w:r>
         <w:t>Annexes</w:t>
       </w:r>
-      <w:bookmarkEnd w:id="9"/>
+      <w:bookmarkEnd w:id="15"/>
     </w:p>
     <w:sectPr>
       <w:headerReference w:type="default" r:id="rId9"/>
@@ -3850,7 +1754,7 @@
 </file>
 
 <file path=word/endnotes.xml><?xml version="1.0" encoding="utf-8"?>
-<w:endnotes xmlns:wpc="http://schemas.microsoft.com/office/word/2010/wordprocessingCanvas" xmlns:cx="http://schemas.microsoft.com/office/drawing/2014/chartex" xmlns:cx1="http://schemas.microsoft.com/office/drawing/2015/9/8/chartex" xmlns:cx2="http://schemas.microsoft.com/office/drawing/2015/10/21/chartex" xmlns:cx3="http://schemas.microsoft.com/office/drawing/2016/5/9/chartex" xmlns:cx4="http://schemas.microsoft.com/office/drawing/2016/5/10/chartex" xmlns:cx5="http://schemas.microsoft.com/office/drawing/2016/5/11/chartex" xmlns:cx6="http://schemas.microsoft.com/office/drawing/2016/5/12/chartex" xmlns:cx7="http://schemas.microsoft.com/office/drawing/2016/5/13/chartex" xmlns:cx8="http://schemas.microsoft.com/office/drawing/2016/5/14/chartex" xmlns:mc="http://schemas.openxmlformats.org/markup-compatibility/2006" xmlns:aink="http://schemas.microsoft.com/office/drawing/2016/ink" xmlns:am3d="http://schemas.microsoft.com/office/drawing/2017/model3d" xmlns:o="urn:schemas-microsoft-com:office:office" xmlns:oel="http://schemas.microsoft.com/office/2019/extlst" xmlns:r="http://schemas.openxmlformats.org/officeDocument/2006/relationships" xmlns:m="http://schemas.openxmlformats.org/officeDocument/2006/math" xmlns:v="urn:schemas-microsoft-com:vml" xmlns:wp14="http://schemas.microsoft.com/office/word/2010/wordprocessingDrawing" xmlns:wp="http://schemas.openxmlformats.org/drawingml/2006/wordprocessingDrawing" xmlns:w10="urn:schemas-microsoft-com:office:word" xmlns:w="http://schemas.openxmlformats.org/wordprocessingml/2006/main" xmlns:w14="http://schemas.microsoft.com/office/word/2010/wordml" xmlns:w15="http://schemas.microsoft.com/office/word/2012/wordml" xmlns:w16cex="http://schemas.microsoft.com/office/word/2018/wordml/cex" xmlns:w16cid="http://schemas.microsoft.com/office/word/2016/wordml/cid" xmlns:w16="http://schemas.microsoft.com/office/word/2018/wordml" xmlns:w16sdtdh="http://schemas.microsoft.com/office/word/2020/wordml/sdtdatahash" xmlns:w16se="http://schemas.microsoft.com/office/word/2015/wordml/symex" xmlns:wpg="http://schemas.microsoft.com/office/word/2010/wordprocessingGroup" xmlns:wpi="http://schemas.microsoft.com/office/word/2010/wordprocessingInk" xmlns:wne="http://schemas.microsoft.com/office/word/2006/wordml" xmlns:wps="http://schemas.microsoft.com/office/word/2010/wordprocessingShape" mc:Ignorable="w14 w15 w16se w16cid w16 w16cex w16sdtdh wp14">
+<w:endnotes xmlns:wpc="http://schemas.microsoft.com/office/word/2010/wordprocessingCanvas" xmlns:cx="http://schemas.microsoft.com/office/drawing/2014/chartex" xmlns:cx1="http://schemas.microsoft.com/office/drawing/2015/9/8/chartex" xmlns:cx2="http://schemas.microsoft.com/office/drawing/2015/10/21/chartex" xmlns:cx3="http://schemas.microsoft.com/office/drawing/2016/5/9/chartex" xmlns:cx4="http://schemas.microsoft.com/office/drawing/2016/5/10/chartex" xmlns:cx5="http://schemas.microsoft.com/office/drawing/2016/5/11/chartex" xmlns:cx6="http://schemas.microsoft.com/office/drawing/2016/5/12/chartex" xmlns:cx7="http://schemas.microsoft.com/office/drawing/2016/5/13/chartex" xmlns:cx8="http://schemas.microsoft.com/office/drawing/2016/5/14/chartex" xmlns:mc="http://schemas.openxmlformats.org/markup-compatibility/2006" xmlns:aink="http://schemas.microsoft.com/office/drawing/2016/ink" xmlns:am3d="http://schemas.microsoft.com/office/drawing/2017/model3d" xmlns:o="urn:schemas-microsoft-com:office:office" xmlns:oel="http://schemas.microsoft.com/office/2019/extlst" xmlns:r="http://schemas.openxmlformats.org/officeDocument/2006/relationships" xmlns:m="http://schemas.openxmlformats.org/officeDocument/2006/math" xmlns:v="urn:schemas-microsoft-com:vml" xmlns:wp14="http://schemas.microsoft.com/office/word/2010/wordprocessingDrawing" xmlns:wp="http://schemas.openxmlformats.org/drawingml/2006/wordprocessingDrawing" xmlns:w10="urn:schemas-microsoft-com:office:word" xmlns:w="http://schemas.openxmlformats.org/wordprocessingml/2006/main" xmlns:w14="http://schemas.microsoft.com/office/word/2010/wordml" xmlns:w15="http://schemas.microsoft.com/office/word/2012/wordml" xmlns:w16cex="http://schemas.microsoft.com/office/word/2018/wordml/cex" xmlns:w16cid="http://schemas.microsoft.com/office/word/2016/wordml/cid" xmlns:w16="http://schemas.microsoft.com/office/word/2018/wordml" xmlns:w16du="http://schemas.microsoft.com/office/word/2023/wordml/word16du" xmlns:w16sdtdh="http://schemas.microsoft.com/office/word/2020/wordml/sdtdatahash" xmlns:w16sdtfl="http://schemas.microsoft.com/office/word/2024/wordml/sdtformatlock" xmlns:w16se="http://schemas.microsoft.com/office/word/2015/wordml/symex" xmlns:wpg="http://schemas.microsoft.com/office/word/2010/wordprocessingGroup" xmlns:wpi="http://schemas.microsoft.com/office/word/2010/wordprocessingInk" xmlns:wne="http://schemas.microsoft.com/office/word/2006/wordml" xmlns:wps="http://schemas.microsoft.com/office/word/2010/wordprocessingShape" mc:Ignorable="w14 w15 w16se w16cid w16 w16cex w16sdtdh w16sdtfl w16du wp14">
   <w:endnote w:type="separator" w:id="-1">
     <w:p>
       <w:r>
@@ -3869,7 +1773,7 @@
 </file>
 
 <file path=word/footer1.xml><?xml version="1.0" encoding="utf-8"?>
-<w:ftr xmlns:wpc="http://schemas.microsoft.com/office/word/2010/wordprocessingCanvas" xmlns:cx="http://schemas.microsoft.com/office/drawing/2014/chartex" xmlns:cx1="http://schemas.microsoft.com/office/drawing/2015/9/8/chartex" xmlns:cx2="http://schemas.microsoft.com/office/drawing/2015/10/21/chartex" xmlns:cx3="http://schemas.microsoft.com/office/drawing/2016/5/9/chartex" xmlns:cx4="http://schemas.microsoft.com/office/drawing/2016/5/10/chartex" xmlns:cx5="http://schemas.microsoft.com/office/drawing/2016/5/11/chartex" xmlns:cx6="http://schemas.microsoft.com/office/drawing/2016/5/12/chartex" xmlns:cx7="http://schemas.microsoft.com/office/drawing/2016/5/13/chartex" xmlns:cx8="http://schemas.microsoft.com/office/drawing/2016/5/14/chartex" xmlns:mc="http://schemas.openxmlformats.org/markup-compatibility/2006" xmlns:aink="http://schemas.microsoft.com/office/drawing/2016/ink" xmlns:am3d="http://schemas.microsoft.com/office/drawing/2017/model3d" xmlns:o="urn:schemas-microsoft-com:office:office" xmlns:oel="http://schemas.microsoft.com/office/2019/extlst" xmlns:r="http://schemas.openxmlformats.org/officeDocument/2006/relationships" xmlns:m="http://schemas.openxmlformats.org/officeDocument/2006/math" xmlns:v="urn:schemas-microsoft-com:vml" xmlns:wp14="http://schemas.microsoft.com/office/word/2010/wordprocessingDrawing" xmlns:wp="http://schemas.openxmlformats.org/drawingml/2006/wordprocessingDrawing" xmlns:w10="urn:schemas-microsoft-com:office:word" xmlns:w="http://schemas.openxmlformats.org/wordprocessingml/2006/main" xmlns:w14="http://schemas.microsoft.com/office/word/2010/wordml" xmlns:w15="http://schemas.microsoft.com/office/word/2012/wordml" xmlns:w16cex="http://schemas.microsoft.com/office/word/2018/wordml/cex" xmlns:w16cid="http://schemas.microsoft.com/office/word/2016/wordml/cid" xmlns:w16="http://schemas.microsoft.com/office/word/2018/wordml" xmlns:w16sdtdh="http://schemas.microsoft.com/office/word/2020/wordml/sdtdatahash" xmlns:w16se="http://schemas.microsoft.com/office/word/2015/wordml/symex" xmlns:wpg="http://schemas.microsoft.com/office/word/2010/wordprocessingGroup" xmlns:wpi="http://schemas.microsoft.com/office/word/2010/wordprocessingInk" xmlns:wne="http://schemas.microsoft.com/office/word/2006/wordml" xmlns:wps="http://schemas.microsoft.com/office/word/2010/wordprocessingShape" mc:Ignorable="w14 w15 w16se w16cid w16 w16cex w16sdtdh wp14">
+<w:ftr xmlns:wpc="http://schemas.microsoft.com/office/word/2010/wordprocessingCanvas" xmlns:cx="http://schemas.microsoft.com/office/drawing/2014/chartex" xmlns:cx1="http://schemas.microsoft.com/office/drawing/2015/9/8/chartex" xmlns:cx2="http://schemas.microsoft.com/office/drawing/2015/10/21/chartex" xmlns:cx3="http://schemas.microsoft.com/office/drawing/2016/5/9/chartex" xmlns:cx4="http://schemas.microsoft.com/office/drawing/2016/5/10/chartex" xmlns:cx5="http://schemas.microsoft.com/office/drawing/2016/5/11/chartex" xmlns:cx6="http://schemas.microsoft.com/office/drawing/2016/5/12/chartex" xmlns:cx7="http://schemas.microsoft.com/office/drawing/2016/5/13/chartex" xmlns:cx8="http://schemas.microsoft.com/office/drawing/2016/5/14/chartex" xmlns:mc="http://schemas.openxmlformats.org/markup-compatibility/2006" xmlns:aink="http://schemas.microsoft.com/office/drawing/2016/ink" xmlns:am3d="http://schemas.microsoft.com/office/drawing/2017/model3d" xmlns:o="urn:schemas-microsoft-com:office:office" xmlns:oel="http://schemas.microsoft.com/office/2019/extlst" xmlns:r="http://schemas.openxmlformats.org/officeDocument/2006/relationships" xmlns:m="http://schemas.openxmlformats.org/officeDocument/2006/math" xmlns:v="urn:schemas-microsoft-com:vml" xmlns:wp14="http://schemas.microsoft.com/office/word/2010/wordprocessingDrawing" xmlns:wp="http://schemas.openxmlformats.org/drawingml/2006/wordprocessingDrawing" xmlns:w10="urn:schemas-microsoft-com:office:word" xmlns:w="http://schemas.openxmlformats.org/wordprocessingml/2006/main" xmlns:w14="http://schemas.microsoft.com/office/word/2010/wordml" xmlns:w15="http://schemas.microsoft.com/office/word/2012/wordml" xmlns:w16cex="http://schemas.microsoft.com/office/word/2018/wordml/cex" xmlns:w16cid="http://schemas.microsoft.com/office/word/2016/wordml/cid" xmlns:w16="http://schemas.microsoft.com/office/word/2018/wordml" xmlns:w16du="http://schemas.microsoft.com/office/word/2023/wordml/word16du" xmlns:w16sdtdh="http://schemas.microsoft.com/office/word/2020/wordml/sdtdatahash" xmlns:w16sdtfl="http://schemas.microsoft.com/office/word/2024/wordml/sdtformatlock" xmlns:w16se="http://schemas.microsoft.com/office/word/2015/wordml/symex" xmlns:wpg="http://schemas.microsoft.com/office/word/2010/wordprocessingGroup" xmlns:wpi="http://schemas.microsoft.com/office/word/2010/wordprocessingInk" xmlns:wne="http://schemas.microsoft.com/office/word/2006/wordml" xmlns:wps="http://schemas.microsoft.com/office/word/2010/wordprocessingShape" mc:Ignorable="w14 w15 w16se w16cid w16 w16cex w16sdtdh w16sdtfl w16du wp14">
   <w:tbl>
     <w:tblPr>
       <w:tblStyle w:val="Grilledutableau"/>
@@ -4254,21 +2158,12 @@
               <w:szCs w:val="16"/>
             </w:rPr>
           </w:pPr>
-          <w:proofErr w:type="gramStart"/>
           <w:r>
             <w:rPr>
               <w:rFonts w:cs="Arial"/>
               <w:szCs w:val="16"/>
             </w:rPr>
-            <w:t>Version:</w:t>
-          </w:r>
-          <w:proofErr w:type="gramEnd"/>
-          <w:r>
-            <w:rPr>
-              <w:rFonts w:cs="Arial"/>
-              <w:szCs w:val="16"/>
-            </w:rPr>
-            <w:t xml:space="preserve"> </w:t>
+            <w:t xml:space="preserve">Version: </w:t>
           </w:r>
           <w:fldSimple w:instr=" REVNUM   \* MERGEFORMAT ">
             <w:r>
@@ -4314,7 +2209,7 @@
               <w:noProof/>
               <w:szCs w:val="16"/>
             </w:rPr>
-            <w:t>03.12.2025 16:29</w:t>
+            <w:t>17.12.2025 14:20</w:t>
           </w:r>
           <w:r>
             <w:rPr>
@@ -4367,7 +2262,7 @@
 </file>
 
 <file path=word/footnotes.xml><?xml version="1.0" encoding="utf-8"?>
-<w:footnotes xmlns:wpc="http://schemas.microsoft.com/office/word/2010/wordprocessingCanvas" xmlns:cx="http://schemas.microsoft.com/office/drawing/2014/chartex" xmlns:cx1="http://schemas.microsoft.com/office/drawing/2015/9/8/chartex" xmlns:cx2="http://schemas.microsoft.com/office/drawing/2015/10/21/chartex" xmlns:cx3="http://schemas.microsoft.com/office/drawing/2016/5/9/chartex" xmlns:cx4="http://schemas.microsoft.com/office/drawing/2016/5/10/chartex" xmlns:cx5="http://schemas.microsoft.com/office/drawing/2016/5/11/chartex" xmlns:cx6="http://schemas.microsoft.com/office/drawing/2016/5/12/chartex" xmlns:cx7="http://schemas.microsoft.com/office/drawing/2016/5/13/chartex" xmlns:cx8="http://schemas.microsoft.com/office/drawing/2016/5/14/chartex" xmlns:mc="http://schemas.openxmlformats.org/markup-compatibility/2006" xmlns:aink="http://schemas.microsoft.com/office/drawing/2016/ink" xmlns:am3d="http://schemas.microsoft.com/office/drawing/2017/model3d" xmlns:o="urn:schemas-microsoft-com:office:office" xmlns:oel="http://schemas.microsoft.com/office/2019/extlst" xmlns:r="http://schemas.openxmlformats.org/officeDocument/2006/relationships" xmlns:m="http://schemas.openxmlformats.org/officeDocument/2006/math" xmlns:v="urn:schemas-microsoft-com:vml" xmlns:wp14="http://schemas.microsoft.com/office/word/2010/wordprocessingDrawing" xmlns:wp="http://schemas.openxmlformats.org/drawingml/2006/wordprocessingDrawing" xmlns:w10="urn:schemas-microsoft-com:office:word" xmlns:w="http://schemas.openxmlformats.org/wordprocessingml/2006/main" xmlns:w14="http://schemas.microsoft.com/office/word/2010/wordml" xmlns:w15="http://schemas.microsoft.com/office/word/2012/wordml" xmlns:w16cex="http://schemas.microsoft.com/office/word/2018/wordml/cex" xmlns:w16cid="http://schemas.microsoft.com/office/word/2016/wordml/cid" xmlns:w16="http://schemas.microsoft.com/office/word/2018/wordml" xmlns:w16sdtdh="http://schemas.microsoft.com/office/word/2020/wordml/sdtdatahash" xmlns:w16se="http://schemas.microsoft.com/office/word/2015/wordml/symex" xmlns:wpg="http://schemas.microsoft.com/office/word/2010/wordprocessingGroup" xmlns:wpi="http://schemas.microsoft.com/office/word/2010/wordprocessingInk" xmlns:wne="http://schemas.microsoft.com/office/word/2006/wordml" xmlns:wps="http://schemas.microsoft.com/office/word/2010/wordprocessingShape" mc:Ignorable="w14 w15 w16se w16cid w16 w16cex w16sdtdh wp14">
+<w:footnotes xmlns:wpc="http://schemas.microsoft.com/office/word/2010/wordprocessingCanvas" xmlns:cx="http://schemas.microsoft.com/office/drawing/2014/chartex" xmlns:cx1="http://schemas.microsoft.com/office/drawing/2015/9/8/chartex" xmlns:cx2="http://schemas.microsoft.com/office/drawing/2015/10/21/chartex" xmlns:cx3="http://schemas.microsoft.com/office/drawing/2016/5/9/chartex" xmlns:cx4="http://schemas.microsoft.com/office/drawing/2016/5/10/chartex" xmlns:cx5="http://schemas.microsoft.com/office/drawing/2016/5/11/chartex" xmlns:cx6="http://schemas.microsoft.com/office/drawing/2016/5/12/chartex" xmlns:cx7="http://schemas.microsoft.com/office/drawing/2016/5/13/chartex" xmlns:cx8="http://schemas.microsoft.com/office/drawing/2016/5/14/chartex" xmlns:mc="http://schemas.openxmlformats.org/markup-compatibility/2006" xmlns:aink="http://schemas.microsoft.com/office/drawing/2016/ink" xmlns:am3d="http://schemas.microsoft.com/office/drawing/2017/model3d" xmlns:o="urn:schemas-microsoft-com:office:office" xmlns:oel="http://schemas.microsoft.com/office/2019/extlst" xmlns:r="http://schemas.openxmlformats.org/officeDocument/2006/relationships" xmlns:m="http://schemas.openxmlformats.org/officeDocument/2006/math" xmlns:v="urn:schemas-microsoft-com:vml" xmlns:wp14="http://schemas.microsoft.com/office/word/2010/wordprocessingDrawing" xmlns:wp="http://schemas.openxmlformats.org/drawingml/2006/wordprocessingDrawing" xmlns:w10="urn:schemas-microsoft-com:office:word" xmlns:w="http://schemas.openxmlformats.org/wordprocessingml/2006/main" xmlns:w14="http://schemas.microsoft.com/office/word/2010/wordml" xmlns:w15="http://schemas.microsoft.com/office/word/2012/wordml" xmlns:w16cex="http://schemas.microsoft.com/office/word/2018/wordml/cex" xmlns:w16cid="http://schemas.microsoft.com/office/word/2016/wordml/cid" xmlns:w16="http://schemas.microsoft.com/office/word/2018/wordml" xmlns:w16du="http://schemas.microsoft.com/office/word/2023/wordml/word16du" xmlns:w16sdtdh="http://schemas.microsoft.com/office/word/2020/wordml/sdtdatahash" xmlns:w16sdtfl="http://schemas.microsoft.com/office/word/2024/wordml/sdtformatlock" xmlns:w16se="http://schemas.microsoft.com/office/word/2015/wordml/symex" xmlns:wpg="http://schemas.microsoft.com/office/word/2010/wordprocessingGroup" xmlns:wpi="http://schemas.microsoft.com/office/word/2010/wordprocessingInk" xmlns:wne="http://schemas.microsoft.com/office/word/2006/wordml" xmlns:wps="http://schemas.microsoft.com/office/word/2010/wordprocessingShape" mc:Ignorable="w14 w15 w16se w16cid w16 w16cex w16sdtdh w16sdtfl w16du wp14">
   <w:footnote w:type="separator" w:id="-1">
     <w:p>
       <w:r>
@@ -4386,7 +2281,7 @@
 </file>
 
 <file path=word/header1.xml><?xml version="1.0" encoding="utf-8"?>
-<w:hdr xmlns:wpc="http://schemas.microsoft.com/office/word/2010/wordprocessingCanvas" xmlns:cx="http://schemas.microsoft.com/office/drawing/2014/chartex" xmlns:cx1="http://schemas.microsoft.com/office/drawing/2015/9/8/chartex" xmlns:cx2="http://schemas.microsoft.com/office/drawing/2015/10/21/chartex" xmlns:cx3="http://schemas.microsoft.com/office/drawing/2016/5/9/chartex" xmlns:cx4="http://schemas.microsoft.com/office/drawing/2016/5/10/chartex" xmlns:cx5="http://schemas.microsoft.com/office/drawing/2016/5/11/chartex" xmlns:cx6="http://schemas.microsoft.com/office/drawing/2016/5/12/chartex" xmlns:cx7="http://schemas.microsoft.com/office/drawing/2016/5/13/chartex" xmlns:cx8="http://schemas.microsoft.com/office/drawing/2016/5/14/chartex" xmlns:mc="http://schemas.openxmlformats.org/markup-compatibility/2006" xmlns:aink="http://schemas.microsoft.com/office/drawing/2016/ink" xmlns:am3d="http://schemas.microsoft.com/office/drawing/2017/model3d" xmlns:o="urn:schemas-microsoft-com:office:office" xmlns:oel="http://schemas.microsoft.com/office/2019/extlst" xmlns:r="http://schemas.openxmlformats.org/officeDocument/2006/relationships" xmlns:m="http://schemas.openxmlformats.org/officeDocument/2006/math" xmlns:v="urn:schemas-microsoft-com:vml" xmlns:wp14="http://schemas.microsoft.com/office/word/2010/wordprocessingDrawing" xmlns:wp="http://schemas.openxmlformats.org/drawingml/2006/wordprocessingDrawing" xmlns:w10="urn:schemas-microsoft-com:office:word" xmlns:w="http://schemas.openxmlformats.org/wordprocessingml/2006/main" xmlns:w14="http://schemas.microsoft.com/office/word/2010/wordml" xmlns:w15="http://schemas.microsoft.com/office/word/2012/wordml" xmlns:w16cex="http://schemas.microsoft.com/office/word/2018/wordml/cex" xmlns:w16cid="http://schemas.microsoft.com/office/word/2016/wordml/cid" xmlns:w16="http://schemas.microsoft.com/office/word/2018/wordml" xmlns:w16sdtdh="http://schemas.microsoft.com/office/word/2020/wordml/sdtdatahash" xmlns:w16se="http://schemas.microsoft.com/office/word/2015/wordml/symex" xmlns:wpg="http://schemas.microsoft.com/office/word/2010/wordprocessingGroup" xmlns:wpi="http://schemas.microsoft.com/office/word/2010/wordprocessingInk" xmlns:wne="http://schemas.microsoft.com/office/word/2006/wordml" xmlns:wps="http://schemas.microsoft.com/office/word/2010/wordprocessingShape" mc:Ignorable="w14 w15 w16se w16cid w16 w16cex w16sdtdh wp14">
+<w:hdr xmlns:wpc="http://schemas.microsoft.com/office/word/2010/wordprocessingCanvas" xmlns:cx="http://schemas.microsoft.com/office/drawing/2014/chartex" xmlns:cx1="http://schemas.microsoft.com/office/drawing/2015/9/8/chartex" xmlns:cx2="http://schemas.microsoft.com/office/drawing/2015/10/21/chartex" xmlns:cx3="http://schemas.microsoft.com/office/drawing/2016/5/9/chartex" xmlns:cx4="http://schemas.microsoft.com/office/drawing/2016/5/10/chartex" xmlns:cx5="http://schemas.microsoft.com/office/drawing/2016/5/11/chartex" xmlns:cx6="http://schemas.microsoft.com/office/drawing/2016/5/12/chartex" xmlns:cx7="http://schemas.microsoft.com/office/drawing/2016/5/13/chartex" xmlns:cx8="http://schemas.microsoft.com/office/drawing/2016/5/14/chartex" xmlns:mc="http://schemas.openxmlformats.org/markup-compatibility/2006" xmlns:aink="http://schemas.microsoft.com/office/drawing/2016/ink" xmlns:am3d="http://schemas.microsoft.com/office/drawing/2017/model3d" xmlns:o="urn:schemas-microsoft-com:office:office" xmlns:oel="http://schemas.microsoft.com/office/2019/extlst" xmlns:r="http://schemas.openxmlformats.org/officeDocument/2006/relationships" xmlns:m="http://schemas.openxmlformats.org/officeDocument/2006/math" xmlns:v="urn:schemas-microsoft-com:vml" xmlns:wp14="http://schemas.microsoft.com/office/word/2010/wordprocessingDrawing" xmlns:wp="http://schemas.openxmlformats.org/drawingml/2006/wordprocessingDrawing" xmlns:w10="urn:schemas-microsoft-com:office:word" xmlns:w="http://schemas.openxmlformats.org/wordprocessingml/2006/main" xmlns:w14="http://schemas.microsoft.com/office/word/2010/wordml" xmlns:w15="http://schemas.microsoft.com/office/word/2012/wordml" xmlns:w16cex="http://schemas.microsoft.com/office/word/2018/wordml/cex" xmlns:w16cid="http://schemas.microsoft.com/office/word/2016/wordml/cid" xmlns:w16="http://schemas.microsoft.com/office/word/2018/wordml" xmlns:w16du="http://schemas.microsoft.com/office/word/2023/wordml/word16du" xmlns:w16sdtdh="http://schemas.microsoft.com/office/word/2020/wordml/sdtdatahash" xmlns:w16sdtfl="http://schemas.microsoft.com/office/word/2024/wordml/sdtformatlock" xmlns:w16se="http://schemas.microsoft.com/office/word/2015/wordml/symex" xmlns:wpg="http://schemas.microsoft.com/office/word/2010/wordprocessingGroup" xmlns:wpi="http://schemas.microsoft.com/office/word/2010/wordprocessingInk" xmlns:wne="http://schemas.microsoft.com/office/word/2006/wordml" xmlns:wps="http://schemas.microsoft.com/office/word/2010/wordprocessingShape" mc:Ignorable="w14 w15 w16se w16cid w16 w16cex w16sdtdh w16sdtfl w16du wp14">
   <w:tbl>
     <w:tblPr>
       <w:tblStyle w:val="Grilledutableau"/>
@@ -4504,7 +2399,7 @@
 </file>
 
 <file path=word/numbering.xml><?xml version="1.0" encoding="utf-8"?>
-<w:numbering xmlns:wpc="http://schemas.microsoft.com/office/word/2010/wordprocessingCanvas" xmlns:cx="http://schemas.microsoft.com/office/drawing/2014/chartex" xmlns:cx1="http://schemas.microsoft.com/office/drawing/2015/9/8/chartex" xmlns:cx2="http://schemas.microsoft.com/office/drawing/2015/10/21/chartex" xmlns:cx3="http://schemas.microsoft.com/office/drawing/2016/5/9/chartex" xmlns:cx4="http://schemas.microsoft.com/office/drawing/2016/5/10/chartex" xmlns:cx5="http://schemas.microsoft.com/office/drawing/2016/5/11/chartex" xmlns:cx6="http://schemas.microsoft.com/office/drawing/2016/5/12/chartex" xmlns:cx7="http://schemas.microsoft.com/office/drawing/2016/5/13/chartex" xmlns:cx8="http://schemas.microsoft.com/office/drawing/2016/5/14/chartex" xmlns:mc="http://schemas.openxmlformats.org/markup-compatibility/2006" xmlns:aink="http://schemas.microsoft.com/office/drawing/2016/ink" xmlns:am3d="http://schemas.microsoft.com/office/drawing/2017/model3d" xmlns:o="urn:schemas-microsoft-com:office:office" xmlns:oel="http://schemas.microsoft.com/office/2019/extlst" xmlns:r="http://schemas.openxmlformats.org/officeDocument/2006/relationships" xmlns:m="http://schemas.openxmlformats.org/officeDocument/2006/math" xmlns:v="urn:schemas-microsoft-com:vml" xmlns:wp14="http://schemas.microsoft.com/office/word/2010/wordprocessingDrawing" xmlns:wp="http://schemas.openxmlformats.org/drawingml/2006/wordprocessingDrawing" xmlns:w10="urn:schemas-microsoft-com:office:word" xmlns:w="http://schemas.openxmlformats.org/wordprocessingml/2006/main" xmlns:w14="http://schemas.microsoft.com/office/word/2010/wordml" xmlns:w15="http://schemas.microsoft.com/office/word/2012/wordml" xmlns:w16cex="http://schemas.microsoft.com/office/word/2018/wordml/cex" xmlns:w16cid="http://schemas.microsoft.com/office/word/2016/wordml/cid" xmlns:w16="http://schemas.microsoft.com/office/word/2018/wordml" xmlns:w16sdtdh="http://schemas.microsoft.com/office/word/2020/wordml/sdtdatahash" xmlns:w16se="http://schemas.microsoft.com/office/word/2015/wordml/symex" xmlns:wpg="http://schemas.microsoft.com/office/word/2010/wordprocessingGroup" xmlns:wpi="http://schemas.microsoft.com/office/word/2010/wordprocessingInk" xmlns:wne="http://schemas.microsoft.com/office/word/2006/wordml" xmlns:wps="http://schemas.microsoft.com/office/word/2010/wordprocessingShape" mc:Ignorable="w14 w15 w16se w16cid w16 w16cex w16sdtdh wp14">
+<w:numbering xmlns:wpc="http://schemas.microsoft.com/office/word/2010/wordprocessingCanvas" xmlns:cx="http://schemas.microsoft.com/office/drawing/2014/chartex" xmlns:cx1="http://schemas.microsoft.com/office/drawing/2015/9/8/chartex" xmlns:cx2="http://schemas.microsoft.com/office/drawing/2015/10/21/chartex" xmlns:cx3="http://schemas.microsoft.com/office/drawing/2016/5/9/chartex" xmlns:cx4="http://schemas.microsoft.com/office/drawing/2016/5/10/chartex" xmlns:cx5="http://schemas.microsoft.com/office/drawing/2016/5/11/chartex" xmlns:cx6="http://schemas.microsoft.com/office/drawing/2016/5/12/chartex" xmlns:cx7="http://schemas.microsoft.com/office/drawing/2016/5/13/chartex" xmlns:cx8="http://schemas.microsoft.com/office/drawing/2016/5/14/chartex" xmlns:mc="http://schemas.openxmlformats.org/markup-compatibility/2006" xmlns:aink="http://schemas.microsoft.com/office/drawing/2016/ink" xmlns:am3d="http://schemas.microsoft.com/office/drawing/2017/model3d" xmlns:o="urn:schemas-microsoft-com:office:office" xmlns:oel="http://schemas.microsoft.com/office/2019/extlst" xmlns:r="http://schemas.openxmlformats.org/officeDocument/2006/relationships" xmlns:m="http://schemas.openxmlformats.org/officeDocument/2006/math" xmlns:v="urn:schemas-microsoft-com:vml" xmlns:wp14="http://schemas.microsoft.com/office/word/2010/wordprocessingDrawing" xmlns:wp="http://schemas.openxmlformats.org/drawingml/2006/wordprocessingDrawing" xmlns:w10="urn:schemas-microsoft-com:office:word" xmlns:w="http://schemas.openxmlformats.org/wordprocessingml/2006/main" xmlns:w14="http://schemas.microsoft.com/office/word/2010/wordml" xmlns:w15="http://schemas.microsoft.com/office/word/2012/wordml" xmlns:w16cex="http://schemas.microsoft.com/office/word/2018/wordml/cex" xmlns:w16cid="http://schemas.microsoft.com/office/word/2016/wordml/cid" xmlns:w16="http://schemas.microsoft.com/office/word/2018/wordml" xmlns:w16du="http://schemas.microsoft.com/office/word/2023/wordml/word16du" xmlns:w16sdtdh="http://schemas.microsoft.com/office/word/2020/wordml/sdtdatahash" xmlns:w16sdtfl="http://schemas.microsoft.com/office/word/2024/wordml/sdtformatlock" xmlns:w16se="http://schemas.microsoft.com/office/word/2015/wordml/symex" xmlns:wpg="http://schemas.microsoft.com/office/word/2010/wordprocessingGroup" xmlns:wpi="http://schemas.microsoft.com/office/word/2010/wordprocessingInk" xmlns:wne="http://schemas.microsoft.com/office/word/2006/wordml" xmlns:wps="http://schemas.microsoft.com/office/word/2010/wordprocessingShape" mc:Ignorable="w14 w15 w16se w16cid w16 w16cex w16sdtdh w16sdtfl w16du wp14">
   <w:numPicBullet w:numPicBulletId="0">
     <w:pict>
       <v:shapetype id="_x0000_t75" coordsize="21600,21600" o:spt="75" o:preferrelative="t" path="m@4@5l@4@11@9@11@9@5xe" filled="f" stroked="f">
@@ -4526,7 +2421,7 @@
         <v:path o:extrusionok="f" gradientshapeok="t" o:connecttype="rect"/>
         <o:lock v:ext="edit" aspectratio="t"/>
       </v:shapetype>
-      <v:shape id="_x0000_i1029" type="#_x0000_t75" style="width:12pt;height:12pt" o:bullet="t">
+      <v:shape id="_x0000_i1025" type="#_x0000_t75" style="width:12pt;height:12pt" o:bullet="t">
         <v:imagedata r:id="rId1" o:title="BD10263_"/>
       </v:shape>
     </w:pict>
@@ -5464,7 +3359,7 @@
 </file>
 
 <file path=word/styles.xml><?xml version="1.0" encoding="utf-8"?>
-<w:styles xmlns:mc="http://schemas.openxmlformats.org/markup-compatibility/2006" xmlns:r="http://schemas.openxmlformats.org/officeDocument/2006/relationships" xmlns:w="http://schemas.openxmlformats.org/wordprocessingml/2006/main" xmlns:w14="http://schemas.microsoft.com/office/word/2010/wordml" xmlns:w15="http://schemas.microsoft.com/office/word/2012/wordml" xmlns:w16cex="http://schemas.microsoft.com/office/word/2018/wordml/cex" xmlns:w16cid="http://schemas.microsoft.com/office/word/2016/wordml/cid" xmlns:w16="http://schemas.microsoft.com/office/word/2018/wordml" xmlns:w16sdtdh="http://schemas.microsoft.com/office/word/2020/wordml/sdtdatahash" xmlns:w16se="http://schemas.microsoft.com/office/word/2015/wordml/symex" mc:Ignorable="w14 w15 w16se w16cid w16 w16cex w16sdtdh">
+<w:styles xmlns:mc="http://schemas.openxmlformats.org/markup-compatibility/2006" xmlns:r="http://schemas.openxmlformats.org/officeDocument/2006/relationships" xmlns:w="http://schemas.openxmlformats.org/wordprocessingml/2006/main" xmlns:w14="http://schemas.microsoft.com/office/word/2010/wordml" xmlns:w15="http://schemas.microsoft.com/office/word/2012/wordml" xmlns:w16cex="http://schemas.microsoft.com/office/word/2018/wordml/cex" xmlns:w16cid="http://schemas.microsoft.com/office/word/2016/wordml/cid" xmlns:w16="http://schemas.microsoft.com/office/word/2018/wordml" xmlns:w16du="http://schemas.microsoft.com/office/word/2023/wordml/word16du" xmlns:w16sdtdh="http://schemas.microsoft.com/office/word/2020/wordml/sdtdatahash" xmlns:w16sdtfl="http://schemas.microsoft.com/office/word/2024/wordml/sdtformatlock" xmlns:w16se="http://schemas.microsoft.com/office/word/2015/wordml/symex" mc:Ignorable="w14 w15 w16se w16cid w16 w16cex w16sdtdh w16sdtfl w16du">
   <w:docDefaults>
     <w:rPrDefault>
       <w:rPr>
@@ -6152,7 +4047,6 @@
     <w:next w:val="Normal"/>
     <w:autoRedefine/>
     <w:uiPriority w:val="39"/>
-    <w:semiHidden/>
     <w:rsid w:val="00656974"/>
     <w:pPr>
       <w:spacing w:before="120" w:after="120"/>
@@ -6169,7 +4063,6 @@
     <w:next w:val="Normal"/>
     <w:autoRedefine/>
     <w:uiPriority w:val="39"/>
-    <w:semiHidden/>
     <w:rsid w:val="007F30AE"/>
     <w:pPr>
       <w:ind w:left="200"/>

</xml_diff>

<commit_message>
Doc(Rapport): Finalisation du rapport
</commit_message>
<xml_diff>
--- a/Docs/Rapport-BAMMOS-P_Cloud.docx
+++ b/Docs/Rapport-BAMMOS-P_Cloud.docx
@@ -6,9 +6,11 @@
       <w:pPr>
         <w:pStyle w:val="Titre"/>
       </w:pPr>
+      <w:proofErr w:type="spellStart"/>
       <w:r>
         <w:t>BAMMOS_P_Cloud</w:t>
       </w:r>
+      <w:proofErr w:type="spellEnd"/>
     </w:p>
     <w:p>
       <w:pPr>
@@ -75,8 +77,13 @@
         <w:spacing w:before="2000"/>
         <w:jc w:val="center"/>
       </w:pPr>
-      <w:r>
-        <w:t>Charles-Henrie Moser et Mathieu Bamert</w:t>
+      <w:proofErr w:type="spellStart"/>
+      <w:r>
+        <w:t>Charles-Henrie</w:t>
+      </w:r>
+      <w:proofErr w:type="spellEnd"/>
+      <w:r>
+        <w:t xml:space="preserve"> Moser et Mathieu Bamert</w:t>
       </w:r>
       <w:r>
         <w:t xml:space="preserve"> – </w:t>
@@ -178,7 +185,7 @@
         </w:rPr>
         <w:fldChar w:fldCharType="separate"/>
       </w:r>
-      <w:hyperlink w:anchor="_Toc218623866" w:history="1">
+      <w:hyperlink w:anchor="_Toc218635397" w:history="1">
         <w:r>
           <w:rPr>
             <w:rStyle w:val="Lienhypertexte"/>
@@ -226,7 +233,7 @@
             <w:noProof/>
             <w:webHidden/>
           </w:rPr>
-          <w:instrText xml:space="preserve"> PAGEREF _Toc218623866 \h </w:instrText>
+          <w:instrText xml:space="preserve"> PAGEREF _Toc218635397 \h </w:instrText>
         </w:r>
         <w:r>
           <w:rPr>
@@ -274,7 +281,7 @@
           <w14:ligatures w14:val="standardContextual"/>
         </w:rPr>
       </w:pPr>
-      <w:hyperlink w:anchor="_Toc218623867" w:history="1">
+      <w:hyperlink w:anchor="_Toc218635398" w:history="1">
         <w:r>
           <w:rPr>
             <w:rStyle w:val="Lienhypertexte"/>
@@ -320,7 +327,7 @@
             <w:noProof/>
             <w:webHidden/>
           </w:rPr>
-          <w:instrText xml:space="preserve"> PAGEREF _Toc218623867 \h </w:instrText>
+          <w:instrText xml:space="preserve"> PAGEREF _Toc218635398 \h </w:instrText>
         </w:r>
         <w:r>
           <w:rPr>
@@ -368,7 +375,7 @@
           <w14:ligatures w14:val="standardContextual"/>
         </w:rPr>
       </w:pPr>
-      <w:hyperlink w:anchor="_Toc218623868" w:history="1">
+      <w:hyperlink w:anchor="_Toc218635399" w:history="1">
         <w:r>
           <w:rPr>
             <w:rStyle w:val="Lienhypertexte"/>
@@ -414,7 +421,7 @@
             <w:noProof/>
             <w:webHidden/>
           </w:rPr>
-          <w:instrText xml:space="preserve"> PAGEREF _Toc218623868 \h </w:instrText>
+          <w:instrText xml:space="preserve"> PAGEREF _Toc218635399 \h </w:instrText>
         </w:r>
         <w:r>
           <w:rPr>
@@ -462,7 +469,7 @@
           <w14:ligatures w14:val="standardContextual"/>
         </w:rPr>
       </w:pPr>
-      <w:hyperlink w:anchor="_Toc218623869" w:history="1">
+      <w:hyperlink w:anchor="_Toc218635400" w:history="1">
         <w:r>
           <w:rPr>
             <w:rStyle w:val="Lienhypertexte"/>
@@ -508,7 +515,7 @@
             <w:noProof/>
             <w:webHidden/>
           </w:rPr>
-          <w:instrText xml:space="preserve"> PAGEREF _Toc218623869 \h </w:instrText>
+          <w:instrText xml:space="preserve"> PAGEREF _Toc218635400 \h </w:instrText>
         </w:r>
         <w:r>
           <w:rPr>
@@ -556,7 +563,7 @@
           <w14:ligatures w14:val="standardContextual"/>
         </w:rPr>
       </w:pPr>
-      <w:hyperlink w:anchor="_Toc218623870" w:history="1">
+      <w:hyperlink w:anchor="_Toc218635401" w:history="1">
         <w:r>
           <w:rPr>
             <w:rStyle w:val="Lienhypertexte"/>
@@ -602,7 +609,7 @@
             <w:noProof/>
             <w:webHidden/>
           </w:rPr>
-          <w:instrText xml:space="preserve"> PAGEREF _Toc218623870 \h </w:instrText>
+          <w:instrText xml:space="preserve"> PAGEREF _Toc218635401 \h </w:instrText>
         </w:r>
         <w:r>
           <w:rPr>
@@ -652,7 +659,7 @@
           <w14:ligatures w14:val="standardContextual"/>
         </w:rPr>
       </w:pPr>
-      <w:hyperlink w:anchor="_Toc218623871" w:history="1">
+      <w:hyperlink w:anchor="_Toc218635402" w:history="1">
         <w:r>
           <w:rPr>
             <w:rStyle w:val="Lienhypertexte"/>
@@ -700,7 +707,7 @@
             <w:noProof/>
             <w:webHidden/>
           </w:rPr>
-          <w:instrText xml:space="preserve"> PAGEREF _Toc218623871 \h </w:instrText>
+          <w:instrText xml:space="preserve"> PAGEREF _Toc218635402 \h </w:instrText>
         </w:r>
         <w:r>
           <w:rPr>
@@ -750,7 +757,7 @@
           <w14:ligatures w14:val="standardContextual"/>
         </w:rPr>
       </w:pPr>
-      <w:hyperlink w:anchor="_Toc218623872" w:history="1">
+      <w:hyperlink w:anchor="_Toc218635403" w:history="1">
         <w:r>
           <w:rPr>
             <w:rStyle w:val="Lienhypertexte"/>
@@ -798,7 +805,289 @@
             <w:noProof/>
             <w:webHidden/>
           </w:rPr>
-          <w:instrText xml:space="preserve"> PAGEREF _Toc218623872 \h </w:instrText>
+          <w:instrText xml:space="preserve"> PAGEREF _Toc218635403 \h </w:instrText>
+        </w:r>
+        <w:r>
+          <w:rPr>
+            <w:noProof/>
+            <w:webHidden/>
+          </w:rPr>
+        </w:r>
+        <w:r>
+          <w:rPr>
+            <w:noProof/>
+            <w:webHidden/>
+          </w:rPr>
+          <w:fldChar w:fldCharType="separate"/>
+        </w:r>
+        <w:r>
+          <w:rPr>
+            <w:noProof/>
+            <w:webHidden/>
+          </w:rPr>
+          <w:t>3</w:t>
+        </w:r>
+        <w:r>
+          <w:rPr>
+            <w:noProof/>
+            <w:webHidden/>
+          </w:rPr>
+          <w:fldChar w:fldCharType="end"/>
+        </w:r>
+      </w:hyperlink>
+    </w:p>
+    <w:p>
+      <w:pPr>
+        <w:pStyle w:val="TM2"/>
+        <w:tabs>
+          <w:tab w:val="left" w:pos="800"/>
+          <w:tab w:val="right" w:leader="dot" w:pos="9060"/>
+        </w:tabs>
+        <w:rPr>
+          <w:rFonts w:eastAsiaTheme="minorEastAsia" w:cstheme="minorBidi"/>
+          <w:smallCaps w:val="0"/>
+          <w:noProof/>
+          <w:kern w:val="2"/>
+          <w:sz w:val="24"/>
+          <w:szCs w:val="24"/>
+          <w14:ligatures w14:val="standardContextual"/>
+        </w:rPr>
+      </w:pPr>
+      <w:hyperlink w:anchor="_Toc218635404" w:history="1">
+        <w:r>
+          <w:rPr>
+            <w:rStyle w:val="Lienhypertexte"/>
+            <w:noProof/>
+          </w:rPr>
+          <w:t>3.1</w:t>
+        </w:r>
+        <w:r>
+          <w:rPr>
+            <w:rFonts w:eastAsiaTheme="minorEastAsia" w:cstheme="minorBidi"/>
+            <w:smallCaps w:val="0"/>
+            <w:noProof/>
+            <w:kern w:val="2"/>
+            <w:sz w:val="24"/>
+            <w:szCs w:val="24"/>
+            <w14:ligatures w14:val="standardContextual"/>
+          </w:rPr>
+          <w:tab/>
+        </w:r>
+        <w:r>
+          <w:rPr>
+            <w:rStyle w:val="Lienhypertexte"/>
+            <w:noProof/>
+          </w:rPr>
+          <w:t>Méthodologie et plannification</w:t>
+        </w:r>
+        <w:r>
+          <w:rPr>
+            <w:noProof/>
+            <w:webHidden/>
+          </w:rPr>
+          <w:tab/>
+        </w:r>
+        <w:r>
+          <w:rPr>
+            <w:noProof/>
+            <w:webHidden/>
+          </w:rPr>
+          <w:fldChar w:fldCharType="begin"/>
+        </w:r>
+        <w:r>
+          <w:rPr>
+            <w:noProof/>
+            <w:webHidden/>
+          </w:rPr>
+          <w:instrText xml:space="preserve"> PAGEREF _Toc218635404 \h </w:instrText>
+        </w:r>
+        <w:r>
+          <w:rPr>
+            <w:noProof/>
+            <w:webHidden/>
+          </w:rPr>
+        </w:r>
+        <w:r>
+          <w:rPr>
+            <w:noProof/>
+            <w:webHidden/>
+          </w:rPr>
+          <w:fldChar w:fldCharType="separate"/>
+        </w:r>
+        <w:r>
+          <w:rPr>
+            <w:noProof/>
+            <w:webHidden/>
+          </w:rPr>
+          <w:t>3</w:t>
+        </w:r>
+        <w:r>
+          <w:rPr>
+            <w:noProof/>
+            <w:webHidden/>
+          </w:rPr>
+          <w:fldChar w:fldCharType="end"/>
+        </w:r>
+      </w:hyperlink>
+    </w:p>
+    <w:p>
+      <w:pPr>
+        <w:pStyle w:val="TM2"/>
+        <w:tabs>
+          <w:tab w:val="left" w:pos="800"/>
+          <w:tab w:val="right" w:leader="dot" w:pos="9060"/>
+        </w:tabs>
+        <w:rPr>
+          <w:rFonts w:eastAsiaTheme="minorEastAsia" w:cstheme="minorBidi"/>
+          <w:smallCaps w:val="0"/>
+          <w:noProof/>
+          <w:kern w:val="2"/>
+          <w:sz w:val="24"/>
+          <w:szCs w:val="24"/>
+          <w14:ligatures w14:val="standardContextual"/>
+        </w:rPr>
+      </w:pPr>
+      <w:hyperlink w:anchor="_Toc218635405" w:history="1">
+        <w:r>
+          <w:rPr>
+            <w:rStyle w:val="Lienhypertexte"/>
+            <w:noProof/>
+          </w:rPr>
+          <w:t>3.2</w:t>
+        </w:r>
+        <w:r>
+          <w:rPr>
+            <w:rFonts w:eastAsiaTheme="minorEastAsia" w:cstheme="minorBidi"/>
+            <w:smallCaps w:val="0"/>
+            <w:noProof/>
+            <w:kern w:val="2"/>
+            <w:sz w:val="24"/>
+            <w:szCs w:val="24"/>
+            <w14:ligatures w14:val="standardContextual"/>
+          </w:rPr>
+          <w:tab/>
+        </w:r>
+        <w:r>
+          <w:rPr>
+            <w:rStyle w:val="Lienhypertexte"/>
+            <w:noProof/>
+          </w:rPr>
+          <w:t>Répartition des tâches</w:t>
+        </w:r>
+        <w:r>
+          <w:rPr>
+            <w:noProof/>
+            <w:webHidden/>
+          </w:rPr>
+          <w:tab/>
+        </w:r>
+        <w:r>
+          <w:rPr>
+            <w:noProof/>
+            <w:webHidden/>
+          </w:rPr>
+          <w:fldChar w:fldCharType="begin"/>
+        </w:r>
+        <w:r>
+          <w:rPr>
+            <w:noProof/>
+            <w:webHidden/>
+          </w:rPr>
+          <w:instrText xml:space="preserve"> PAGEREF _Toc218635405 \h </w:instrText>
+        </w:r>
+        <w:r>
+          <w:rPr>
+            <w:noProof/>
+            <w:webHidden/>
+          </w:rPr>
+        </w:r>
+        <w:r>
+          <w:rPr>
+            <w:noProof/>
+            <w:webHidden/>
+          </w:rPr>
+          <w:fldChar w:fldCharType="separate"/>
+        </w:r>
+        <w:r>
+          <w:rPr>
+            <w:noProof/>
+            <w:webHidden/>
+          </w:rPr>
+          <w:t>4</w:t>
+        </w:r>
+        <w:r>
+          <w:rPr>
+            <w:noProof/>
+            <w:webHidden/>
+          </w:rPr>
+          <w:fldChar w:fldCharType="end"/>
+        </w:r>
+      </w:hyperlink>
+    </w:p>
+    <w:p>
+      <w:pPr>
+        <w:pStyle w:val="TM2"/>
+        <w:tabs>
+          <w:tab w:val="left" w:pos="800"/>
+          <w:tab w:val="right" w:leader="dot" w:pos="9060"/>
+        </w:tabs>
+        <w:rPr>
+          <w:rFonts w:eastAsiaTheme="minorEastAsia" w:cstheme="minorBidi"/>
+          <w:smallCaps w:val="0"/>
+          <w:noProof/>
+          <w:kern w:val="2"/>
+          <w:sz w:val="24"/>
+          <w:szCs w:val="24"/>
+          <w14:ligatures w14:val="standardContextual"/>
+        </w:rPr>
+      </w:pPr>
+      <w:hyperlink w:anchor="_Toc218635406" w:history="1">
+        <w:r>
+          <w:rPr>
+            <w:rStyle w:val="Lienhypertexte"/>
+            <w:noProof/>
+          </w:rPr>
+          <w:t>3.3</w:t>
+        </w:r>
+        <w:r>
+          <w:rPr>
+            <w:rFonts w:eastAsiaTheme="minorEastAsia" w:cstheme="minorBidi"/>
+            <w:smallCaps w:val="0"/>
+            <w:noProof/>
+            <w:kern w:val="2"/>
+            <w:sz w:val="24"/>
+            <w:szCs w:val="24"/>
+            <w14:ligatures w14:val="standardContextual"/>
+          </w:rPr>
+          <w:tab/>
+        </w:r>
+        <w:r>
+          <w:rPr>
+            <w:rStyle w:val="Lienhypertexte"/>
+            <w:noProof/>
+          </w:rPr>
+          <w:t>Gestion des ressources Azure et des coûts</w:t>
+        </w:r>
+        <w:r>
+          <w:rPr>
+            <w:noProof/>
+            <w:webHidden/>
+          </w:rPr>
+          <w:tab/>
+        </w:r>
+        <w:r>
+          <w:rPr>
+            <w:noProof/>
+            <w:webHidden/>
+          </w:rPr>
+          <w:fldChar w:fldCharType="begin"/>
+        </w:r>
+        <w:r>
+          <w:rPr>
+            <w:noProof/>
+            <w:webHidden/>
+          </w:rPr>
+          <w:instrText xml:space="preserve"> PAGEREF _Toc218635406 \h </w:instrText>
         </w:r>
         <w:r>
           <w:rPr>
@@ -848,7 +1137,7 @@
           <w14:ligatures w14:val="standardContextual"/>
         </w:rPr>
       </w:pPr>
-      <w:hyperlink w:anchor="_Toc218623873" w:history="1">
+      <w:hyperlink w:anchor="_Toc218635407" w:history="1">
         <w:r>
           <w:rPr>
             <w:rStyle w:val="Lienhypertexte"/>
@@ -896,7 +1185,7 @@
             <w:noProof/>
             <w:webHidden/>
           </w:rPr>
-          <w:instrText xml:space="preserve"> PAGEREF _Toc218623873 \h </w:instrText>
+          <w:instrText xml:space="preserve"> PAGEREF _Toc218635407 \h </w:instrText>
         </w:r>
         <w:r>
           <w:rPr>
@@ -946,7 +1235,7 @@
           <w14:ligatures w14:val="standardContextual"/>
         </w:rPr>
       </w:pPr>
-      <w:hyperlink w:anchor="_Toc218623874" w:history="1">
+      <w:hyperlink w:anchor="_Toc218635408" w:history="1">
         <w:r>
           <w:rPr>
             <w:rStyle w:val="Lienhypertexte"/>
@@ -994,7 +1283,7 @@
             <w:noProof/>
             <w:webHidden/>
           </w:rPr>
-          <w:instrText xml:space="preserve"> PAGEREF _Toc218623874 \h </w:instrText>
+          <w:instrText xml:space="preserve"> PAGEREF _Toc218635408 \h </w:instrText>
         </w:r>
         <w:r>
           <w:rPr>
@@ -1044,7 +1333,7 @@
           <w14:ligatures w14:val="standardContextual"/>
         </w:rPr>
       </w:pPr>
-      <w:hyperlink w:anchor="_Toc218623875" w:history="1">
+      <w:hyperlink w:anchor="_Toc218635409" w:history="1">
         <w:r>
           <w:rPr>
             <w:rStyle w:val="Lienhypertexte"/>
@@ -1092,7 +1381,7 @@
             <w:noProof/>
             <w:webHidden/>
           </w:rPr>
-          <w:instrText xml:space="preserve"> PAGEREF _Toc218623875 \h </w:instrText>
+          <w:instrText xml:space="preserve"> PAGEREF _Toc218635409 \h </w:instrText>
         </w:r>
         <w:r>
           <w:rPr>
@@ -1112,7 +1401,7 @@
             <w:noProof/>
             <w:webHidden/>
           </w:rPr>
-          <w:t>4</w:t>
+          <w:t>5</w:t>
         </w:r>
         <w:r>
           <w:rPr>
@@ -1142,7 +1431,7 @@
           <w14:ligatures w14:val="standardContextual"/>
         </w:rPr>
       </w:pPr>
-      <w:hyperlink w:anchor="_Toc218623876" w:history="1">
+      <w:hyperlink w:anchor="_Toc218635410" w:history="1">
         <w:r>
           <w:rPr>
             <w:rStyle w:val="Lienhypertexte"/>
@@ -1190,7 +1479,7 @@
             <w:noProof/>
             <w:webHidden/>
           </w:rPr>
-          <w:instrText xml:space="preserve"> PAGEREF _Toc218623876 \h </w:instrText>
+          <w:instrText xml:space="preserve"> PAGEREF _Toc218635410 \h </w:instrText>
         </w:r>
         <w:r>
           <w:rPr>
@@ -1210,7 +1499,7 @@
             <w:noProof/>
             <w:webHidden/>
           </w:rPr>
-          <w:t>4</w:t>
+          <w:t>6</w:t>
         </w:r>
         <w:r>
           <w:rPr>
@@ -1240,7 +1529,7 @@
           <w14:ligatures w14:val="standardContextual"/>
         </w:rPr>
       </w:pPr>
-      <w:hyperlink w:anchor="_Toc218623877" w:history="1">
+      <w:hyperlink w:anchor="_Toc218635411" w:history="1">
         <w:r>
           <w:rPr>
             <w:rStyle w:val="Lienhypertexte"/>
@@ -1288,7 +1577,7 @@
             <w:noProof/>
             <w:webHidden/>
           </w:rPr>
-          <w:instrText xml:space="preserve"> PAGEREF _Toc218623877 \h </w:instrText>
+          <w:instrText xml:space="preserve"> PAGEREF _Toc218635411 \h </w:instrText>
         </w:r>
         <w:r>
           <w:rPr>
@@ -1308,7 +1597,105 @@
             <w:noProof/>
             <w:webHidden/>
           </w:rPr>
-          <w:t>4</w:t>
+          <w:t>6</w:t>
+        </w:r>
+        <w:r>
+          <w:rPr>
+            <w:noProof/>
+            <w:webHidden/>
+          </w:rPr>
+          <w:fldChar w:fldCharType="end"/>
+        </w:r>
+      </w:hyperlink>
+    </w:p>
+    <w:p>
+      <w:pPr>
+        <w:pStyle w:val="TM10"/>
+        <w:tabs>
+          <w:tab w:val="left" w:pos="400"/>
+          <w:tab w:val="right" w:leader="dot" w:pos="9060"/>
+        </w:tabs>
+        <w:rPr>
+          <w:rFonts w:eastAsiaTheme="minorEastAsia" w:cstheme="minorBidi"/>
+          <w:b w:val="0"/>
+          <w:bCs w:val="0"/>
+          <w:caps w:val="0"/>
+          <w:noProof/>
+          <w:kern w:val="2"/>
+          <w:sz w:val="24"/>
+          <w:szCs w:val="24"/>
+          <w14:ligatures w14:val="standardContextual"/>
+        </w:rPr>
+      </w:pPr>
+      <w:hyperlink w:anchor="_Toc218635412" w:history="1">
+        <w:r>
+          <w:rPr>
+            <w:rStyle w:val="Lienhypertexte"/>
+            <w:noProof/>
+          </w:rPr>
+          <w:t>9</w:t>
+        </w:r>
+        <w:r>
+          <w:rPr>
+            <w:rFonts w:eastAsiaTheme="minorEastAsia" w:cstheme="minorBidi"/>
+            <w:b w:val="0"/>
+            <w:bCs w:val="0"/>
+            <w:caps w:val="0"/>
+            <w:noProof/>
+            <w:kern w:val="2"/>
+            <w:sz w:val="24"/>
+            <w:szCs w:val="24"/>
+            <w14:ligatures w14:val="standardContextual"/>
+          </w:rPr>
+          <w:tab/>
+        </w:r>
+        <w:r>
+          <w:rPr>
+            <w:rStyle w:val="Lienhypertexte"/>
+            <w:noProof/>
+          </w:rPr>
+          <w:t>conclusions personnel</w:t>
+        </w:r>
+        <w:r>
+          <w:rPr>
+            <w:noProof/>
+            <w:webHidden/>
+          </w:rPr>
+          <w:tab/>
+        </w:r>
+        <w:r>
+          <w:rPr>
+            <w:noProof/>
+            <w:webHidden/>
+          </w:rPr>
+          <w:fldChar w:fldCharType="begin"/>
+        </w:r>
+        <w:r>
+          <w:rPr>
+            <w:noProof/>
+            <w:webHidden/>
+          </w:rPr>
+          <w:instrText xml:space="preserve"> PAGEREF _Toc218635412 \h </w:instrText>
+        </w:r>
+        <w:r>
+          <w:rPr>
+            <w:noProof/>
+            <w:webHidden/>
+          </w:rPr>
+        </w:r>
+        <w:r>
+          <w:rPr>
+            <w:noProof/>
+            <w:webHidden/>
+          </w:rPr>
+          <w:fldChar w:fldCharType="separate"/>
+        </w:r>
+        <w:r>
+          <w:rPr>
+            <w:noProof/>
+            <w:webHidden/>
+          </w:rPr>
+          <w:t>6</w:t>
         </w:r>
         <w:r>
           <w:rPr>
@@ -1341,7 +1728,7 @@
       </w:pPr>
       <w:bookmarkStart w:id="0" w:name="_Toc532179955"/>
       <w:bookmarkStart w:id="1" w:name="_Toc165969637"/>
-      <w:bookmarkStart w:id="2" w:name="_Toc218623866"/>
+      <w:bookmarkStart w:id="2" w:name="_Toc218635397"/>
       <w:r>
         <w:lastRenderedPageBreak/>
         <w:t>Spécifications</w:t>
@@ -1361,7 +1748,7 @@
       </w:pPr>
       <w:bookmarkStart w:id="3" w:name="_Toc532179969"/>
       <w:bookmarkStart w:id="4" w:name="_Toc165969639"/>
-      <w:bookmarkStart w:id="5" w:name="_Toc218623867"/>
+      <w:bookmarkStart w:id="5" w:name="_Toc218635398"/>
       <w:r>
         <w:t>T</w:t>
       </w:r>
@@ -1382,9 +1769,11 @@
       <w:pPr>
         <w:ind w:left="426" w:firstLine="708"/>
       </w:pPr>
+      <w:proofErr w:type="spellStart"/>
       <w:r>
         <w:t>BAMMOS_P_Cloud</w:t>
       </w:r>
+      <w:proofErr w:type="spellEnd"/>
     </w:p>
     <w:p>
       <w:pPr>
@@ -1395,7 +1784,7 @@
       <w:pPr>
         <w:pStyle w:val="Titre2"/>
       </w:pPr>
-      <w:bookmarkStart w:id="6" w:name="_Toc218623868"/>
+      <w:bookmarkStart w:id="6" w:name="_Toc218635399"/>
       <w:r>
         <w:t>Description</w:t>
       </w:r>
@@ -1411,7 +1800,15 @@
         <w:ind w:left="1134"/>
       </w:pPr>
       <w:r>
-        <w:t>Nous devons déployer une webapp que nous avons développé sur Azure en y ajoutant des fonctionnalités. L’application doit utiliser une base de données. Nous avons utilisé l’application passion lecture.</w:t>
+        <w:t xml:space="preserve">Nous devons déployer une </w:t>
+      </w:r>
+      <w:proofErr w:type="spellStart"/>
+      <w:r>
+        <w:t>webapp</w:t>
+      </w:r>
+      <w:proofErr w:type="spellEnd"/>
+      <w:r>
+        <w:t xml:space="preserve"> que nous avons développé sur Azure en y ajoutant des fonctionnalités. L’application doit utiliser une base de données. Nous avons utilisé l’application passion lecture.</w:t>
       </w:r>
     </w:p>
     <w:p>
@@ -1423,7 +1820,7 @@
       <w:pPr>
         <w:pStyle w:val="Titre2"/>
       </w:pPr>
-      <w:bookmarkStart w:id="7" w:name="_Toc218623869"/>
+      <w:bookmarkStart w:id="7" w:name="_Toc218635400"/>
       <w:r>
         <w:t>Matériel et logiciels à disposition</w:t>
       </w:r>
@@ -1479,7 +1876,7 @@
       <w:pPr>
         <w:pStyle w:val="Titre2"/>
       </w:pPr>
-      <w:bookmarkStart w:id="8" w:name="_Toc218623870"/>
+      <w:bookmarkStart w:id="8" w:name="_Toc218635401"/>
       <w:r>
         <w:t>P</w:t>
       </w:r>
@@ -1502,8 +1899,13 @@
         </w:numPr>
       </w:pPr>
       <w:r>
-        <w:t>Git/Github</w:t>
-      </w:r>
+        <w:t>Git/</w:t>
+      </w:r>
+      <w:proofErr w:type="spellStart"/>
+      <w:r>
+        <w:t>Github</w:t>
+      </w:r>
+      <w:proofErr w:type="spellEnd"/>
     </w:p>
     <w:p>
       <w:pPr>
@@ -1529,7 +1931,7 @@
       <w:pPr>
         <w:pStyle w:val="Titre1"/>
       </w:pPr>
-      <w:bookmarkStart w:id="9" w:name="_Toc218623871"/>
+      <w:bookmarkStart w:id="9" w:name="_Toc218635402"/>
       <w:bookmarkEnd w:id="3"/>
       <w:bookmarkEnd w:id="4"/>
       <w:r>
@@ -1627,6 +2029,7 @@
       <w:r>
         <w:t xml:space="preserve">MSAL échange ce code contre des </w:t>
       </w:r>
+      <w:proofErr w:type="spellStart"/>
       <w:r>
         <w:rPr>
           <w:b/>
@@ -1634,8 +2037,25 @@
         </w:rPr>
         <w:t>tokens</w:t>
       </w:r>
-      <w:r>
-        <w:t xml:space="preserve"> (ID + access tokens).</w:t>
+      <w:proofErr w:type="spellEnd"/>
+      <w:r>
+        <w:t xml:space="preserve"> (ID + </w:t>
+      </w:r>
+      <w:proofErr w:type="spellStart"/>
+      <w:r>
+        <w:t>access</w:t>
+      </w:r>
+      <w:proofErr w:type="spellEnd"/>
+      <w:r>
+        <w:t xml:space="preserve"> </w:t>
+      </w:r>
+      <w:proofErr w:type="spellStart"/>
+      <w:r>
+        <w:t>tokens</w:t>
+      </w:r>
+      <w:proofErr w:type="spellEnd"/>
+      <w:r>
+        <w:t>).</w:t>
       </w:r>
     </w:p>
     <w:p>
@@ -1647,7 +2067,31 @@
         </w:numPr>
       </w:pPr>
       <w:r>
-        <w:t>Les tokens sont stockés (localStorage / sessionStorage).</w:t>
+        <w:t xml:space="preserve">Les </w:t>
+      </w:r>
+      <w:proofErr w:type="spellStart"/>
+      <w:r>
+        <w:t>tokens</w:t>
+      </w:r>
+      <w:proofErr w:type="spellEnd"/>
+      <w:r>
+        <w:t xml:space="preserve"> sont stockés (</w:t>
+      </w:r>
+      <w:proofErr w:type="spellStart"/>
+      <w:r>
+        <w:t>localStorage</w:t>
+      </w:r>
+      <w:proofErr w:type="spellEnd"/>
+      <w:r>
+        <w:t xml:space="preserve"> / </w:t>
+      </w:r>
+      <w:proofErr w:type="spellStart"/>
+      <w:r>
+        <w:t>sessionStorage</w:t>
+      </w:r>
+      <w:proofErr w:type="spellEnd"/>
+      <w:r>
+        <w:t>).</w:t>
       </w:r>
     </w:p>
     <w:p>
@@ -1659,7 +2103,15 @@
         </w:numPr>
       </w:pPr>
       <w:r>
-        <w:t>L’application utilise ces tokens pour appeler des APIs sécurisées.</w:t>
+        <w:t xml:space="preserve">L’application utilise ces </w:t>
+      </w:r>
+      <w:proofErr w:type="spellStart"/>
+      <w:r>
+        <w:t>tokens</w:t>
+      </w:r>
+      <w:proofErr w:type="spellEnd"/>
+      <w:r>
+        <w:t xml:space="preserve"> pour appeler des APIs sécurisées.</w:t>
       </w:r>
     </w:p>
     <w:p>
@@ -1672,7 +2124,7 @@
       <w:pPr>
         <w:pStyle w:val="Titre1"/>
       </w:pPr>
-      <w:bookmarkStart w:id="10" w:name="_Toc218623872"/>
+      <w:bookmarkStart w:id="10" w:name="_Toc218635403"/>
       <w:r>
         <w:t>Répartition des Tâches</w:t>
       </w:r>
@@ -1680,65 +2132,1406 @@
     </w:p>
     <w:p>
       <w:pPr>
+        <w:pStyle w:val="Titre2"/>
+      </w:pPr>
+      <w:bookmarkStart w:id="11" w:name="_Toc218635404"/>
+      <w:r>
+        <w:t xml:space="preserve">Méthodologie et </w:t>
+      </w:r>
+      <w:proofErr w:type="spellStart"/>
+      <w:r>
+        <w:t>plannification</w:t>
+      </w:r>
+      <w:bookmarkEnd w:id="11"/>
+      <w:proofErr w:type="spellEnd"/>
+    </w:p>
+    <w:p>
+      <w:pPr>
         <w:pStyle w:val="Corpsdetexte"/>
       </w:pPr>
       <w:r>
-        <w:t>Avant chaque début d’après-midi, on se mettait des objectifs qu’on essayait de faire jusqu’à la fin de l’après-midi. Si on finissait toutes nos tâches avant l’autres on l’aidais pour réussir à finir ce que on voulait pour la journée.</w:t>
+        <w:t xml:space="preserve">Au début du projet, nous avons définis les tâches pour réussir le projet. Ensuite à chaque fois qu’on travaillait sur le projet, nous définissons des objectifs précis de la journée (Daily </w:t>
+      </w:r>
+      <w:proofErr w:type="spellStart"/>
+      <w:r>
+        <w:t>scrum</w:t>
+      </w:r>
+      <w:proofErr w:type="spellEnd"/>
+      <w:r>
+        <w:t xml:space="preserve">). Et à la fin de chaque séquence de travail, nous faisions un bilan </w:t>
+      </w:r>
+      <w:r>
+        <w:lastRenderedPageBreak/>
+        <w:t>sur les tâches accomplis et les problèmes que nous avons rencontrés.</w:t>
+      </w:r>
+      <w:r>
+        <w:br/>
+      </w:r>
+      <w:r>
+        <w:br/>
+        <w:t xml:space="preserve">Si entre Charles-Henri ou moi avions finis </w:t>
+      </w:r>
+      <w:r>
+        <w:t>en avance ses tâches, il aidait l’autre pour essayer de finir l’objectif de la séquence de travail.</w:t>
+      </w:r>
+      <w:r>
+        <w:br/>
+      </w:r>
+    </w:p>
+    <w:p>
+      <w:pPr>
+        <w:pStyle w:val="Titre2"/>
+      </w:pPr>
+      <w:bookmarkStart w:id="12" w:name="_Toc218635405"/>
+      <w:r>
+        <w:t>Répartition des tâches</w:t>
+      </w:r>
+      <w:bookmarkEnd w:id="12"/>
+    </w:p>
+    <w:p>
+      <w:pPr>
+        <w:ind w:left="1134"/>
+      </w:pPr>
+      <w:r>
+        <w:t>On a divisé le travail en 2 selon nos compétences dans chaque domaine. Mais ça n’a pas empêché quelqu’un de travaillé dans le domaine de l’autre pour l’aider.</w:t>
+      </w:r>
+    </w:p>
+    <w:p>
+      <w:pPr>
+        <w:ind w:left="1134"/>
+      </w:pPr>
+      <w:r>
+        <w:br/>
+        <w:t>Charles-Henri :</w:t>
+      </w:r>
+    </w:p>
+    <w:p>
+      <w:pPr>
+        <w:ind w:left="1134"/>
+      </w:pPr>
+      <w:r>
+        <w:t xml:space="preserve">        Déploiement et tests locaux.</w:t>
+      </w:r>
+    </w:p>
+    <w:p>
+      <w:pPr>
+        <w:ind w:left="1134"/>
+      </w:pPr>
+      <w:r>
+        <w:t xml:space="preserve">        Compréhension théorique et implémentation de MSAL (Backend &amp; Frontend).</w:t>
+      </w:r>
+    </w:p>
+    <w:p>
+      <w:pPr>
+        <w:ind w:left="1134"/>
+      </w:pPr>
+      <w:r>
+        <w:t xml:space="preserve">        Intégration de la logique de </w:t>
+      </w:r>
+      <w:proofErr w:type="spellStart"/>
+      <w:r>
+        <w:t>token</w:t>
+      </w:r>
+      <w:proofErr w:type="spellEnd"/>
+      <w:r>
+        <w:t xml:space="preserve"> dans les vues Vue.js.</w:t>
+      </w:r>
+    </w:p>
+    <w:p>
+      <w:pPr>
+        <w:ind w:left="1134"/>
+      </w:pPr>
+    </w:p>
+    <w:p>
+      <w:pPr>
+        <w:ind w:left="1134"/>
+      </w:pPr>
+      <w:r>
+        <w:t xml:space="preserve">Mathieu : </w:t>
+      </w:r>
+    </w:p>
+    <w:p>
+      <w:pPr>
+        <w:ind w:left="1134"/>
+      </w:pPr>
+      <w:r>
+        <w:t xml:space="preserve">Création et configuration des ressources Azure (App Service, Azure </w:t>
+      </w:r>
+      <w:proofErr w:type="spellStart"/>
+      <w:r>
+        <w:t>Function</w:t>
+      </w:r>
+      <w:proofErr w:type="spellEnd"/>
+      <w:r>
+        <w:t>).</w:t>
+      </w:r>
+    </w:p>
+    <w:p>
+      <w:pPr>
+        <w:ind w:left="1134"/>
+      </w:pPr>
+      <w:r>
+        <w:t>Gestion de la connexion réseau (</w:t>
+      </w:r>
+      <w:proofErr w:type="spellStart"/>
+      <w:r>
+        <w:t>VNet</w:t>
+      </w:r>
+      <w:proofErr w:type="spellEnd"/>
+      <w:r>
+        <w:t xml:space="preserve"> </w:t>
+      </w:r>
+      <w:proofErr w:type="spellStart"/>
+      <w:r>
+        <w:t>Integration</w:t>
+      </w:r>
+      <w:proofErr w:type="spellEnd"/>
+      <w:r>
+        <w:t>) avec la base de données centralisée.</w:t>
+      </w:r>
+    </w:p>
+    <w:p>
+      <w:pPr>
+        <w:pStyle w:val="Corpsdetexte"/>
+      </w:pPr>
+    </w:p>
+    <w:p>
+      <w:pPr>
+        <w:pStyle w:val="Titre2"/>
+      </w:pPr>
+      <w:bookmarkStart w:id="13" w:name="_Toc218635406"/>
+      <w:r>
+        <w:t>Gestion des ressources Azure et des</w:t>
+      </w:r>
+      <w:r>
+        <w:t xml:space="preserve"> coûts</w:t>
+      </w:r>
+      <w:bookmarkEnd w:id="13"/>
+    </w:p>
+    <w:p>
+      <w:pPr>
+        <w:pStyle w:val="Retraitcorpsdetexte"/>
+      </w:pPr>
+    </w:p>
+    <w:p>
+      <w:pPr>
+        <w:ind w:left="1134"/>
+      </w:pPr>
+      <w:proofErr w:type="spellStart"/>
+      <w:r>
+        <w:t>Tagging</w:t>
+      </w:r>
+      <w:proofErr w:type="spellEnd"/>
+      <w:r>
+        <w:t xml:space="preserve"> (Étiquetage) : Chaque ressource a été marquée avec le tag </w:t>
+      </w:r>
+      <w:r>
+        <w:t xml:space="preserve">BAMMOS </w:t>
+      </w:r>
+      <w:r>
+        <w:t>pour</w:t>
+      </w:r>
+      <w:r>
+        <w:t xml:space="preserve"> permettre une identification rapide au sein du groupe de ressources partagé de la classe.</w:t>
+      </w:r>
+    </w:p>
+    <w:p>
+      <w:pPr>
+        <w:ind w:left="1134"/>
+      </w:pPr>
+    </w:p>
+    <w:p>
+      <w:pPr>
+        <w:ind w:left="1134"/>
+      </w:pPr>
+    </w:p>
+    <w:p>
+      <w:pPr>
+        <w:ind w:left="1134"/>
+      </w:pPr>
+      <w:r>
+        <w:t>Optimisation des coûts :</w:t>
+      </w:r>
+    </w:p>
+    <w:p>
+      <w:pPr>
+        <w:ind w:left="1134"/>
+      </w:pPr>
+    </w:p>
+    <w:p>
+      <w:pPr>
+        <w:ind w:left="1134"/>
+      </w:pPr>
+      <w:r>
+        <w:t>Nous avons privilégié les plans linux au lieu de Windows.</w:t>
+      </w:r>
+      <w:r>
+        <w:br/>
+        <w:t>Nous avons éteint à chaque fois les ressources non utilisées en dehors du projet.</w:t>
+      </w:r>
+      <w:r>
+        <w:br/>
+      </w:r>
+      <w:r>
+        <w:br/>
+        <w:t xml:space="preserve">Plan </w:t>
+      </w:r>
+      <w:r>
+        <w:t xml:space="preserve">App Service : Nous </w:t>
+      </w:r>
+      <w:r>
+        <w:t>avons voulu</w:t>
+      </w:r>
+      <w:r>
+        <w:t xml:space="preserve"> utiliser le plan gratuit (F1), mais l'obligation de se connecter à une DB sécurisée par un réseau virtuel (</w:t>
+      </w:r>
+      <w:proofErr w:type="spellStart"/>
+      <w:r>
+        <w:t>VNet</w:t>
+      </w:r>
+      <w:proofErr w:type="spellEnd"/>
+      <w:r>
+        <w:t>) nous a</w:t>
+      </w:r>
+      <w:r>
+        <w:t>vons été</w:t>
+      </w:r>
+      <w:r>
+        <w:t xml:space="preserve"> contraints à passer au plan Basic (B1), car le plan F1 ne supporte pas l'intégration </w:t>
+      </w:r>
+      <w:proofErr w:type="spellStart"/>
+      <w:r>
+        <w:t>VNet</w:t>
+      </w:r>
+      <w:proofErr w:type="spellEnd"/>
+      <w:r>
+        <w:t>.</w:t>
       </w:r>
     </w:p>
     <w:p>
       <w:pPr>
         <w:pStyle w:val="Titre1"/>
       </w:pPr>
-      <w:bookmarkStart w:id="11" w:name="_Toc218623873"/>
+      <w:bookmarkStart w:id="14" w:name="_Toc218635407"/>
+      <w:r>
+        <w:t>connaissance acquise</w:t>
+      </w:r>
+      <w:bookmarkEnd w:id="14"/>
+    </w:p>
+    <w:p>
+      <w:pPr>
+        <w:pStyle w:val="Corpsdetexte"/>
+        <w:jc w:val="left"/>
+      </w:pPr>
+      <w:r>
+        <w:t>On a appris énormément de choses durant ce projet comme déployer une application complète sur azure. Ce qui est vraiment important de savoir faire ça pour notre future dans les entreprises</w:t>
+      </w:r>
+      <w:r>
+        <w:br/>
+      </w:r>
+    </w:p>
+    <w:p>
+      <w:pPr>
+        <w:pStyle w:val="Titre1"/>
+      </w:pPr>
+      <w:bookmarkStart w:id="15" w:name="_Toc218635408"/>
+      <w:r>
+        <w:t>Problèmes rencontrés</w:t>
+      </w:r>
+      <w:bookmarkEnd w:id="15"/>
+    </w:p>
+    <w:p>
+      <w:pPr>
+        <w:pStyle w:val="Corpsdetexte"/>
+      </w:pPr>
+      <w:r>
+        <w:t xml:space="preserve">Nous avons commencé le projet à faire avec le projet passion lecture mais nous avons eu de la peine à la déployé à cause il y avait une partie frontend et une partie backend nous devions créer un workflow pour pouvoir </w:t>
+      </w:r>
+      <w:r>
+        <w:t>déployer</w:t>
+      </w:r>
+      <w:r>
+        <w:t xml:space="preserve"> </w:t>
+      </w:r>
+      <w:r>
+        <w:t>notre</w:t>
+      </w:r>
+      <w:r>
+        <w:t xml:space="preserve"> application.</w:t>
+      </w:r>
+      <w:r>
+        <w:t xml:space="preserve"> Nous avons essayé de créer plusieurs workflows mais on n’a jamais réussi à déployer notre application. </w:t>
+      </w:r>
+      <w:r>
+        <w:t xml:space="preserve"> Ducoup nous avons pris le projet UNESCO qui n’avait pas les 2 partie séparée. Ce qui nous a permis de déployer assez rapidement notre application. Nous </w:t>
+      </w:r>
       <w:r>
         <w:lastRenderedPageBreak/>
-        <w:t>connaissance acquise</w:t>
-      </w:r>
-      <w:bookmarkEnd w:id="11"/>
+        <w:t>avons testé de déployer 2 applications même si le premier était un échec nous avons bien réussi le 2</w:t>
+      </w:r>
+      <w:r>
+        <w:rPr>
+          <w:vertAlign w:val="superscript"/>
+        </w:rPr>
+        <w:t>ème</w:t>
+      </w:r>
+      <w:r>
+        <w:t xml:space="preserve">. </w:t>
+      </w:r>
+    </w:p>
+    <w:p>
+      <w:pPr>
+        <w:pStyle w:val="Corpsdetexte"/>
+      </w:pPr>
+    </w:p>
+    <w:p>
+      <w:pPr>
+        <w:pStyle w:val="Corpsdetexte"/>
+      </w:pPr>
+      <w:r>
+        <w:t xml:space="preserve">Nous n’arrivions pas à nous connecter avec la base de données de toutes la classe. Car il nous manquait le </w:t>
+      </w:r>
+      <w:proofErr w:type="spellStart"/>
+      <w:r>
+        <w:t>Vnet</w:t>
+      </w:r>
+      <w:proofErr w:type="spellEnd"/>
+      <w:r>
+        <w:t xml:space="preserve"> que nous avions complétement zapper. Avec de l’aide d’Alban nous avons compris pourquoi ça ne marchait pas. Nous avons pu </w:t>
+      </w:r>
+      <w:r>
+        <w:t>corriger</w:t>
+      </w:r>
+      <w:r>
+        <w:t xml:space="preserve"> le problème pour que notre application fonctionne.</w:t>
+      </w:r>
+    </w:p>
+    <w:p>
+      <w:pPr>
+        <w:pStyle w:val="Corpsdetexte"/>
+      </w:pPr>
     </w:p>
     <w:p>
       <w:pPr>
         <w:pStyle w:val="Titre1"/>
       </w:pPr>
-      <w:bookmarkStart w:id="12" w:name="_Toc218623874"/>
-      <w:r>
-        <w:t>Problèmes rencontrés</w:t>
-      </w:r>
-      <w:bookmarkEnd w:id="12"/>
+      <w:bookmarkStart w:id="16" w:name="_Toc218635409"/>
+      <w:r>
+        <w:t xml:space="preserve">Explication </w:t>
+      </w:r>
+      <w:r>
+        <w:t>DU. ENV</w:t>
+      </w:r>
+      <w:bookmarkEnd w:id="16"/>
+    </w:p>
+    <w:p>
+      <w:r>
+        <w:t xml:space="preserve">La sécurité et la portabilité de l'application reposent sur une gestion stricte des variables d'environnement. Ce </w:t>
+      </w:r>
+      <w:proofErr w:type="gramStart"/>
+      <w:r>
+        <w:t>fichier .</w:t>
+      </w:r>
+      <w:proofErr w:type="spellStart"/>
+      <w:r>
+        <w:t>env</w:t>
+      </w:r>
+      <w:proofErr w:type="spellEnd"/>
+      <w:proofErr w:type="gramEnd"/>
+      <w:r>
+        <w:t xml:space="preserve"> n'est jamais </w:t>
+      </w:r>
+      <w:proofErr w:type="spellStart"/>
+      <w:r>
+        <w:t>commité</w:t>
+      </w:r>
+      <w:proofErr w:type="spellEnd"/>
+      <w:r>
+        <w:t xml:space="preserve"> sur GitHub. Sur Azure, ces valeurs sont entrées dans Settings &gt; </w:t>
+      </w:r>
+      <w:proofErr w:type="spellStart"/>
+      <w:r>
+        <w:t>Environment</w:t>
+      </w:r>
+      <w:proofErr w:type="spellEnd"/>
+      <w:r>
+        <w:t xml:space="preserve"> variables.</w:t>
+      </w:r>
+      <w:r>
+        <w:br/>
+      </w:r>
+      <w:r>
+        <w:br/>
+      </w:r>
+    </w:p>
+    <w:p>
+      <w:pPr>
+        <w:pStyle w:val="Corpsdetexte"/>
+      </w:pPr>
+    </w:p>
+    <w:p>
+      <w:pPr>
+        <w:pStyle w:val="Corpsdetexte"/>
+      </w:pPr>
+    </w:p>
+    <w:p>
+      <w:pPr>
+        <w:pStyle w:val="Corpsdetexte"/>
+      </w:pPr>
+      <w:r>
+        <w:t>Détail des variables utilisées :</w:t>
+      </w:r>
+    </w:p>
+    <w:p>
+      <w:pPr>
+        <w:pStyle w:val="Corpsdetexte"/>
+      </w:pPr>
+    </w:p>
+    <w:tbl>
+      <w:tblPr>
+        <w:tblStyle w:val="Grilledutableau"/>
+        <w:tblW w:w="0" w:type="auto"/>
+        <w:tblInd w:w="567" w:type="dxa"/>
+        <w:tblLook w:val="04A0" w:firstRow="1" w:lastRow="0" w:firstColumn="1" w:lastColumn="0" w:noHBand="0" w:noVBand="1"/>
+      </w:tblPr>
+      <w:tblGrid>
+        <w:gridCol w:w="3969"/>
+        <w:gridCol w:w="4750"/>
+      </w:tblGrid>
+      <w:tr>
+        <w:tc>
+          <w:tcPr>
+            <w:tcW w:w="2093" w:type="dxa"/>
+          </w:tcPr>
+          <w:p>
+            <w:pPr>
+              <w:pStyle w:val="Corpsdetexte"/>
+              <w:ind w:left="0"/>
+              <w:jc w:val="left"/>
+            </w:pPr>
+            <w:r>
+              <w:t>CLIENT_ID</w:t>
+            </w:r>
+          </w:p>
+        </w:tc>
+        <w:tc>
+          <w:tcPr>
+            <w:tcW w:w="6095" w:type="dxa"/>
+          </w:tcPr>
+          <w:p>
+            <w:pPr>
+              <w:pStyle w:val="Corpsdetexte"/>
+              <w:ind w:left="0"/>
+            </w:pPr>
+            <w:r>
+              <w:t>Identifiant unique de l'application enregistré dans Azure AD.</w:t>
+            </w:r>
+          </w:p>
+        </w:tc>
+      </w:tr>
+      <w:tr>
+        <w:tc>
+          <w:tcPr>
+            <w:tcW w:w="2093" w:type="dxa"/>
+          </w:tcPr>
+          <w:p>
+            <w:pPr>
+              <w:pStyle w:val="Corpsdetexte"/>
+              <w:ind w:left="0"/>
+              <w:jc w:val="left"/>
+            </w:pPr>
+            <w:r>
+              <w:t>CLIENT_SECRET</w:t>
+            </w:r>
+          </w:p>
+        </w:tc>
+        <w:tc>
+          <w:tcPr>
+            <w:tcW w:w="6095" w:type="dxa"/>
+          </w:tcPr>
+          <w:p>
+            <w:pPr>
+              <w:pStyle w:val="Corpsdetexte"/>
+              <w:ind w:left="0"/>
+            </w:pPr>
+            <w:r>
+              <w:t>Clé secrète utilisée par le backend pour prouver son identité.</w:t>
+            </w:r>
+          </w:p>
+        </w:tc>
+      </w:tr>
+      <w:tr>
+        <w:tc>
+          <w:tcPr>
+            <w:tcW w:w="2093" w:type="dxa"/>
+          </w:tcPr>
+          <w:p>
+            <w:pPr>
+              <w:pStyle w:val="Corpsdetexte"/>
+              <w:ind w:left="0"/>
+              <w:jc w:val="left"/>
+            </w:pPr>
+            <w:r>
+              <w:t>CLOUD_INSTANCE</w:t>
+            </w:r>
+          </w:p>
+        </w:tc>
+        <w:tc>
+          <w:tcPr>
+            <w:tcW w:w="6095" w:type="dxa"/>
+          </w:tcPr>
+          <w:p>
+            <w:pPr>
+              <w:pStyle w:val="Corpsdetexte"/>
+              <w:ind w:left="0"/>
+            </w:pPr>
+            <w:r>
+              <w:t>URL de l'instance du cloud</w:t>
+            </w:r>
+          </w:p>
+        </w:tc>
+      </w:tr>
+      <w:tr>
+        <w:tc>
+          <w:tcPr>
+            <w:tcW w:w="2093" w:type="dxa"/>
+          </w:tcPr>
+          <w:p>
+            <w:pPr>
+              <w:pStyle w:val="Corpsdetexte"/>
+              <w:ind w:left="0"/>
+              <w:jc w:val="left"/>
+            </w:pPr>
+            <w:r>
+              <w:t>DB_HOST</w:t>
+            </w:r>
+          </w:p>
+        </w:tc>
+        <w:tc>
+          <w:tcPr>
+            <w:tcW w:w="6095" w:type="dxa"/>
+          </w:tcPr>
+          <w:p>
+            <w:pPr>
+              <w:pStyle w:val="Corpsdetexte"/>
+              <w:ind w:left="0"/>
+            </w:pPr>
+            <w:r>
+              <w:t>Adresse réseau du serveur de base de données.</w:t>
+            </w:r>
+          </w:p>
+        </w:tc>
+      </w:tr>
+      <w:tr>
+        <w:tc>
+          <w:tcPr>
+            <w:tcW w:w="2093" w:type="dxa"/>
+          </w:tcPr>
+          <w:p>
+            <w:pPr>
+              <w:pStyle w:val="Corpsdetexte"/>
+              <w:ind w:left="0"/>
+              <w:jc w:val="left"/>
+            </w:pPr>
+            <w:r>
+              <w:t>DB_NAME</w:t>
+            </w:r>
+          </w:p>
+        </w:tc>
+        <w:tc>
+          <w:tcPr>
+            <w:tcW w:w="6095" w:type="dxa"/>
+          </w:tcPr>
+          <w:p>
+            <w:pPr>
+              <w:pStyle w:val="Corpsdetexte"/>
+              <w:ind w:left="0"/>
+            </w:pPr>
+            <w:r>
+              <w:t>Nom de la base de données cible.</w:t>
+            </w:r>
+          </w:p>
+        </w:tc>
+      </w:tr>
+      <w:tr>
+        <w:tc>
+          <w:tcPr>
+            <w:tcW w:w="2093" w:type="dxa"/>
+          </w:tcPr>
+          <w:p>
+            <w:pPr>
+              <w:pStyle w:val="Corpsdetexte"/>
+              <w:ind w:left="0"/>
+              <w:jc w:val="left"/>
+            </w:pPr>
+            <w:r>
+              <w:t>DB_PASSWORD</w:t>
+            </w:r>
+          </w:p>
+        </w:tc>
+        <w:tc>
+          <w:tcPr>
+            <w:tcW w:w="6095" w:type="dxa"/>
+          </w:tcPr>
+          <w:p>
+            <w:pPr>
+              <w:pStyle w:val="Corpsdetexte"/>
+              <w:ind w:left="0"/>
+            </w:pPr>
+            <w:r>
+              <w:t>Mot de passe de connexion à la base de données.</w:t>
+            </w:r>
+          </w:p>
+        </w:tc>
+      </w:tr>
+      <w:tr>
+        <w:tc>
+          <w:tcPr>
+            <w:tcW w:w="2093" w:type="dxa"/>
+          </w:tcPr>
+          <w:p>
+            <w:pPr>
+              <w:pStyle w:val="Corpsdetexte"/>
+              <w:ind w:left="0"/>
+              <w:jc w:val="left"/>
+            </w:pPr>
+            <w:r>
+              <w:t>DB_PORT</w:t>
+            </w:r>
+          </w:p>
+        </w:tc>
+        <w:tc>
+          <w:tcPr>
+            <w:tcW w:w="6095" w:type="dxa"/>
+          </w:tcPr>
+          <w:p>
+            <w:pPr>
+              <w:pStyle w:val="Corpsdetexte"/>
+              <w:ind w:left="0"/>
+            </w:pPr>
+            <w:r>
+              <w:t>Port de communication utilisé pour la base de données.</w:t>
+            </w:r>
+          </w:p>
+        </w:tc>
+      </w:tr>
+      <w:tr>
+        <w:tc>
+          <w:tcPr>
+            <w:tcW w:w="2093" w:type="dxa"/>
+          </w:tcPr>
+          <w:p>
+            <w:pPr>
+              <w:pStyle w:val="Corpsdetexte"/>
+              <w:ind w:left="0"/>
+              <w:jc w:val="left"/>
+            </w:pPr>
+            <w:r>
+              <w:t>DB_USER</w:t>
+            </w:r>
+          </w:p>
+        </w:tc>
+        <w:tc>
+          <w:tcPr>
+            <w:tcW w:w="6095" w:type="dxa"/>
+          </w:tcPr>
+          <w:p>
+            <w:pPr>
+              <w:pStyle w:val="Corpsdetexte"/>
+              <w:ind w:left="0"/>
+            </w:pPr>
+            <w:r>
+              <w:t>Identifiant de l'utilisateur de la base de données.</w:t>
+            </w:r>
+          </w:p>
+        </w:tc>
+      </w:tr>
+      <w:tr>
+        <w:tc>
+          <w:tcPr>
+            <w:tcW w:w="2093" w:type="dxa"/>
+          </w:tcPr>
+          <w:p>
+            <w:pPr>
+              <w:pStyle w:val="Corpsdetexte"/>
+              <w:ind w:left="0"/>
+              <w:jc w:val="left"/>
+            </w:pPr>
+            <w:r>
+              <w:t>GRAPH_API_ENDPOINT</w:t>
+            </w:r>
+          </w:p>
+        </w:tc>
+        <w:tc>
+          <w:tcPr>
+            <w:tcW w:w="6095" w:type="dxa"/>
+          </w:tcPr>
+          <w:p>
+            <w:pPr>
+              <w:pStyle w:val="Corpsdetexte"/>
+              <w:ind w:left="0"/>
+            </w:pPr>
+            <w:r>
+              <w:t>URL de point de terminaison pour l'API Microsoft Graph.</w:t>
+            </w:r>
+          </w:p>
+        </w:tc>
+      </w:tr>
+      <w:tr>
+        <w:tc>
+          <w:tcPr>
+            <w:tcW w:w="2093" w:type="dxa"/>
+          </w:tcPr>
+          <w:p>
+            <w:pPr>
+              <w:pStyle w:val="Corpsdetexte"/>
+              <w:ind w:left="0"/>
+              <w:jc w:val="left"/>
+            </w:pPr>
+            <w:r>
+              <w:t>REDIRECT_URI</w:t>
+            </w:r>
+          </w:p>
+        </w:tc>
+        <w:tc>
+          <w:tcPr>
+            <w:tcW w:w="6095" w:type="dxa"/>
+          </w:tcPr>
+          <w:p>
+            <w:pPr>
+              <w:pStyle w:val="Corpsdetexte"/>
+              <w:tabs>
+                <w:tab w:val="clear" w:pos="4395"/>
+                <w:tab w:val="left" w:pos="1459"/>
+              </w:tabs>
+              <w:ind w:left="0"/>
+            </w:pPr>
+            <w:r>
+              <w:t>URL de redirection après une authentification réussie.</w:t>
+            </w:r>
+          </w:p>
+        </w:tc>
+      </w:tr>
+      <w:tr>
+        <w:tc>
+          <w:tcPr>
+            <w:tcW w:w="2093" w:type="dxa"/>
+          </w:tcPr>
+          <w:p>
+            <w:pPr>
+              <w:pStyle w:val="Corpsdetexte"/>
+              <w:ind w:left="0"/>
+              <w:jc w:val="left"/>
+              <w:rPr>
+                <w:lang w:val="en-GB"/>
+              </w:rPr>
+            </w:pPr>
+            <w:r>
+              <w:rPr>
+                <w:lang w:val="en-GB"/>
+              </w:rPr>
+              <w:t>SCM_DO_BUILD_DURING_DEPLOYMENT</w:t>
+            </w:r>
+          </w:p>
+        </w:tc>
+        <w:tc>
+          <w:tcPr>
+            <w:tcW w:w="6095" w:type="dxa"/>
+          </w:tcPr>
+          <w:p>
+            <w:pPr>
+              <w:pStyle w:val="Corpsdetexte"/>
+              <w:ind w:left="0"/>
+            </w:pPr>
+            <w:r>
+              <w:t>Indicateur pour activer la compilation automatique lors du déploiement.</w:t>
+            </w:r>
+          </w:p>
+        </w:tc>
+      </w:tr>
+      <w:tr>
+        <w:tc>
+          <w:tcPr>
+            <w:tcW w:w="2093" w:type="dxa"/>
+          </w:tcPr>
+          <w:p>
+            <w:pPr>
+              <w:pStyle w:val="Corpsdetexte"/>
+              <w:ind w:left="0"/>
+              <w:jc w:val="left"/>
+            </w:pPr>
+            <w:r>
+              <w:t>TENANT_ID</w:t>
+            </w:r>
+          </w:p>
+        </w:tc>
+        <w:tc>
+          <w:tcPr>
+            <w:tcW w:w="6095" w:type="dxa"/>
+          </w:tcPr>
+          <w:p>
+            <w:pPr>
+              <w:pStyle w:val="Corpsdetexte"/>
+              <w:ind w:left="0"/>
+            </w:pPr>
+            <w:r>
+              <w:t>Identifiant de l'annuaire (Tenant) de l'organisation.</w:t>
+            </w:r>
+          </w:p>
+        </w:tc>
+      </w:tr>
+    </w:tbl>
+    <w:p>
+      <w:pPr>
+        <w:pStyle w:val="Corpsdetexte"/>
+      </w:pPr>
+    </w:p>
+    <w:tbl>
+      <w:tblPr>
+        <w:tblStyle w:val="Grilledutableau"/>
+        <w:tblW w:w="0" w:type="auto"/>
+        <w:tblInd w:w="567" w:type="dxa"/>
+        <w:tblLook w:val="04A0" w:firstRow="1" w:lastRow="0" w:firstColumn="1" w:lastColumn="0" w:noHBand="0" w:noVBand="1"/>
+      </w:tblPr>
+      <w:tblGrid>
+        <w:gridCol w:w="2401"/>
+        <w:gridCol w:w="6095"/>
+      </w:tblGrid>
+      <w:tr>
+        <w:tc>
+          <w:tcPr>
+            <w:tcW w:w="2093" w:type="dxa"/>
+          </w:tcPr>
+          <w:p>
+            <w:pPr>
+              <w:pStyle w:val="Corpsdetexte"/>
+              <w:ind w:left="0"/>
+              <w:jc w:val="left"/>
+            </w:pPr>
+            <w:r>
+              <w:t>SECRET_KEY</w:t>
+            </w:r>
+          </w:p>
+        </w:tc>
+        <w:tc>
+          <w:tcPr>
+            <w:tcW w:w="6095" w:type="dxa"/>
+          </w:tcPr>
+          <w:p>
+            <w:pPr>
+              <w:pStyle w:val="Corpsdetexte"/>
+              <w:ind w:left="0"/>
+            </w:pPr>
+            <w:r>
+              <w:t xml:space="preserve">Clé unique utilisée pour sécuriser les sessions et signer les </w:t>
+            </w:r>
+            <w:proofErr w:type="spellStart"/>
+            <w:r>
+              <w:t>tokens</w:t>
+            </w:r>
+            <w:proofErr w:type="spellEnd"/>
+            <w:r>
+              <w:t xml:space="preserve"> de l'application.</w:t>
+            </w:r>
+          </w:p>
+        </w:tc>
+      </w:tr>
+      <w:tr>
+        <w:tc>
+          <w:tcPr>
+            <w:tcW w:w="2093" w:type="dxa"/>
+          </w:tcPr>
+          <w:p>
+            <w:pPr>
+              <w:pStyle w:val="Corpsdetexte"/>
+              <w:ind w:left="0"/>
+              <w:jc w:val="left"/>
+            </w:pPr>
+            <w:r>
+              <w:lastRenderedPageBreak/>
+              <w:t>DB_NAME</w:t>
+            </w:r>
+          </w:p>
+        </w:tc>
+        <w:tc>
+          <w:tcPr>
+            <w:tcW w:w="6095" w:type="dxa"/>
+          </w:tcPr>
+          <w:p>
+            <w:pPr>
+              <w:pStyle w:val="Corpsdetexte"/>
+              <w:ind w:left="0"/>
+            </w:pPr>
+            <w:r>
+              <w:t>Nom de la base de données</w:t>
+            </w:r>
+          </w:p>
+        </w:tc>
+      </w:tr>
+      <w:tr>
+        <w:tc>
+          <w:tcPr>
+            <w:tcW w:w="2093" w:type="dxa"/>
+          </w:tcPr>
+          <w:p>
+            <w:pPr>
+              <w:pStyle w:val="Corpsdetexte"/>
+              <w:ind w:left="0"/>
+              <w:jc w:val="left"/>
+            </w:pPr>
+            <w:r>
+              <w:t>DB_USER</w:t>
+            </w:r>
+          </w:p>
+        </w:tc>
+        <w:tc>
+          <w:tcPr>
+            <w:tcW w:w="6095" w:type="dxa"/>
+          </w:tcPr>
+          <w:p>
+            <w:pPr>
+              <w:pStyle w:val="Corpsdetexte"/>
+              <w:ind w:left="0"/>
+            </w:pPr>
+            <w:r>
+              <w:t>Nom de l'utilisateur pour la connexion à la base.</w:t>
+            </w:r>
+          </w:p>
+        </w:tc>
+      </w:tr>
+      <w:tr>
+        <w:tc>
+          <w:tcPr>
+            <w:tcW w:w="2093" w:type="dxa"/>
+          </w:tcPr>
+          <w:p>
+            <w:pPr>
+              <w:pStyle w:val="Corpsdetexte"/>
+              <w:ind w:left="0"/>
+              <w:jc w:val="left"/>
+            </w:pPr>
+            <w:r>
+              <w:t>DB_PASSWORD</w:t>
+            </w:r>
+          </w:p>
+        </w:tc>
+        <w:tc>
+          <w:tcPr>
+            <w:tcW w:w="6095" w:type="dxa"/>
+          </w:tcPr>
+          <w:p>
+            <w:pPr>
+              <w:pStyle w:val="Corpsdetexte"/>
+              <w:ind w:left="0"/>
+            </w:pPr>
+            <w:r>
+              <w:t>Mot de passe associé à l'utilisateur de la base de données.</w:t>
+            </w:r>
+          </w:p>
+        </w:tc>
+      </w:tr>
+      <w:tr>
+        <w:tc>
+          <w:tcPr>
+            <w:tcW w:w="2093" w:type="dxa"/>
+          </w:tcPr>
+          <w:p>
+            <w:pPr>
+              <w:pStyle w:val="Corpsdetexte"/>
+              <w:ind w:left="0"/>
+              <w:jc w:val="left"/>
+            </w:pPr>
+            <w:r>
+              <w:t>DB_HOST</w:t>
+            </w:r>
+          </w:p>
+        </w:tc>
+        <w:tc>
+          <w:tcPr>
+            <w:tcW w:w="6095" w:type="dxa"/>
+          </w:tcPr>
+          <w:p>
+            <w:pPr>
+              <w:pStyle w:val="Corpsdetexte"/>
+              <w:ind w:left="0"/>
+            </w:pPr>
+            <w:r>
+              <w:t>Adresse du serveur hébergeant la base de données</w:t>
+            </w:r>
+          </w:p>
+        </w:tc>
+      </w:tr>
+      <w:tr>
+        <w:tc>
+          <w:tcPr>
+            <w:tcW w:w="2093" w:type="dxa"/>
+          </w:tcPr>
+          <w:p>
+            <w:pPr>
+              <w:pStyle w:val="Corpsdetexte"/>
+              <w:ind w:left="0"/>
+              <w:jc w:val="left"/>
+            </w:pPr>
+            <w:r>
+              <w:t>DB_PORT</w:t>
+            </w:r>
+          </w:p>
+        </w:tc>
+        <w:tc>
+          <w:tcPr>
+            <w:tcW w:w="6095" w:type="dxa"/>
+          </w:tcPr>
+          <w:p>
+            <w:pPr>
+              <w:pStyle w:val="Corpsdetexte"/>
+              <w:ind w:left="0"/>
+            </w:pPr>
+            <w:r>
+              <w:t>Port réseau utilisé pour la communication avec le serveur SQL.</w:t>
+            </w:r>
+          </w:p>
+        </w:tc>
+      </w:tr>
+      <w:tr>
+        <w:tc>
+          <w:tcPr>
+            <w:tcW w:w="2093" w:type="dxa"/>
+          </w:tcPr>
+          <w:p>
+            <w:pPr>
+              <w:pStyle w:val="Corpsdetexte"/>
+              <w:ind w:left="0"/>
+              <w:jc w:val="left"/>
+            </w:pPr>
+            <w:proofErr w:type="gramStart"/>
+            <w:r>
+              <w:t>EMAIL</w:t>
+            </w:r>
+            <w:proofErr w:type="gramEnd"/>
+            <w:r>
+              <w:t>_USER</w:t>
+            </w:r>
+          </w:p>
+        </w:tc>
+        <w:tc>
+          <w:tcPr>
+            <w:tcW w:w="6095" w:type="dxa"/>
+          </w:tcPr>
+          <w:p>
+            <w:pPr>
+              <w:pStyle w:val="Corpsdetexte"/>
+              <w:ind w:left="0"/>
+            </w:pPr>
+            <w:r>
+              <w:t xml:space="preserve">Adresse </w:t>
+            </w:r>
+            <w:proofErr w:type="gramStart"/>
+            <w:r>
+              <w:t>email</w:t>
+            </w:r>
+            <w:proofErr w:type="gramEnd"/>
+            <w:r>
+              <w:t xml:space="preserve"> utilisée par l'application pour l'envoi de notifications.</w:t>
+            </w:r>
+          </w:p>
+        </w:tc>
+      </w:tr>
+      <w:tr>
+        <w:tc>
+          <w:tcPr>
+            <w:tcW w:w="2093" w:type="dxa"/>
+          </w:tcPr>
+          <w:p>
+            <w:pPr>
+              <w:pStyle w:val="Corpsdetexte"/>
+              <w:ind w:left="0"/>
+              <w:jc w:val="left"/>
+            </w:pPr>
+            <w:proofErr w:type="gramStart"/>
+            <w:r>
+              <w:t>EMAIL</w:t>
+            </w:r>
+            <w:proofErr w:type="gramEnd"/>
+            <w:r>
+              <w:t>_PASS</w:t>
+            </w:r>
+          </w:p>
+        </w:tc>
+        <w:tc>
+          <w:tcPr>
+            <w:tcW w:w="6095" w:type="dxa"/>
+          </w:tcPr>
+          <w:p>
+            <w:pPr>
+              <w:pStyle w:val="Corpsdetexte"/>
+              <w:ind w:left="0"/>
+            </w:pPr>
+            <w:r>
+              <w:t>Mot de passe d'application sécurisé pour le service de messagerie.</w:t>
+            </w:r>
+          </w:p>
+        </w:tc>
+      </w:tr>
+      <w:tr>
+        <w:tc>
+          <w:tcPr>
+            <w:tcW w:w="2093" w:type="dxa"/>
+          </w:tcPr>
+          <w:p>
+            <w:pPr>
+              <w:pStyle w:val="Corpsdetexte"/>
+              <w:ind w:left="0"/>
+              <w:jc w:val="left"/>
+            </w:pPr>
+            <w:r>
+              <w:t>CLIENT_ID</w:t>
+            </w:r>
+          </w:p>
+        </w:tc>
+        <w:tc>
+          <w:tcPr>
+            <w:tcW w:w="6095" w:type="dxa"/>
+          </w:tcPr>
+          <w:p>
+            <w:pPr>
+              <w:pStyle w:val="Corpsdetexte"/>
+              <w:ind w:left="0"/>
+            </w:pPr>
+            <w:r>
+              <w:t>Identifiant de l'application enregistré dans le portail Azure AD.</w:t>
+            </w:r>
+          </w:p>
+        </w:tc>
+      </w:tr>
+      <w:tr>
+        <w:tc>
+          <w:tcPr>
+            <w:tcW w:w="2093" w:type="dxa"/>
+          </w:tcPr>
+          <w:p>
+            <w:pPr>
+              <w:pStyle w:val="Corpsdetexte"/>
+              <w:ind w:left="0"/>
+              <w:jc w:val="left"/>
+            </w:pPr>
+            <w:r>
+              <w:t>TENANT_ID</w:t>
+            </w:r>
+          </w:p>
+        </w:tc>
+        <w:tc>
+          <w:tcPr>
+            <w:tcW w:w="6095" w:type="dxa"/>
+          </w:tcPr>
+          <w:p>
+            <w:pPr>
+              <w:pStyle w:val="Corpsdetexte"/>
+              <w:tabs>
+                <w:tab w:val="clear" w:pos="4395"/>
+                <w:tab w:val="left" w:pos="1459"/>
+              </w:tabs>
+              <w:ind w:left="0"/>
+            </w:pPr>
+            <w:r>
+              <w:t>Identifiant de l'annuaire Azure (Directory ID) de l'organisation.</w:t>
+            </w:r>
+          </w:p>
+        </w:tc>
+      </w:tr>
+      <w:tr>
+        <w:tc>
+          <w:tcPr>
+            <w:tcW w:w="2093" w:type="dxa"/>
+          </w:tcPr>
+          <w:p>
+            <w:pPr>
+              <w:pStyle w:val="Corpsdetexte"/>
+              <w:ind w:left="0"/>
+              <w:jc w:val="left"/>
+              <w:rPr>
+                <w:lang w:val="en-GB"/>
+              </w:rPr>
+            </w:pPr>
+            <w:r>
+              <w:t>CLIENT_SECRET</w:t>
+            </w:r>
+          </w:p>
+        </w:tc>
+        <w:tc>
+          <w:tcPr>
+            <w:tcW w:w="6095" w:type="dxa"/>
+          </w:tcPr>
+          <w:p>
+            <w:pPr>
+              <w:pStyle w:val="Corpsdetexte"/>
+              <w:ind w:left="0"/>
+            </w:pPr>
+            <w:r>
+              <w:t>Clé secrète permettant au serveur de s'authentifier auprès de Microsoft.</w:t>
+            </w:r>
+          </w:p>
+        </w:tc>
+      </w:tr>
+      <w:tr>
+        <w:tc>
+          <w:tcPr>
+            <w:tcW w:w="2093" w:type="dxa"/>
+          </w:tcPr>
+          <w:p>
+            <w:pPr>
+              <w:pStyle w:val="Corpsdetexte"/>
+              <w:ind w:left="0"/>
+              <w:jc w:val="left"/>
+            </w:pPr>
+            <w:r>
+              <w:t>REDIRECT_URI</w:t>
+            </w:r>
+          </w:p>
+        </w:tc>
+        <w:tc>
+          <w:tcPr>
+            <w:tcW w:w="6095" w:type="dxa"/>
+          </w:tcPr>
+          <w:p>
+            <w:pPr>
+              <w:pStyle w:val="Corpsdetexte"/>
+              <w:ind w:left="0"/>
+            </w:pPr>
+            <w:r>
+              <w:t>URL vers laquelle l'utilisateur est renvoyé après son authentification.</w:t>
+            </w:r>
+          </w:p>
+        </w:tc>
+      </w:tr>
+      <w:tr>
+        <w:tc>
+          <w:tcPr>
+            <w:tcW w:w="2093" w:type="dxa"/>
+          </w:tcPr>
+          <w:p>
+            <w:pPr>
+              <w:pStyle w:val="Corpsdetexte"/>
+              <w:ind w:left="0"/>
+              <w:jc w:val="left"/>
+            </w:pPr>
+            <w:r>
+              <w:t>CLOUD_INSTANCE</w:t>
+            </w:r>
+          </w:p>
+        </w:tc>
+        <w:tc>
+          <w:tcPr>
+            <w:tcW w:w="6095" w:type="dxa"/>
+          </w:tcPr>
+          <w:p>
+            <w:pPr>
+              <w:pStyle w:val="Corpsdetexte"/>
+              <w:ind w:left="0"/>
+            </w:pPr>
+            <w:r>
+              <w:t>URL de l'instance du cloud Microsoft Identity.</w:t>
+            </w:r>
+          </w:p>
+        </w:tc>
+      </w:tr>
+      <w:tr>
+        <w:tc>
+          <w:tcPr>
+            <w:tcW w:w="2093" w:type="dxa"/>
+          </w:tcPr>
+          <w:p>
+            <w:pPr>
+              <w:pStyle w:val="Corpsdetexte"/>
+              <w:ind w:left="0"/>
+              <w:jc w:val="left"/>
+            </w:pPr>
+            <w:r>
+              <w:t>GRAPH_API_ENDPOINT</w:t>
+            </w:r>
+          </w:p>
+        </w:tc>
+        <w:tc>
+          <w:tcPr>
+            <w:tcW w:w="6095" w:type="dxa"/>
+          </w:tcPr>
+          <w:p>
+            <w:pPr>
+              <w:pStyle w:val="Corpsdetexte"/>
+              <w:ind w:left="0"/>
+            </w:pPr>
+            <w:r>
+              <w:t>Point de terminaison pour l'accès aux données via Microsoft Graph API.</w:t>
+            </w:r>
+          </w:p>
+        </w:tc>
+      </w:tr>
+    </w:tbl>
+    <w:p>
+      <w:pPr>
+        <w:pStyle w:val="Corpsdetexte"/>
+      </w:pPr>
     </w:p>
     <w:p>
       <w:pPr>
         <w:pStyle w:val="Titre1"/>
       </w:pPr>
-      <w:bookmarkStart w:id="13" w:name="_Toc218623875"/>
-      <w:r>
-        <w:t xml:space="preserve">Explication </w:t>
-      </w:r>
-      <w:r>
-        <w:t>DU. ENV</w:t>
-      </w:r>
-      <w:bookmarkEnd w:id="13"/>
+      <w:bookmarkStart w:id="17" w:name="_Toc218635410"/>
+      <w:r>
+        <w:t>Shéma de l’application</w:t>
+      </w:r>
+      <w:bookmarkEnd w:id="17"/>
+      <w:r>
+        <w:br/>
+      </w:r>
+    </w:p>
+    <w:p>
+      <w:pPr>
+        <w:pStyle w:val="Corpsdetexte"/>
+        <w:ind w:left="0"/>
+      </w:pPr>
     </w:p>
     <w:p>
       <w:pPr>
         <w:pStyle w:val="Titre1"/>
       </w:pPr>
-      <w:bookmarkStart w:id="14" w:name="_Toc218623876"/>
-      <w:r>
-        <w:t>Shéma de l’application</w:t>
-      </w:r>
-      <w:bookmarkEnd w:id="14"/>
-    </w:p>
-    <w:p>
-      <w:pPr>
-        <w:pStyle w:val="Titre1"/>
-      </w:pPr>
-      <w:bookmarkStart w:id="15" w:name="_Toc218623877"/>
-      <w:r>
-        <w:t>Annexes</w:t>
-      </w:r>
-      <w:bookmarkEnd w:id="15"/>
+      <w:bookmarkStart w:id="18" w:name="_Toc218635412"/>
+      <w:r>
+        <w:t>conclusions personnel</w:t>
+      </w:r>
+      <w:bookmarkEnd w:id="18"/>
+    </w:p>
+    <w:p>
+      <w:pPr>
+        <w:pStyle w:val="Corpsdetexte"/>
+        <w:ind w:left="0"/>
+      </w:pPr>
+    </w:p>
+    <w:p>
+      <w:pPr>
+        <w:pStyle w:val="Corpsdetexte"/>
+        <w:ind w:left="0"/>
+        <w:jc w:val="left"/>
+      </w:pPr>
+      <w:r>
+        <w:t>Mathieu :</w:t>
+      </w:r>
+      <w:r>
+        <w:br/>
+        <w:t>J’ai trouvé ce projet très intéressant car</w:t>
+      </w:r>
+      <w:r>
+        <w:t xml:space="preserve"> on voit une partie importante entre l’infrastructure et le dev. Car ça nous a permis de mettre notre projet en ligne grâce à azure. Intégrer une base de données partagé pour toutes la classe était très intéressant car on n’a pas l’habitude de faire ça. J’ai appris énormément de choses durant tout ce projet.</w:t>
+      </w:r>
+      <w:r>
+        <w:br/>
+      </w:r>
+      <w:r>
+        <w:br/>
+      </w:r>
+      <w:r>
+        <w:br/>
+        <w:t>Charles-Henri :</w:t>
+      </w:r>
     </w:p>
     <w:sectPr>
       <w:headerReference w:type="default" r:id="rId9"/>
@@ -2158,12 +3951,21 @@
               <w:szCs w:val="16"/>
             </w:rPr>
           </w:pPr>
+          <w:proofErr w:type="gramStart"/>
           <w:r>
             <w:rPr>
               <w:rFonts w:cs="Arial"/>
               <w:szCs w:val="16"/>
             </w:rPr>
-            <w:t xml:space="preserve">Version: </w:t>
+            <w:t>Version:</w:t>
+          </w:r>
+          <w:proofErr w:type="gramEnd"/>
+          <w:r>
+            <w:rPr>
+              <w:rFonts w:cs="Arial"/>
+              <w:szCs w:val="16"/>
+            </w:rPr>
+            <w:t xml:space="preserve"> </w:t>
           </w:r>
           <w:fldSimple w:instr=" REVNUM   \* MERGEFORMAT ">
             <w:r>
@@ -3389,6 +5191,7 @@
     <w:lsdException w:name="Hyperlink" w:uiPriority="99"/>
     <w:lsdException w:name="Strong" w:qFormat="1"/>
     <w:lsdException w:name="Emphasis" w:qFormat="1"/>
+    <w:lsdException w:name="HTML Code" w:uiPriority="99"/>
     <w:lsdException w:name="Normal Table" w:semiHidden="1" w:unhideWhenUsed="1"/>
     <w:lsdException w:name="Table Simple 1" w:semiHidden="1" w:unhideWhenUsed="1"/>
     <w:lsdException w:name="Table Simple 2" w:semiHidden="1" w:unhideWhenUsed="1"/>
@@ -3859,7 +5662,6 @@
   <w:style w:type="character" w:default="1" w:styleId="Policepardfaut">
     <w:name w:val="Default Paragraph Font"/>
     <w:uiPriority w:val="1"/>
-    <w:semiHidden/>
     <w:unhideWhenUsed/>
   </w:style>
   <w:style w:type="table" w:default="1" w:styleId="TableauNormal">
@@ -4399,6 +6201,18 @@
       <w:szCs w:val="24"/>
     </w:rPr>
   </w:style>
+  <w:style w:type="character" w:styleId="CodeHTML">
+    <w:name w:val="HTML Code"/>
+    <w:basedOn w:val="Policepardfaut"/>
+    <w:uiPriority w:val="99"/>
+    <w:unhideWhenUsed/>
+    <w:rsid w:val="00C15849"/>
+    <w:rPr>
+      <w:rFonts w:ascii="Courier New" w:eastAsia="Times New Roman" w:hAnsi="Courier New" w:cs="Courier New"/>
+      <w:sz w:val="20"/>
+      <w:szCs w:val="20"/>
+    </w:rPr>
+  </w:style>
 </w:styles>
 </file>
 

</xml_diff>

<commit_message>
Doc(Rapport): Amélioration de la partie 4
</commit_message>
<xml_diff>
--- a/Docs/Rapport-BAMMOS-P_Cloud.docx
+++ b/Docs/Rapport-BAMMOS-P_Cloud.docx
@@ -1746,9 +1746,9 @@
       <w:pPr>
         <w:pStyle w:val="Titre2"/>
       </w:pPr>
-      <w:bookmarkStart w:id="3" w:name="_Toc532179969"/>
-      <w:bookmarkStart w:id="4" w:name="_Toc165969639"/>
-      <w:bookmarkStart w:id="5" w:name="_Toc218635398"/>
+      <w:bookmarkStart w:id="3" w:name="_Toc218635398"/>
+      <w:bookmarkStart w:id="4" w:name="_Toc532179969"/>
+      <w:bookmarkStart w:id="5" w:name="_Toc165969639"/>
       <w:r>
         <w:t>T</w:t>
       </w:r>
@@ -1758,7 +1758,7 @@
       <w:r>
         <w:t>e</w:t>
       </w:r>
-      <w:bookmarkEnd w:id="5"/>
+      <w:bookmarkEnd w:id="3"/>
     </w:p>
     <w:p>
       <w:pPr>
@@ -1932,8 +1932,8 @@
         <w:pStyle w:val="Titre1"/>
       </w:pPr>
       <w:bookmarkStart w:id="9" w:name="_Toc218635402"/>
-      <w:bookmarkEnd w:id="3"/>
       <w:bookmarkEnd w:id="4"/>
+      <w:bookmarkEnd w:id="5"/>
       <w:r>
         <w:t>MSAL</w:t>
       </w:r>
@@ -2329,10 +2329,7 @@
         <w:t xml:space="preserve">BAMMOS </w:t>
       </w:r>
       <w:r>
-        <w:t>pour</w:t>
-      </w:r>
-      <w:r>
-        <w:t xml:space="preserve"> permettre une identification rapide au sein du groupe de ressources partagé de la classe.</w:t>
+        <w:t>pour permettre une identification rapide au sein du groupe de ressources partagé de la classe.</w:t>
       </w:r>
     </w:p>
     <w:p>
@@ -2421,6 +2418,7 @@
     <w:p>
       <w:pPr>
         <w:pStyle w:val="Corpsdetexte"/>
+        <w:spacing w:after="0"/>
         <w:jc w:val="left"/>
       </w:pPr>
       <w:r>
@@ -2429,6 +2427,73 @@
       <w:r>
         <w:br/>
       </w:r>
+      <w:r>
+        <w:br/>
+      </w:r>
+      <w:r>
+        <w:t>Maîtrise du cycle de vie complet d'une application, du code local au déploiement sur Azure App Service.</w:t>
+      </w:r>
+      <w:r>
+        <w:br/>
+        <w:t>C</w:t>
+      </w:r>
+      <w:r>
+        <w:t>ompréhension et mise en œuvre pratique de l'authentification avec MSAL</w:t>
+      </w:r>
+    </w:p>
+    <w:p>
+      <w:pPr>
+        <w:pStyle w:val="Corpsdetexte"/>
+        <w:spacing w:after="0"/>
+        <w:jc w:val="left"/>
+      </w:pPr>
+      <w:r>
+        <w:t xml:space="preserve">Utilisation des variables d'environnement pour protéger les données sensibles </w:t>
+      </w:r>
+    </w:p>
+    <w:p>
+      <w:pPr>
+        <w:pStyle w:val="Corpsdetexte"/>
+        <w:spacing w:after="0"/>
+        <w:jc w:val="left"/>
+      </w:pPr>
+      <w:r>
+        <w:t>Configuration de réseaux virtuels (</w:t>
+      </w:r>
+      <w:proofErr w:type="spellStart"/>
+      <w:r>
+        <w:rPr>
+          <w:b/>
+          <w:bCs/>
+        </w:rPr>
+        <w:t>VNet</w:t>
+      </w:r>
+      <w:proofErr w:type="spellEnd"/>
+      <w:r>
+        <w:t>) pour sécuriser les flux de données entre l'application et la base de données</w:t>
+      </w:r>
+      <w:r>
+        <w:br/>
+      </w:r>
+      <w:r>
+        <w:t>Utilisation de méthodologies inspirées d</w:t>
+      </w:r>
+      <w:r>
+        <w:t>e</w:t>
+      </w:r>
+      <w:r>
+        <w:t xml:space="preserve"> </w:t>
+      </w:r>
+      <w:r>
+        <w:rPr>
+          <w:b/>
+          <w:bCs/>
+        </w:rPr>
+        <w:t>Scrum</w:t>
+      </w:r>
+      <w:r>
+        <w:t xml:space="preserve"> (Daily meetings) pour assurer le suivi des objectifs</w:t>
+      </w:r>
     </w:p>
     <w:p>
       <w:pPr>
@@ -2436,6 +2501,7 @@
       </w:pPr>
       <w:bookmarkStart w:id="15" w:name="_Toc218635408"/>
       <w:r>
+        <w:lastRenderedPageBreak/>
         <w:t>Problèmes rencontrés</w:t>
       </w:r>
       <w:bookmarkEnd w:id="15"/>
@@ -2445,29 +2511,13 @@
         <w:pStyle w:val="Corpsdetexte"/>
       </w:pPr>
       <w:r>
-        <w:t xml:space="preserve">Nous avons commencé le projet à faire avec le projet passion lecture mais nous avons eu de la peine à la déployé à cause il y avait une partie frontend et une partie backend nous devions créer un workflow pour pouvoir </w:t>
-      </w:r>
-      <w:r>
-        <w:t>déployer</w:t>
-      </w:r>
-      <w:r>
-        <w:t xml:space="preserve"> </w:t>
-      </w:r>
-      <w:r>
-        <w:t>notre</w:t>
-      </w:r>
-      <w:r>
-        <w:t xml:space="preserve"> application.</w:t>
+        <w:t>Nous avons commencé le projet à faire avec le projet passion lecture mais nous avons eu de la peine à la déployé à cause il y avait une partie frontend et une partie backend nous devions créer un workflow pour pouvoir déployer notre application.</w:t>
       </w:r>
       <w:r>
         <w:t xml:space="preserve"> Nous avons essayé de créer plusieurs workflows mais on n’a jamais réussi à déployer notre application. </w:t>
       </w:r>
       <w:r>
-        <w:t xml:space="preserve"> Ducoup nous avons pris le projet UNESCO qui n’avait pas les 2 partie séparée. Ce qui nous a permis de déployer assez rapidement notre application. Nous </w:t>
-      </w:r>
-      <w:r>
-        <w:lastRenderedPageBreak/>
-        <w:t>avons testé de déployer 2 applications même si le premier était un échec nous avons bien réussi le 2</w:t>
+        <w:t xml:space="preserve"> Ducoup nous avons pris le projet UNESCO qui n’avait pas les 2 partie séparée. Ce qui nous a permis de déployer assez rapidement notre application. Nous avons testé de déployer 2 applications même si le premier était un échec nous avons bien réussi le 2</w:t>
       </w:r>
       <w:r>
         <w:rPr>
@@ -2497,13 +2547,7 @@
       </w:r>
       <w:proofErr w:type="spellEnd"/>
       <w:r>
-        <w:t xml:space="preserve"> que nous avions complétement zapper. Avec de l’aide d’Alban nous avons compris pourquoi ça ne marchait pas. Nous avons pu </w:t>
-      </w:r>
-      <w:r>
-        <w:t>corriger</w:t>
-      </w:r>
-      <w:r>
-        <w:t xml:space="preserve"> le problème pour que notre application fonctionne.</w:t>
+        <w:t xml:space="preserve"> que nous avions complétement zapper. Avec de l’aide d’Alban nous avons compris pourquoi ça ne marchait pas. Nous avons pu corriger le problème pour que notre application fonctionne.</w:t>
       </w:r>
     </w:p>
     <w:p>
@@ -2961,6 +3005,7 @@
               <w:jc w:val="left"/>
             </w:pPr>
             <w:r>
+              <w:lastRenderedPageBreak/>
               <w:t>TENANT_ID</w:t>
             </w:r>
           </w:p>
@@ -3048,7 +3093,6 @@
               <w:jc w:val="left"/>
             </w:pPr>
             <w:r>
-              <w:lastRenderedPageBreak/>
               <w:t>DB_NAME</w:t>
             </w:r>
           </w:p>
@@ -3582,8 +3626,8 @@
       <w:tblLook w:val="01E0" w:firstRow="1" w:lastRow="1" w:firstColumn="1" w:lastColumn="1" w:noHBand="0" w:noVBand="0"/>
     </w:tblPr>
     <w:tblGrid>
-      <w:gridCol w:w="3510"/>
-      <w:gridCol w:w="2680"/>
+      <w:gridCol w:w="3936"/>
+      <w:gridCol w:w="2254"/>
       <w:gridCol w:w="3096"/>
     </w:tblGrid>
     <w:tr>
@@ -3593,7 +3637,7 @@
       </w:trPr>
       <w:tc>
         <w:tcPr>
-          <w:tcW w:w="3510" w:type="dxa"/>
+          <w:tcW w:w="3936" w:type="dxa"/>
           <w:vAlign w:val="center"/>
         </w:tcPr>
         <w:p>
@@ -3620,6 +3664,14 @@
               <w:t>Mathieu Bamert</w:t>
             </w:r>
           </w:fldSimple>
+          <w:r>
+            <w:rPr>
+              <w:rFonts w:cs="Arial"/>
+              <w:noProof/>
+              <w:szCs w:val="16"/>
+            </w:rPr>
+            <w:t xml:space="preserve"> et Charles-Henri Moser</w:t>
+          </w:r>
         </w:p>
         <w:p>
           <w:pPr>
@@ -3633,7 +3685,7 @@
       </w:tc>
       <w:tc>
         <w:tcPr>
-          <w:tcW w:w="2680" w:type="dxa"/>
+          <w:tcW w:w="2254" w:type="dxa"/>
           <w:vAlign w:val="center"/>
         </w:tcPr>
         <w:p>
@@ -3720,7 +3772,7 @@
       </w:trPr>
       <w:tc>
         <w:tcPr>
-          <w:tcW w:w="3510" w:type="dxa"/>
+          <w:tcW w:w="3936" w:type="dxa"/>
           <w:vAlign w:val="center"/>
         </w:tcPr>
         <w:p>
@@ -3731,13 +3783,6 @@
               <w:szCs w:val="16"/>
             </w:rPr>
           </w:pPr>
-          <w:r>
-            <w:rPr>
-              <w:rFonts w:cs="Arial"/>
-              <w:szCs w:val="16"/>
-            </w:rPr>
-            <w:t xml:space="preserve">Modifié par : </w:t>
-          </w:r>
           <w:r>
             <w:fldChar w:fldCharType="begin"/>
           </w:r>
@@ -3756,12 +3801,13 @@
       </w:tc>
       <w:tc>
         <w:tcPr>
-          <w:tcW w:w="2680" w:type="dxa"/>
+          <w:tcW w:w="2254" w:type="dxa"/>
           <w:vAlign w:val="center"/>
         </w:tcPr>
         <w:p>
           <w:pPr>
             <w:pStyle w:val="-Pieddepage"/>
+            <w:ind w:right="1004"/>
             <w:jc w:val="center"/>
             <w:rPr>
               <w:rFonts w:cs="Arial"/>
@@ -3881,56 +3927,6 @@
               <w:szCs w:val="16"/>
             </w:rPr>
           </w:pPr>
-          <w:r>
-            <w:rPr>
-              <w:rFonts w:cs="Arial"/>
-              <w:szCs w:val="16"/>
-            </w:rPr>
-            <w:t>Impression</w:t>
-          </w:r>
-          <w:r>
-            <w:rPr>
-              <w:rFonts w:cs="Arial"/>
-              <w:szCs w:val="16"/>
-            </w:rPr>
-            <w:t xml:space="preserve"> : </w:t>
-          </w:r>
-          <w:r>
-            <w:rPr>
-              <w:rFonts w:cs="Arial"/>
-              <w:szCs w:val="16"/>
-            </w:rPr>
-            <w:fldChar w:fldCharType="begin"/>
-          </w:r>
-          <w:r>
-            <w:rPr>
-              <w:rFonts w:cs="Arial"/>
-              <w:szCs w:val="16"/>
-            </w:rPr>
-            <w:instrText xml:space="preserve"> PRINTDATE  \@ "dd.MM.yyyy HH:mm"  \* MERGEFORMAT </w:instrText>
-          </w:r>
-          <w:r>
-            <w:rPr>
-              <w:rFonts w:cs="Arial"/>
-              <w:szCs w:val="16"/>
-            </w:rPr>
-            <w:fldChar w:fldCharType="separate"/>
-          </w:r>
-          <w:r>
-            <w:rPr>
-              <w:rFonts w:cs="Arial"/>
-              <w:noProof/>
-              <w:szCs w:val="16"/>
-            </w:rPr>
-            <w:t>04.09.2009 15:21</w:t>
-          </w:r>
-          <w:r>
-            <w:rPr>
-              <w:rFonts w:cs="Arial"/>
-              <w:szCs w:val="16"/>
-            </w:rPr>
-            <w:fldChar w:fldCharType="end"/>
-          </w:r>
         </w:p>
       </w:tc>
     </w:tr>
@@ -3940,7 +3936,7 @@
       </w:trPr>
       <w:tc>
         <w:tcPr>
-          <w:tcW w:w="3510" w:type="dxa"/>
+          <w:tcW w:w="3936" w:type="dxa"/>
           <w:vAlign w:val="center"/>
         </w:tcPr>
         <w:p>
@@ -3951,80 +3947,11 @@
               <w:szCs w:val="16"/>
             </w:rPr>
           </w:pPr>
-          <w:proofErr w:type="gramStart"/>
-          <w:r>
-            <w:rPr>
-              <w:rFonts w:cs="Arial"/>
-              <w:szCs w:val="16"/>
-            </w:rPr>
-            <w:t>Version:</w:t>
-          </w:r>
-          <w:proofErr w:type="gramEnd"/>
-          <w:r>
-            <w:rPr>
-              <w:rFonts w:cs="Arial"/>
-              <w:szCs w:val="16"/>
-            </w:rPr>
-            <w:t xml:space="preserve"> </w:t>
-          </w:r>
-          <w:fldSimple w:instr=" REVNUM   \* MERGEFORMAT ">
-            <w:r>
-              <w:rPr>
-                <w:rFonts w:cs="Arial"/>
-                <w:noProof/>
-                <w:szCs w:val="16"/>
-              </w:rPr>
-              <w:t>1</w:t>
-            </w:r>
-          </w:fldSimple>
-          <w:r>
-            <w:rPr>
-              <w:rFonts w:cs="Arial"/>
-              <w:szCs w:val="16"/>
-            </w:rPr>
-            <w:t xml:space="preserve"> du </w:t>
-          </w:r>
-          <w:r>
-            <w:rPr>
-              <w:rFonts w:cs="Arial"/>
-              <w:szCs w:val="16"/>
-            </w:rPr>
-            <w:fldChar w:fldCharType="begin"/>
-          </w:r>
-          <w:r>
-            <w:rPr>
-              <w:rFonts w:cs="Arial"/>
-              <w:szCs w:val="16"/>
-            </w:rPr>
-            <w:instrText xml:space="preserve"> SAVEDATE  \@ "dd.MM.yyyy HH:mm"  \* MERGEFORMAT </w:instrText>
-          </w:r>
-          <w:r>
-            <w:rPr>
-              <w:rFonts w:cs="Arial"/>
-              <w:szCs w:val="16"/>
-            </w:rPr>
-            <w:fldChar w:fldCharType="separate"/>
-          </w:r>
-          <w:r>
-            <w:rPr>
-              <w:rFonts w:cs="Arial"/>
-              <w:noProof/>
-              <w:szCs w:val="16"/>
-            </w:rPr>
-            <w:t>17.12.2025 14:20</w:t>
-          </w:r>
-          <w:r>
-            <w:rPr>
-              <w:rFonts w:cs="Arial"/>
-              <w:szCs w:val="16"/>
-            </w:rPr>
-            <w:fldChar w:fldCharType="end"/>
-          </w:r>
         </w:p>
       </w:tc>
       <w:tc>
         <w:tcPr>
-          <w:tcW w:w="5776" w:type="dxa"/>
+          <w:tcW w:w="5350" w:type="dxa"/>
           <w:gridSpan w:val="2"/>
           <w:vAlign w:val="center"/>
         </w:tcPr>
@@ -4037,16 +3964,6 @@
               <w:szCs w:val="16"/>
             </w:rPr>
           </w:pPr>
-          <w:fldSimple w:instr=" FILENAME  \* FirstCap  \* MERGEFORMAT ">
-            <w:r>
-              <w:rPr>
-                <w:rFonts w:cs="Arial"/>
-                <w:noProof/>
-                <w:szCs w:val="16"/>
-              </w:rPr>
-              <w:t>Document2</w:t>
-            </w:r>
-          </w:fldSimple>
         </w:p>
       </w:tc>
     </w:tr>

</xml_diff>